<commit_message>
Navržení přihlašování, přidání balíků
Přidané balíky:
sb-admin-2, bootstrap, jquery, jquery-ui
</commit_message>
<xml_diff>
--- a/Dokumentace/Návrh grafického rozhraní aplikace pro LOGOS POLYTECHNIKOS.docx
+++ b/Dokumentace/Návrh grafického rozhraní aplikace pro LOGOS POLYTECHNIKOS.docx
@@ -1689,7 +1689,7 @@
       </w:pPr>
       <w:r>
         <w:lastRenderedPageBreak/>
-        <w:t>Výběr čísla pro příspěvek</w:t>
+        <w:t>Vytvoření příspěvku</w:t>
       </w:r>
     </w:p>
     <w:p>
@@ -1741,7 +1741,25 @@
                               </w:numPr>
                             </w:pPr>
                             <w:r>
-                              <w:t>Formulář pro zadání příspěvku</w:t>
+                              <w:t>Formulář pro</w:t>
+                            </w:r>
+                            <w:r>
+                              <w:t xml:space="preserve"> vložení emailové adresy</w:t>
+                            </w:r>
+                          </w:p>
+                          <w:p>
+                            <w:pPr>
+                              <w:pStyle w:val="Odstavecseseznamem"/>
+                              <w:numPr>
+                                <w:ilvl w:val="0"/>
+                                <w:numId w:val="3"/>
+                              </w:numPr>
+                            </w:pPr>
+                            <w:r>
+                              <w:t>F</w:t>
+                            </w:r>
+                            <w:r>
+                              <w:t>ormulář pro zadání příspěvku</w:t>
                             </w:r>
                           </w:p>
                           <w:p>
@@ -1827,7 +1845,25 @@
                         </w:numPr>
                       </w:pPr>
                       <w:r>
-                        <w:t>Formulář pro zadání příspěvku</w:t>
+                        <w:t>Formulář pro</w:t>
+                      </w:r>
+                      <w:r>
+                        <w:t xml:space="preserve"> vložení emailové adresy</w:t>
+                      </w:r>
+                    </w:p>
+                    <w:p>
+                      <w:pPr>
+                        <w:pStyle w:val="Odstavecseseznamem"/>
+                        <w:numPr>
+                          <w:ilvl w:val="0"/>
+                          <w:numId w:val="3"/>
+                        </w:numPr>
+                      </w:pPr>
+                      <w:r>
+                        <w:t>F</w:t>
+                      </w:r>
+                      <w:r>
+                        <w:t>ormulář pro zadání příspěvku</w:t>
                       </w:r>
                     </w:p>
                     <w:p>
@@ -2129,18 +2165,99 @@
         <mc:AlternateContent>
           <mc:Choice Requires="wps">
             <w:drawing>
-              <wp:anchor distT="0" distB="0" distL="114300" distR="114300" simplePos="0" relativeHeight="251686912" behindDoc="0" locked="0" layoutInCell="1" allowOverlap="1" wp14:anchorId="51D758DA" wp14:editId="4D788BB8">
+              <wp:anchor distT="0" distB="0" distL="114300" distR="114300" simplePos="0" relativeHeight="251837440" behindDoc="0" locked="0" layoutInCell="1" allowOverlap="1" wp14:anchorId="38A39079" wp14:editId="75EA4187">
                 <wp:simplePos x="0" y="0"/>
                 <wp:positionH relativeFrom="column">
                   <wp:posOffset>116205</wp:posOffset>
                 </wp:positionH>
                 <wp:positionV relativeFrom="paragraph">
+                  <wp:posOffset>57785</wp:posOffset>
+                </wp:positionV>
+                <wp:extent cx="247650" cy="276225"/>
+                <wp:effectExtent l="0" t="0" r="0" b="0"/>
+                <wp:wrapNone/>
+                <wp:docPr id="15" name="Textové pole 15"/>
+                <wp:cNvGraphicFramePr/>
+                <a:graphic xmlns:a="http://schemas.openxmlformats.org/drawingml/2006/main">
+                  <a:graphicData uri="http://schemas.microsoft.com/office/word/2010/wordprocessingShape">
+                    <wps:wsp>
+                      <wps:cNvSpPr txBox="1"/>
+                      <wps:spPr>
+                        <a:xfrm>
+                          <a:off x="0" y="0"/>
+                          <a:ext cx="247650" cy="276225"/>
+                        </a:xfrm>
+                        <a:prstGeom prst="rect">
+                          <a:avLst/>
+                        </a:prstGeom>
+                        <a:noFill/>
+                        <a:ln w="6350">
+                          <a:noFill/>
+                        </a:ln>
+                      </wps:spPr>
+                      <wps:txbx>
+                        <w:txbxContent>
+                          <w:p>
+                            <w:r>
+                              <w:t>1</w:t>
+                            </w:r>
+                          </w:p>
+                        </w:txbxContent>
+                      </wps:txbx>
+                      <wps:bodyPr rot="0" spcFirstLastPara="0" vertOverflow="overflow" horzOverflow="overflow" vert="horz" wrap="square" lIns="91440" tIns="45720" rIns="91440" bIns="45720" numCol="1" spcCol="0" rtlCol="0" fromWordArt="0" anchor="t" anchorCtr="0" forceAA="0" compatLnSpc="1">
+                        <a:prstTxWarp prst="textNoShape">
+                          <a:avLst/>
+                        </a:prstTxWarp>
+                        <a:noAutofit/>
+                      </wps:bodyPr>
+                    </wps:wsp>
+                  </a:graphicData>
+                </a:graphic>
+                <wp14:sizeRelH relativeFrom="margin">
+                  <wp14:pctWidth>0</wp14:pctWidth>
+                </wp14:sizeRelH>
+                <wp14:sizeRelV relativeFrom="margin">
+                  <wp14:pctHeight>0</wp14:pctHeight>
+                </wp14:sizeRelV>
+              </wp:anchor>
+            </w:drawing>
+          </mc:Choice>
+          <mc:Fallback>
+            <w:pict>
+              <v:shape w14:anchorId="38A39079" id="Textové pole 15" o:spid="_x0000_s1037" type="#_x0000_t202" style="position:absolute;margin-left:9.15pt;margin-top:4.55pt;width:19.5pt;height:21.75pt;z-index:251837440;visibility:visible;mso-wrap-style:square;mso-width-percent:0;mso-height-percent:0;mso-wrap-distance-left:9pt;mso-wrap-distance-top:0;mso-wrap-distance-right:9pt;mso-wrap-distance-bottom:0;mso-position-horizontal:absolute;mso-position-horizontal-relative:text;mso-position-vertical:absolute;mso-position-vertical-relative:text;mso-width-percent:0;mso-height-percent:0;mso-width-relative:margin;mso-height-relative:margin;v-text-anchor:top" o:gfxdata="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" filled="f" stroked="f" strokeweight=".5pt">
+                <v:textbox>
+                  <w:txbxContent>
+                    <w:p>
+                      <w:r>
+                        <w:t>1</w:t>
+                      </w:r>
+                    </w:p>
+                  </w:txbxContent>
+                </v:textbox>
+              </v:shape>
+            </w:pict>
+          </mc:Fallback>
+        </mc:AlternateContent>
+      </w:r>
+      <w:r>
+        <w:rPr>
+          <w:noProof/>
+        </w:rPr>
+        <mc:AlternateContent>
+          <mc:Choice Requires="wps">
+            <w:drawing>
+              <wp:anchor distT="0" distB="0" distL="114300" distR="114300" simplePos="0" relativeHeight="251835392" behindDoc="0" locked="0" layoutInCell="1" allowOverlap="1" wp14:anchorId="68AAF17C" wp14:editId="00FF13B8">
+                <wp:simplePos x="0" y="0"/>
+                <wp:positionH relativeFrom="column">
+                  <wp:posOffset>128904</wp:posOffset>
+                </wp:positionH>
+                <wp:positionV relativeFrom="paragraph">
                   <wp:posOffset>64135</wp:posOffset>
                 </wp:positionV>
-                <wp:extent cx="3324225" cy="1422400"/>
-                <wp:effectExtent l="0" t="0" r="28575" b="25400"/>
+                <wp:extent cx="3311525" cy="254000"/>
+                <wp:effectExtent l="0" t="0" r="22225" b="12700"/>
                 <wp:wrapNone/>
-                <wp:docPr id="53" name="Obdélník 53"/>
+                <wp:docPr id="14" name="Obdélník 14"/>
                 <wp:cNvGraphicFramePr/>
                 <a:graphic xmlns:a="http://schemas.openxmlformats.org/drawingml/2006/main">
                   <a:graphicData uri="http://schemas.microsoft.com/office/word/2010/wordprocessingShape">
@@ -2149,7 +2266,7 @@
                       <wps:spPr>
                         <a:xfrm>
                           <a:off x="0" y="0"/>
-                          <a:ext cx="3324225" cy="1422400"/>
+                          <a:ext cx="3311525" cy="254000"/>
                         </a:xfrm>
                         <a:prstGeom prst="rect">
                           <a:avLst/>
@@ -2186,6 +2303,9 @@
                     </wps:wsp>
                   </a:graphicData>
                 </a:graphic>
+                <wp14:sizeRelH relativeFrom="margin">
+                  <wp14:pctWidth>0</wp14:pctWidth>
+                </wp14:sizeRelH>
                 <wp14:sizeRelV relativeFrom="margin">
                   <wp14:pctHeight>0</wp14:pctHeight>
                 </wp14:sizeRelV>
@@ -2194,11 +2314,13 @@
           </mc:Choice>
           <mc:Fallback>
             <w:pict>
-              <v:rect w14:anchorId="5DCEC273" id="Obdélník 53" o:spid="_x0000_s1026" style="position:absolute;margin-left:9.15pt;margin-top:5.05pt;width:261.75pt;height:112pt;z-index:251686912;visibility:visible;mso-wrap-style:square;mso-height-percent:0;mso-wrap-distance-left:9pt;mso-wrap-distance-top:0;mso-wrap-distance-right:9pt;mso-wrap-distance-bottom:0;mso-position-horizontal:absolute;mso-position-horizontal-relative:text;mso-position-vertical:absolute;mso-position-vertical-relative:text;mso-height-percent:0;mso-height-relative:margin;v-text-anchor:middle" o:gfxdata="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" filled="f" strokecolor="black [3213]" strokeweight="1pt"/>
+              <v:rect w14:anchorId="3E36AD9A" id="Obdélník 14" o:spid="_x0000_s1026" style="position:absolute;margin-left:10.15pt;margin-top:5.05pt;width:260.75pt;height:20pt;z-index:251835392;visibility:visible;mso-wrap-style:square;mso-width-percent:0;mso-height-percent:0;mso-wrap-distance-left:9pt;mso-wrap-distance-top:0;mso-wrap-distance-right:9pt;mso-wrap-distance-bottom:0;mso-position-horizontal:absolute;mso-position-horizontal-relative:text;mso-position-vertical:absolute;mso-position-vertical-relative:text;mso-width-percent:0;mso-height-percent:0;mso-width-relative:margin;mso-height-relative:margin;v-text-anchor:middle" o:gfxdata="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" filled="f" strokecolor="black [3213]" strokeweight="1pt"/>
             </w:pict>
           </mc:Fallback>
         </mc:AlternateContent>
       </w:r>
+    </w:p>
+    <w:p>
       <w:r>
         <w:rPr>
           <w:noProof/>
@@ -2209,10 +2331,10 @@
               <wp:anchor distT="0" distB="0" distL="114300" distR="114300" simplePos="0" relativeHeight="251693056" behindDoc="0" locked="0" layoutInCell="1" allowOverlap="1" wp14:anchorId="3CD01A42" wp14:editId="168C1F69">
                 <wp:simplePos x="0" y="0"/>
                 <wp:positionH relativeFrom="column">
-                  <wp:posOffset>247650</wp:posOffset>
+                  <wp:posOffset>146050</wp:posOffset>
                 </wp:positionH>
                 <wp:positionV relativeFrom="paragraph">
-                  <wp:posOffset>142240</wp:posOffset>
+                  <wp:posOffset>132715</wp:posOffset>
                 </wp:positionV>
                 <wp:extent cx="247650" cy="276225"/>
                 <wp:effectExtent l="0" t="0" r="0" b="0"/>
@@ -2240,7 +2362,7 @@
                         <w:txbxContent>
                           <w:p>
                             <w:r>
-                              <w:t>1</w:t>
+                              <w:t>2</w:t>
                             </w:r>
                           </w:p>
                         </w:txbxContent>
@@ -2265,12 +2387,12 @@
           </mc:Choice>
           <mc:Fallback>
             <w:pict>
-              <v:shape w14:anchorId="3CD01A42" id="Textové pole 50" o:spid="_x0000_s1037" type="#_x0000_t202" style="position:absolute;margin-left:19.5pt;margin-top:11.2pt;width:19.5pt;height:21.75pt;z-index:251693056;visibility:visible;mso-wrap-style:square;mso-width-percent:0;mso-height-percent:0;mso-wrap-distance-left:9pt;mso-wrap-distance-top:0;mso-wrap-distance-right:9pt;mso-wrap-distance-bottom:0;mso-position-horizontal:absolute;mso-position-horizontal-relative:text;mso-position-vertical:absolute;mso-position-vertical-relative:text;mso-width-percent:0;mso-height-percent:0;mso-width-relative:margin;mso-height-relative:margin;v-text-anchor:top" o:gfxdata="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" filled="f" stroked="f" strokeweight=".5pt">
+              <v:shape w14:anchorId="3CD01A42" id="Textové pole 50" o:spid="_x0000_s1038" type="#_x0000_t202" style="position:absolute;margin-left:11.5pt;margin-top:10.45pt;width:19.5pt;height:21.75pt;z-index:251693056;visibility:visible;mso-wrap-style:square;mso-width-percent:0;mso-height-percent:0;mso-wrap-distance-left:9pt;mso-wrap-distance-top:0;mso-wrap-distance-right:9pt;mso-wrap-distance-bottom:0;mso-position-horizontal:absolute;mso-position-horizontal-relative:text;mso-position-vertical:absolute;mso-position-vertical-relative:text;mso-width-percent:0;mso-height-percent:0;mso-width-relative:margin;mso-height-relative:margin;v-text-anchor:top" o:gfxdata="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" filled="f" stroked="f" strokeweight=".5pt">
                 <v:textbox>
                   <w:txbxContent>
                     <w:p>
                       <w:r>
-                        <w:t>1</w:t>
+                        <w:t>2</w:t>
                       </w:r>
                     </w:p>
                   </w:txbxContent>
@@ -2280,8 +2402,84 @@
           </mc:Fallback>
         </mc:AlternateContent>
       </w:r>
+      <w:r>
+        <w:rPr>
+          <w:noProof/>
+        </w:rPr>
+        <mc:AlternateContent>
+          <mc:Choice Requires="wps">
+            <w:drawing>
+              <wp:anchor distT="0" distB="0" distL="114300" distR="114300" simplePos="0" relativeHeight="251686912" behindDoc="0" locked="0" layoutInCell="1" allowOverlap="1" wp14:anchorId="51D758DA" wp14:editId="4D788BB8">
+                <wp:simplePos x="0" y="0"/>
+                <wp:positionH relativeFrom="column">
+                  <wp:posOffset>116205</wp:posOffset>
+                </wp:positionH>
+                <wp:positionV relativeFrom="paragraph">
+                  <wp:posOffset>108585</wp:posOffset>
+                </wp:positionV>
+                <wp:extent cx="3324225" cy="1130300"/>
+                <wp:effectExtent l="0" t="0" r="28575" b="12700"/>
+                <wp:wrapNone/>
+                <wp:docPr id="53" name="Obdélník 53"/>
+                <wp:cNvGraphicFramePr/>
+                <a:graphic xmlns:a="http://schemas.openxmlformats.org/drawingml/2006/main">
+                  <a:graphicData uri="http://schemas.microsoft.com/office/word/2010/wordprocessingShape">
+                    <wps:wsp>
+                      <wps:cNvSpPr/>
+                      <wps:spPr>
+                        <a:xfrm>
+                          <a:off x="0" y="0"/>
+                          <a:ext cx="3324225" cy="1130300"/>
+                        </a:xfrm>
+                        <a:prstGeom prst="rect">
+                          <a:avLst/>
+                        </a:prstGeom>
+                        <a:noFill/>
+                        <a:ln>
+                          <a:solidFill>
+                            <a:schemeClr val="tx1"/>
+                          </a:solidFill>
+                        </a:ln>
+                      </wps:spPr>
+                      <wps:style>
+                        <a:lnRef idx="2">
+                          <a:schemeClr val="accent1">
+                            <a:shade val="50000"/>
+                          </a:schemeClr>
+                        </a:lnRef>
+                        <a:fillRef idx="1">
+                          <a:schemeClr val="accent1"/>
+                        </a:fillRef>
+                        <a:effectRef idx="0">
+                          <a:schemeClr val="accent1"/>
+                        </a:effectRef>
+                        <a:fontRef idx="minor">
+                          <a:schemeClr val="lt1"/>
+                        </a:fontRef>
+                      </wps:style>
+                      <wps:bodyPr rot="0" spcFirstLastPara="0" vertOverflow="overflow" horzOverflow="overflow" vert="horz" wrap="square" lIns="91440" tIns="45720" rIns="91440" bIns="45720" numCol="1" spcCol="0" rtlCol="0" fromWordArt="0" anchor="ctr" anchorCtr="0" forceAA="0" compatLnSpc="1">
+                        <a:prstTxWarp prst="textNoShape">
+                          <a:avLst/>
+                        </a:prstTxWarp>
+                        <a:noAutofit/>
+                      </wps:bodyPr>
+                    </wps:wsp>
+                  </a:graphicData>
+                </a:graphic>
+                <wp14:sizeRelV relativeFrom="margin">
+                  <wp14:pctHeight>0</wp14:pctHeight>
+                </wp14:sizeRelV>
+              </wp:anchor>
+            </w:drawing>
+          </mc:Choice>
+          <mc:Fallback>
+            <w:pict>
+              <v:rect w14:anchorId="4EE50E11" id="Obdélník 53" o:spid="_x0000_s1026" style="position:absolute;margin-left:9.15pt;margin-top:8.55pt;width:261.75pt;height:89pt;z-index:251686912;visibility:visible;mso-wrap-style:square;mso-height-percent:0;mso-wrap-distance-left:9pt;mso-wrap-distance-top:0;mso-wrap-distance-right:9pt;mso-wrap-distance-bottom:0;mso-position-horizontal:absolute;mso-position-horizontal-relative:text;mso-position-vertical:absolute;mso-position-vertical-relative:text;mso-height-percent:0;mso-height-relative:margin;v-text-anchor:middle" o:gfxdata="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" filled="f" strokecolor="black [3213]" strokeweight="1pt"/>
+            </w:pict>
+          </mc:Fallback>
+        </mc:AlternateContent>
+      </w:r>
     </w:p>
-    <w:p/>
     <w:p/>
     <w:p/>
     <w:p/>
@@ -2352,7 +2550,7 @@
           </mc:Choice>
           <mc:Fallback>
             <w:pict>
-              <v:shape w14:anchorId="27B5FCFB" id="Textové pole 48" o:spid="_x0000_s1038" type="#_x0000_t202" style="position:absolute;margin-left:152.5pt;margin-top:13.5pt;width:19.5pt;height:21.75pt;z-index:251695104;visibility:visible;mso-wrap-style:square;mso-width-percent:0;mso-height-percent:0;mso-wrap-distance-left:9pt;mso-wrap-distance-top:0;mso-wrap-distance-right:9pt;mso-wrap-distance-bottom:0;mso-position-horizontal:absolute;mso-position-horizontal-relative:text;mso-position-vertical:absolute;mso-position-vertical-relative:text;mso-width-percent:0;mso-height-percent:0;mso-width-relative:margin;mso-height-relative:margin;v-text-anchor:top" o:gfxdata="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" filled="f" stroked="f" strokeweight=".5pt">
+              <v:shape w14:anchorId="27B5FCFB" id="Textové pole 48" o:spid="_x0000_s1039" type="#_x0000_t202" style="position:absolute;margin-left:152.5pt;margin-top:13.5pt;width:19.5pt;height:21.75pt;z-index:251695104;visibility:visible;mso-wrap-style:square;mso-width-percent:0;mso-height-percent:0;mso-wrap-distance-left:9pt;mso-wrap-distance-top:0;mso-wrap-distance-right:9pt;mso-wrap-distance-bottom:0;mso-position-horizontal:absolute;mso-position-horizontal-relative:text;mso-position-vertical:absolute;mso-position-vertical-relative:text;mso-width-percent:0;mso-height-percent:0;mso-width-relative:margin;mso-height-relative:margin;v-text-anchor:top" o:gfxdata="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" filled="f" stroked="f" strokeweight=".5pt">
                 <v:textbox>
                   <w:txbxContent>
                     <w:p>
@@ -2513,7 +2711,7 @@
           </mc:Choice>
           <mc:Fallback>
             <w:pict>
-              <v:shape w14:anchorId="044CCDC4" id="Textové pole 49" o:spid="_x0000_s1039" type="#_x0000_t202" style="position:absolute;margin-left:18pt;margin-top:14.35pt;width:19.5pt;height:21.75pt;z-index:251694080;visibility:visible;mso-wrap-style:square;mso-width-percent:0;mso-height-percent:0;mso-wrap-distance-left:9pt;mso-wrap-distance-top:0;mso-wrap-distance-right:9pt;mso-wrap-distance-bottom:0;mso-position-horizontal:absolute;mso-position-horizontal-relative:text;mso-position-vertical:absolute;mso-position-vertical-relative:text;mso-width-percent:0;mso-height-percent:0;mso-width-relative:margin;mso-height-relative:margin;v-text-anchor:top" o:gfxdata="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" filled="f" stroked="f" strokeweight=".5pt">
+              <v:shape w14:anchorId="044CCDC4" id="Textové pole 49" o:spid="_x0000_s1040" type="#_x0000_t202" style="position:absolute;margin-left:18pt;margin-top:14.35pt;width:19.5pt;height:21.75pt;z-index:251694080;visibility:visible;mso-wrap-style:square;mso-width-percent:0;mso-height-percent:0;mso-wrap-distance-left:9pt;mso-wrap-distance-top:0;mso-wrap-distance-right:9pt;mso-wrap-distance-bottom:0;mso-position-horizontal:absolute;mso-position-horizontal-relative:text;mso-position-vertical:absolute;mso-position-vertical-relative:text;mso-width-percent:0;mso-height-percent:0;mso-width-relative:margin;mso-height-relative:margin;v-text-anchor:top" o:gfxdata="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" filled="f" stroked="f" strokeweight=".5pt">
                 <v:textbox>
                   <w:txbxContent>
                     <w:p>
@@ -2676,7 +2874,7 @@
           </mc:Choice>
           <mc:Fallback>
             <w:pict>
-              <v:shape w14:anchorId="65FA75F6" id="Textové pole 47" o:spid="_x0000_s1040" type="#_x0000_t202" style="position:absolute;margin-left:236pt;margin-top:18.85pt;width:19.5pt;height:21.75pt;z-index:251696128;visibility:visible;mso-wrap-style:square;mso-width-percent:0;mso-height-percent:0;mso-wrap-distance-left:9pt;mso-wrap-distance-top:0;mso-wrap-distance-right:9pt;mso-wrap-distance-bottom:0;mso-position-horizontal:absolute;mso-position-horizontal-relative:text;mso-position-vertical:absolute;mso-position-vertical-relative:text;mso-width-percent:0;mso-height-percent:0;mso-width-relative:margin;mso-height-relative:margin;v-text-anchor:top" o:gfxdata="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" filled="f" stroked="f" strokeweight=".5pt">
+              <v:shape w14:anchorId="65FA75F6" id="Textové pole 47" o:spid="_x0000_s1041" type="#_x0000_t202" style="position:absolute;margin-left:236pt;margin-top:18.85pt;width:19.5pt;height:21.75pt;z-index:251696128;visibility:visible;mso-wrap-style:square;mso-width-percent:0;mso-height-percent:0;mso-wrap-distance-left:9pt;mso-wrap-distance-top:0;mso-wrap-distance-right:9pt;mso-wrap-distance-bottom:0;mso-position-horizontal:absolute;mso-position-horizontal-relative:text;mso-position-vertical:absolute;mso-position-vertical-relative:text;mso-width-percent:0;mso-height-percent:0;mso-width-relative:margin;mso-height-relative:margin;v-text-anchor:top" o:gfxdata="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" filled="f" stroked="f" strokeweight=".5pt">
                 <v:textbox>
                   <w:txbxContent>
                     <w:p>
@@ -2896,7 +3094,7 @@
           </mc:Choice>
           <mc:Fallback>
             <w:pict>
-              <v:shape w14:anchorId="0BD25AD0" id="Textové pole 57" o:spid="_x0000_s1041" type="#_x0000_t202" style="position:absolute;margin-left:306.05pt;margin-top:19.3pt;width:189pt;height:213pt;z-index:251710464;visibility:visible;mso-wrap-style:square;mso-height-percent:0;mso-wrap-distance-left:9pt;mso-wrap-distance-top:0;mso-wrap-distance-right:9pt;mso-wrap-distance-bottom:0;mso-position-horizontal:absolute;mso-position-horizontal-relative:text;mso-position-vertical:absolute;mso-position-vertical-relative:text;mso-height-percent:0;mso-height-relative:margin;v-text-anchor:top" o:gfxdata="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" filled="f" stroked="f" strokeweight=".5pt">
+              <v:shape w14:anchorId="0BD25AD0" id="Textové pole 57" o:spid="_x0000_s1042" type="#_x0000_t202" style="position:absolute;margin-left:306.05pt;margin-top:19.3pt;width:189pt;height:213pt;z-index:251710464;visibility:visible;mso-wrap-style:square;mso-height-percent:0;mso-wrap-distance-left:9pt;mso-wrap-distance-top:0;mso-wrap-distance-right:9pt;mso-wrap-distance-bottom:0;mso-position-horizontal:absolute;mso-position-horizontal-relative:text;mso-position-vertical:absolute;mso-position-vertical-relative:text;mso-height-percent:0;mso-height-relative:margin;v-text-anchor:top" o:gfxdata="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" filled="f" stroked="f" strokeweight=".5pt">
                 <v:textbox>
                   <w:txbxContent>
                     <w:p>
@@ -3100,7 +3298,7 @@
           </mc:Choice>
           <mc:Fallback>
             <w:pict>
-              <v:shape w14:anchorId="53591D9B" id="Textové pole 59" o:spid="_x0000_s1042" type="#_x0000_t202" style="position:absolute;margin-left:10.65pt;margin-top:1.5pt;width:183pt;height:21.75pt;z-index:251705344;visibility:visible;mso-wrap-style:square;mso-width-percent:0;mso-height-percent:0;mso-wrap-distance-left:9pt;mso-wrap-distance-top:0;mso-wrap-distance-right:9pt;mso-wrap-distance-bottom:0;mso-position-horizontal:absolute;mso-position-horizontal-relative:text;mso-position-vertical:absolute;mso-position-vertical-relative:text;mso-width-percent:0;mso-height-percent:0;mso-width-relative:margin;mso-height-relative:margin;v-text-anchor:top" o:gfxdata="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" filled="f" stroked="f" strokeweight=".5pt">
+              <v:shape w14:anchorId="53591D9B" id="Textové pole 59" o:spid="_x0000_s1043" type="#_x0000_t202" style="position:absolute;margin-left:10.65pt;margin-top:1.5pt;width:183pt;height:21.75pt;z-index:251705344;visibility:visible;mso-wrap-style:square;mso-width-percent:0;mso-height-percent:0;mso-wrap-distance-left:9pt;mso-wrap-distance-top:0;mso-wrap-distance-right:9pt;mso-wrap-distance-bottom:0;mso-position-horizontal:absolute;mso-position-horizontal-relative:text;mso-position-vertical:absolute;mso-position-vertical-relative:text;mso-width-percent:0;mso-height-percent:0;mso-width-relative:margin;mso-height-relative:margin;v-text-anchor:top" o:gfxdata="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" filled="f" stroked="f" strokeweight=".5pt">
                 <v:textbox>
                   <w:txbxContent>
                     <w:p>
@@ -3337,7 +3535,7 @@
           </mc:Choice>
           <mc:Fallback>
             <w:pict>
-              <v:shape w14:anchorId="3F20713B" id="Textové pole 61" o:spid="_x0000_s1043" type="#_x0000_t202" style="position:absolute;margin-left:86.25pt;margin-top:2.45pt;width:19.5pt;height:21.75pt;z-index:251706368;visibility:visible;mso-wrap-style:square;mso-width-percent:0;mso-height-percent:0;mso-wrap-distance-left:9pt;mso-wrap-distance-top:0;mso-wrap-distance-right:9pt;mso-wrap-distance-bottom:0;mso-position-horizontal:absolute;mso-position-horizontal-relative:text;mso-position-vertical:absolute;mso-position-vertical-relative:text;mso-width-percent:0;mso-height-percent:0;mso-width-relative:margin;mso-height-relative:margin;v-text-anchor:top" o:gfxdata="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" filled="f" stroked="f" strokeweight=".5pt">
+              <v:shape w14:anchorId="3F20713B" id="Textové pole 61" o:spid="_x0000_s1044" type="#_x0000_t202" style="position:absolute;margin-left:86.25pt;margin-top:2.45pt;width:19.5pt;height:21.75pt;z-index:251706368;visibility:visible;mso-wrap-style:square;mso-width-percent:0;mso-height-percent:0;mso-wrap-distance-left:9pt;mso-wrap-distance-top:0;mso-wrap-distance-right:9pt;mso-wrap-distance-bottom:0;mso-position-horizontal:absolute;mso-position-horizontal-relative:text;mso-position-vertical:absolute;mso-position-vertical-relative:text;mso-width-percent:0;mso-height-percent:0;mso-width-relative:margin;mso-height-relative:margin;v-text-anchor:top" o:gfxdata="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" filled="f" stroked="f" strokeweight=".5pt">
                 <v:textbox>
                   <w:txbxContent>
                     <w:p>
@@ -3420,7 +3618,7 @@
           </mc:Choice>
           <mc:Fallback>
             <w:pict>
-              <v:shape w14:anchorId="78C3AB30" id="Textové pole 63" o:spid="_x0000_s1044" type="#_x0000_t202" style="position:absolute;margin-left:12.75pt;margin-top:11.1pt;width:19.5pt;height:21.75pt;z-index:251707392;visibility:visible;mso-wrap-style:square;mso-width-percent:0;mso-height-percent:0;mso-wrap-distance-left:9pt;mso-wrap-distance-top:0;mso-wrap-distance-right:9pt;mso-wrap-distance-bottom:0;mso-position-horizontal:absolute;mso-position-horizontal-relative:text;mso-position-vertical:absolute;mso-position-vertical-relative:text;mso-width-percent:0;mso-height-percent:0;mso-width-relative:margin;mso-height-relative:margin;v-text-anchor:top" o:gfxdata="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" filled="f" stroked="f" strokeweight=".5pt">
+              <v:shape w14:anchorId="78C3AB30" id="Textové pole 63" o:spid="_x0000_s1045" type="#_x0000_t202" style="position:absolute;margin-left:12.75pt;margin-top:11.1pt;width:19.5pt;height:21.75pt;z-index:251707392;visibility:visible;mso-wrap-style:square;mso-width-percent:0;mso-height-percent:0;mso-wrap-distance-left:9pt;mso-wrap-distance-top:0;mso-wrap-distance-right:9pt;mso-wrap-distance-bottom:0;mso-position-horizontal:absolute;mso-position-horizontal-relative:text;mso-position-vertical:absolute;mso-position-vertical-relative:text;mso-width-percent:0;mso-height-percent:0;mso-width-relative:margin;mso-height-relative:margin;v-text-anchor:top" o:gfxdata="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" filled="f" stroked="f" strokeweight=".5pt">
                 <v:textbox>
                   <w:txbxContent>
                     <w:p>
@@ -3584,7 +3782,7 @@
           </mc:Choice>
           <mc:Fallback>
             <w:pict>
-              <v:shape w14:anchorId="6A78CD12" id="Textové pole 65" o:spid="_x0000_s1045" type="#_x0000_t202" style="position:absolute;margin-left:8.5pt;margin-top:.5pt;width:19.5pt;height:21.75pt;z-index:251708416;visibility:visible;mso-wrap-style:square;mso-width-percent:0;mso-height-percent:0;mso-wrap-distance-left:9pt;mso-wrap-distance-top:0;mso-wrap-distance-right:9pt;mso-wrap-distance-bottom:0;mso-position-horizontal:absolute;mso-position-horizontal-relative:text;mso-position-vertical:absolute;mso-position-vertical-relative:text;mso-width-percent:0;mso-height-percent:0;mso-width-relative:margin;mso-height-relative:margin;v-text-anchor:top" o:gfxdata="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" filled="f" stroked="f" strokeweight=".5pt">
+              <v:shape w14:anchorId="6A78CD12" id="Textové pole 65" o:spid="_x0000_s1046" type="#_x0000_t202" style="position:absolute;margin-left:8.5pt;margin-top:.5pt;width:19.5pt;height:21.75pt;z-index:251708416;visibility:visible;mso-wrap-style:square;mso-width-percent:0;mso-height-percent:0;mso-wrap-distance-left:9pt;mso-wrap-distance-top:0;mso-wrap-distance-right:9pt;mso-wrap-distance-bottom:0;mso-position-horizontal:absolute;mso-position-horizontal-relative:text;mso-position-vertical:absolute;mso-position-vertical-relative:text;mso-width-percent:0;mso-height-percent:0;mso-width-relative:margin;mso-height-relative:margin;v-text-anchor:top" o:gfxdata="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" filled="f" stroked="f" strokeweight=".5pt">
                 <v:textbox>
                   <w:txbxContent>
                     <w:p>
@@ -3707,10 +3905,7 @@
       </w:pPr>
     </w:p>
     <w:p/>
-    <w:p>
-      <w:bookmarkStart w:id="0" w:name="_GoBack"/>
-      <w:bookmarkEnd w:id="0"/>
-    </w:p>
+    <w:p/>
     <w:p>
       <w:pPr>
         <w:pStyle w:val="Nadpis2"/>
@@ -3912,7 +4107,7 @@
           </mc:Choice>
           <mc:Fallback>
             <w:pict>
-              <v:shape w14:anchorId="0BD25AD0" id="Textové pole 69" o:spid="_x0000_s1046" type="#_x0000_t202" style="position:absolute;margin-left:306.05pt;margin-top:19.25pt;width:189pt;height:255.75pt;z-index:251723776;visibility:visible;mso-wrap-style:square;mso-height-percent:0;mso-wrap-distance-left:9pt;mso-wrap-distance-top:0;mso-wrap-distance-right:9pt;mso-wrap-distance-bottom:0;mso-position-horizontal:absolute;mso-position-horizontal-relative:text;mso-position-vertical:absolute;mso-position-vertical-relative:text;mso-height-percent:0;mso-height-relative:margin;v-text-anchor:top" o:gfxdata="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" filled="f" stroked="f" strokeweight=".5pt">
+              <v:shape w14:anchorId="0BD25AD0" id="Textové pole 69" o:spid="_x0000_s1047" type="#_x0000_t202" style="position:absolute;margin-left:306.05pt;margin-top:19.25pt;width:189pt;height:255.75pt;z-index:251723776;visibility:visible;mso-wrap-style:square;mso-height-percent:0;mso-wrap-distance-left:9pt;mso-wrap-distance-top:0;mso-wrap-distance-right:9pt;mso-wrap-distance-bottom:0;mso-position-horizontal:absolute;mso-position-horizontal-relative:text;mso-position-vertical:absolute;mso-position-vertical-relative:text;mso-height-percent:0;mso-height-relative:margin;v-text-anchor:top" o:gfxdata="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" filled="f" stroked="f" strokeweight=".5pt">
                 <v:textbox>
                   <w:txbxContent>
                     <w:p>
@@ -4038,7 +4233,7 @@
           </mc:Choice>
           <mc:Fallback>
             <w:pict>
-              <v:shape w14:anchorId="53591D9B" id="Textové pole 71" o:spid="_x0000_s1047" type="#_x0000_t202" style="position:absolute;margin-left:4.65pt;margin-top:2.4pt;width:206pt;height:21.75pt;z-index:251718656;visibility:visible;mso-wrap-style:square;mso-width-percent:0;mso-height-percent:0;mso-wrap-distance-left:9pt;mso-wrap-distance-top:0;mso-wrap-distance-right:9pt;mso-wrap-distance-bottom:0;mso-position-horizontal:absolute;mso-position-horizontal-relative:text;mso-position-vertical:absolute;mso-position-vertical-relative:text;mso-width-percent:0;mso-height-percent:0;mso-width-relative:margin;mso-height-relative:margin;v-text-anchor:top" o:gfxdata="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" filled="f" stroked="f" strokeweight=".5pt">
+              <v:shape w14:anchorId="53591D9B" id="Textové pole 71" o:spid="_x0000_s1048" type="#_x0000_t202" style="position:absolute;margin-left:4.65pt;margin-top:2.4pt;width:206pt;height:21.75pt;z-index:251718656;visibility:visible;mso-wrap-style:square;mso-width-percent:0;mso-height-percent:0;mso-wrap-distance-left:9pt;mso-wrap-distance-top:0;mso-wrap-distance-right:9pt;mso-wrap-distance-bottom:0;mso-position-horizontal:absolute;mso-position-horizontal-relative:text;mso-position-vertical:absolute;mso-position-vertical-relative:text;mso-width-percent:0;mso-height-percent:0;mso-width-relative:margin;mso-height-relative:margin;v-text-anchor:top" o:gfxdata="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" filled="f" stroked="f" strokeweight=".5pt">
                 <v:textbox>
                   <w:txbxContent>
                     <w:p>
@@ -4195,7 +4390,7 @@
           </mc:Choice>
           <mc:Fallback>
             <w:pict>
-              <v:shape w14:anchorId="3F20713B" id="Textové pole 73" o:spid="_x0000_s1048" type="#_x0000_t202" style="position:absolute;margin-left:10pt;margin-top:2.95pt;width:19.5pt;height:21.75pt;z-index:251719680;visibility:visible;mso-wrap-style:square;mso-width-percent:0;mso-height-percent:0;mso-wrap-distance-left:9pt;mso-wrap-distance-top:0;mso-wrap-distance-right:9pt;mso-wrap-distance-bottom:0;mso-position-horizontal:absolute;mso-position-horizontal-relative:text;mso-position-vertical:absolute;mso-position-vertical-relative:text;mso-width-percent:0;mso-height-percent:0;mso-width-relative:margin;mso-height-relative:margin;v-text-anchor:top" o:gfxdata="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" filled="f" stroked="f" strokeweight=".5pt">
+              <v:shape w14:anchorId="3F20713B" id="Textové pole 73" o:spid="_x0000_s1049" type="#_x0000_t202" style="position:absolute;margin-left:10pt;margin-top:2.95pt;width:19.5pt;height:21.75pt;z-index:251719680;visibility:visible;mso-wrap-style:square;mso-width-percent:0;mso-height-percent:0;mso-wrap-distance-left:9pt;mso-wrap-distance-top:0;mso-wrap-distance-right:9pt;mso-wrap-distance-bottom:0;mso-position-horizontal:absolute;mso-position-horizontal-relative:text;mso-position-vertical:absolute;mso-position-vertical-relative:text;mso-width-percent:0;mso-height-percent:0;mso-width-relative:margin;mso-height-relative:margin;v-text-anchor:top" o:gfxdata="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" filled="f" stroked="f" strokeweight=".5pt">
                 <v:textbox>
                   <w:txbxContent>
                     <w:p>
@@ -4355,7 +4550,7 @@
           </mc:Choice>
           <mc:Fallback>
             <w:pict>
-              <v:shape w14:anchorId="78C3AB30" id="Textové pole 75" o:spid="_x0000_s1049" type="#_x0000_t202" style="position:absolute;margin-left:11.25pt;margin-top:10.1pt;width:19.5pt;height:21.75pt;z-index:251720704;visibility:visible;mso-wrap-style:square;mso-width-percent:0;mso-height-percent:0;mso-wrap-distance-left:9pt;mso-wrap-distance-top:0;mso-wrap-distance-right:9pt;mso-wrap-distance-bottom:0;mso-position-horizontal:absolute;mso-position-horizontal-relative:text;mso-position-vertical:absolute;mso-position-vertical-relative:text;mso-width-percent:0;mso-height-percent:0;mso-width-relative:margin;mso-height-relative:margin;v-text-anchor:top" o:gfxdata="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" filled="f" stroked="f" strokeweight=".5pt">
+              <v:shape w14:anchorId="78C3AB30" id="Textové pole 75" o:spid="_x0000_s1050" type="#_x0000_t202" style="position:absolute;margin-left:11.25pt;margin-top:10.1pt;width:19.5pt;height:21.75pt;z-index:251720704;visibility:visible;mso-wrap-style:square;mso-width-percent:0;mso-height-percent:0;mso-wrap-distance-left:9pt;mso-wrap-distance-top:0;mso-wrap-distance-right:9pt;mso-wrap-distance-bottom:0;mso-position-horizontal:absolute;mso-position-horizontal-relative:text;mso-position-vertical:absolute;mso-position-vertical-relative:text;mso-width-percent:0;mso-height-percent:0;mso-width-relative:margin;mso-height-relative:margin;v-text-anchor:top" o:gfxdata="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" filled="f" stroked="f" strokeweight=".5pt">
                 <v:textbox>
                   <w:txbxContent>
                     <w:p>
@@ -4518,7 +4713,7 @@
           </mc:Choice>
           <mc:Fallback>
             <w:pict>
-              <v:shape w14:anchorId="6A78CD12" id="Textové pole 77" o:spid="_x0000_s1050" type="#_x0000_t202" style="position:absolute;margin-left:102pt;margin-top:.7pt;width:19.5pt;height:21.75pt;z-index:251721728;visibility:visible;mso-wrap-style:square;mso-width-percent:0;mso-height-percent:0;mso-wrap-distance-left:9pt;mso-wrap-distance-top:0;mso-wrap-distance-right:9pt;mso-wrap-distance-bottom:0;mso-position-horizontal:absolute;mso-position-horizontal-relative:text;mso-position-vertical:absolute;mso-position-vertical-relative:text;mso-width-percent:0;mso-height-percent:0;mso-width-relative:margin;mso-height-relative:margin;v-text-anchor:top" o:gfxdata="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" filled="f" stroked="f" strokeweight=".5pt">
+              <v:shape w14:anchorId="6A78CD12" id="Textové pole 77" o:spid="_x0000_s1051" type="#_x0000_t202" style="position:absolute;margin-left:102pt;margin-top:.7pt;width:19.5pt;height:21.75pt;z-index:251721728;visibility:visible;mso-wrap-style:square;mso-width-percent:0;mso-height-percent:0;mso-wrap-distance-left:9pt;mso-wrap-distance-top:0;mso-wrap-distance-right:9pt;mso-wrap-distance-bottom:0;mso-position-horizontal:absolute;mso-position-horizontal-relative:text;mso-position-vertical:absolute;mso-position-vertical-relative:text;mso-width-percent:0;mso-height-percent:0;mso-width-relative:margin;mso-height-relative:margin;v-text-anchor:top" o:gfxdata="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" filled="f" stroked="f" strokeweight=".5pt">
                 <v:textbox>
                   <w:txbxContent>
                     <w:p>
@@ -4681,7 +4876,7 @@
           </mc:Choice>
           <mc:Fallback>
             <w:pict>
-              <v:shape w14:anchorId="40D7D0CA" id="Textové pole 82" o:spid="_x0000_s1051" type="#_x0000_t202" style="position:absolute;margin-left:102pt;margin-top:9.9pt;width:19.5pt;height:21.75pt;z-index:251726848;visibility:visible;mso-wrap-style:square;mso-width-percent:0;mso-height-percent:0;mso-wrap-distance-left:9pt;mso-wrap-distance-top:0;mso-wrap-distance-right:9pt;mso-wrap-distance-bottom:0;mso-position-horizontal:absolute;mso-position-horizontal-relative:text;mso-position-vertical:absolute;mso-position-vertical-relative:text;mso-width-percent:0;mso-height-percent:0;mso-width-relative:margin;mso-height-relative:margin;v-text-anchor:top" o:gfxdata="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" filled="f" stroked="f" strokeweight=".5pt">
+              <v:shape w14:anchorId="40D7D0CA" id="Textové pole 82" o:spid="_x0000_s1052" type="#_x0000_t202" style="position:absolute;margin-left:102pt;margin-top:9.9pt;width:19.5pt;height:21.75pt;z-index:251726848;visibility:visible;mso-wrap-style:square;mso-width-percent:0;mso-height-percent:0;mso-wrap-distance-left:9pt;mso-wrap-distance-top:0;mso-wrap-distance-right:9pt;mso-wrap-distance-bottom:0;mso-position-horizontal:absolute;mso-position-horizontal-relative:text;mso-position-vertical:absolute;mso-position-vertical-relative:text;mso-width-percent:0;mso-height-percent:0;mso-width-relative:margin;mso-height-relative:margin;v-text-anchor:top" o:gfxdata="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" filled="f" stroked="f" strokeweight=".5pt">
                 <v:textbox>
                   <w:txbxContent>
                     <w:p>
@@ -4924,7 +5119,7 @@
           </mc:Choice>
           <mc:Fallback>
             <w:pict>
-              <v:shape w14:anchorId="40D7D0CA" id="Textové pole 84" o:spid="_x0000_s1052" type="#_x0000_t202" style="position:absolute;margin-left:102pt;margin-top:21.2pt;width:19.5pt;height:21.75pt;z-index:251729920;visibility:visible;mso-wrap-style:square;mso-width-percent:0;mso-height-percent:0;mso-wrap-distance-left:9pt;mso-wrap-distance-top:0;mso-wrap-distance-right:9pt;mso-wrap-distance-bottom:0;mso-position-horizontal:absolute;mso-position-horizontal-relative:text;mso-position-vertical:absolute;mso-position-vertical-relative:text;mso-width-percent:0;mso-height-percent:0;mso-width-relative:margin;mso-height-relative:margin;v-text-anchor:top" o:gfxdata="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" filled="f" stroked="f" strokeweight=".5pt">
+              <v:shape w14:anchorId="40D7D0CA" id="Textové pole 84" o:spid="_x0000_s1053" type="#_x0000_t202" style="position:absolute;margin-left:102pt;margin-top:21.2pt;width:19.5pt;height:21.75pt;z-index:251729920;visibility:visible;mso-wrap-style:square;mso-width-percent:0;mso-height-percent:0;mso-wrap-distance-left:9pt;mso-wrap-distance-top:0;mso-wrap-distance-right:9pt;mso-wrap-distance-bottom:0;mso-position-horizontal:absolute;mso-position-horizontal-relative:text;mso-position-vertical:absolute;mso-position-vertical-relative:text;mso-width-percent:0;mso-height-percent:0;mso-width-relative:margin;mso-height-relative:margin;v-text-anchor:top" o:gfxdata="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" filled="f" stroked="f" strokeweight=".5pt">
                 <v:textbox>
                   <w:txbxContent>
                     <w:p>
@@ -5008,7 +5203,7 @@
           </mc:Choice>
           <mc:Fallback>
             <w:pict>
-              <v:shape w14:anchorId="40D7D0CA" id="Textové pole 86" o:spid="_x0000_s1053" type="#_x0000_t202" style="position:absolute;margin-left:103.5pt;margin-top:3.95pt;width:19.5pt;height:21.75pt;z-index:251732992;visibility:visible;mso-wrap-style:square;mso-width-percent:0;mso-height-percent:0;mso-wrap-distance-left:9pt;mso-wrap-distance-top:0;mso-wrap-distance-right:9pt;mso-wrap-distance-bottom:0;mso-position-horizontal:absolute;mso-position-horizontal-relative:text;mso-position-vertical:absolute;mso-position-vertical-relative:text;mso-width-percent:0;mso-height-percent:0;mso-width-relative:margin;mso-height-relative:margin;v-text-anchor:top" o:gfxdata="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" filled="f" stroked="f" strokeweight=".5pt">
+              <v:shape w14:anchorId="40D7D0CA" id="Textové pole 86" o:spid="_x0000_s1054" type="#_x0000_t202" style="position:absolute;margin-left:103.5pt;margin-top:3.95pt;width:19.5pt;height:21.75pt;z-index:251732992;visibility:visible;mso-wrap-style:square;mso-width-percent:0;mso-height-percent:0;mso-wrap-distance-left:9pt;mso-wrap-distance-top:0;mso-wrap-distance-right:9pt;mso-wrap-distance-bottom:0;mso-position-horizontal:absolute;mso-position-horizontal-relative:text;mso-position-vertical:absolute;mso-position-vertical-relative:text;mso-width-percent:0;mso-height-percent:0;mso-width-relative:margin;mso-height-relative:margin;v-text-anchor:top" o:gfxdata="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" filled="f" stroked="f" strokeweight=".5pt">
                 <v:textbox>
                   <w:txbxContent>
                     <w:p>
@@ -5146,10 +5341,7 @@
                         <w:txbxContent>
                           <w:p>
                             <w:r>
-                              <w:t>4</w:t>
-                            </w:r>
-                            <w:r>
-                              <w:t>2</w:t>
+                              <w:t>42</w:t>
                             </w:r>
                           </w:p>
                         </w:txbxContent>
@@ -5174,15 +5366,12 @@
           </mc:Choice>
           <mc:Fallback>
             <w:pict>
-              <v:shape w14:anchorId="4D6D0959" id="Textové pole 28" o:spid="_x0000_s1054" type="#_x0000_t202" style="position:absolute;margin-left:122.65pt;margin-top:22pt;width:19.5pt;height:21.75pt;z-index:251760640;visibility:visible;mso-wrap-style:square;mso-width-percent:0;mso-height-percent:0;mso-wrap-distance-left:9pt;mso-wrap-distance-top:0;mso-wrap-distance-right:9pt;mso-wrap-distance-bottom:0;mso-position-horizontal:absolute;mso-position-horizontal-relative:text;mso-position-vertical:absolute;mso-position-vertical-relative:text;mso-width-percent:0;mso-height-percent:0;mso-width-relative:margin;mso-height-relative:margin;v-text-anchor:top" o:gfxdata="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" filled="f" stroked="f" strokeweight=".5pt">
+              <v:shape w14:anchorId="4D6D0959" id="Textové pole 28" o:spid="_x0000_s1055" type="#_x0000_t202" style="position:absolute;margin-left:122.65pt;margin-top:22pt;width:19.5pt;height:21.75pt;z-index:251760640;visibility:visible;mso-wrap-style:square;mso-width-percent:0;mso-height-percent:0;mso-wrap-distance-left:9pt;mso-wrap-distance-top:0;mso-wrap-distance-right:9pt;mso-wrap-distance-bottom:0;mso-position-horizontal:absolute;mso-position-horizontal-relative:text;mso-position-vertical:absolute;mso-position-vertical-relative:text;mso-width-percent:0;mso-height-percent:0;mso-width-relative:margin;mso-height-relative:margin;v-text-anchor:top" o:gfxdata="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" filled="f" stroked="f" strokeweight=".5pt">
                 <v:textbox>
                   <w:txbxContent>
                     <w:p>
                       <w:r>
-                        <w:t>4</w:t>
-                      </w:r>
-                      <w:r>
-                        <w:t>2</w:t>
+                        <w:t>42</w:t>
                       </w:r>
                     </w:p>
                   </w:txbxContent>
@@ -5282,10 +5471,7 @@
         <w:pStyle w:val="Nadpis2"/>
       </w:pPr>
       <w:r>
-        <w:t xml:space="preserve">Administrace </w:t>
-      </w:r>
-      <w:r>
-        <w:t>uživatelů</w:t>
+        <w:t>Administrace uživatelů</w:t>
       </w:r>
     </w:p>
     <w:p>
@@ -5414,10 +5600,7 @@
                               </w:numPr>
                             </w:pPr>
                             <w:r>
-                              <w:t>Filtr</w:t>
-                            </w:r>
-                            <w:r>
-                              <w:t xml:space="preserve"> uživatelů</w:t>
+                              <w:t>Filtr uživatelů</w:t>
                             </w:r>
                           </w:p>
                           <w:p>
@@ -5492,7 +5675,7 @@
           </mc:Choice>
           <mc:Fallback>
             <w:pict>
-              <v:shape w14:anchorId="3DD1F9E1" id="Textové pole 30" o:spid="_x0000_s1055" type="#_x0000_t202" style="position:absolute;margin-left:306.05pt;margin-top:19.25pt;width:189pt;height:255.75pt;z-index:251771904;visibility:visible;mso-wrap-style:square;mso-height-percent:0;mso-wrap-distance-left:9pt;mso-wrap-distance-top:0;mso-wrap-distance-right:9pt;mso-wrap-distance-bottom:0;mso-position-horizontal:absolute;mso-position-horizontal-relative:text;mso-position-vertical:absolute;mso-position-vertical-relative:text;mso-height-percent:0;mso-height-relative:margin;v-text-anchor:top" o:gfxdata="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" filled="f" stroked="f" strokeweight=".5pt">
+              <v:shape w14:anchorId="3DD1F9E1" id="Textové pole 30" o:spid="_x0000_s1056" type="#_x0000_t202" style="position:absolute;margin-left:306.05pt;margin-top:19.25pt;width:189pt;height:255.75pt;z-index:251771904;visibility:visible;mso-wrap-style:square;mso-height-percent:0;mso-wrap-distance-left:9pt;mso-wrap-distance-top:0;mso-wrap-distance-right:9pt;mso-wrap-distance-bottom:0;mso-position-horizontal:absolute;mso-position-horizontal-relative:text;mso-position-vertical:absolute;mso-position-vertical-relative:text;mso-height-percent:0;mso-height-relative:margin;v-text-anchor:top" o:gfxdata="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" filled="f" stroked="f" strokeweight=".5pt">
                 <v:textbox>
                   <w:txbxContent>
                     <w:p>
@@ -5504,10 +5687,7 @@
                         </w:numPr>
                       </w:pPr>
                       <w:r>
-                        <w:t>Filtr</w:t>
-                      </w:r>
-                      <w:r>
-                        <w:t xml:space="preserve"> uživatelů</w:t>
+                        <w:t>Filtr uživatelů</w:t>
                       </w:r>
                     </w:p>
                     <w:p>
@@ -5613,10 +5793,7 @@
                         <w:txbxContent>
                           <w:p>
                             <w:r>
-                              <w:t xml:space="preserve">Výpis </w:t>
-                            </w:r>
-                            <w:r>
-                              <w:t>uživatelů</w:t>
+                              <w:t>Výpis uživatelů</w:t>
                             </w:r>
                           </w:p>
                         </w:txbxContent>
@@ -5641,15 +5818,12 @@
           </mc:Choice>
           <mc:Fallback>
             <w:pict>
-              <v:shape w14:anchorId="3A95A9D1" id="Textové pole 31" o:spid="_x0000_s1056" type="#_x0000_t202" style="position:absolute;margin-left:4.65pt;margin-top:2.4pt;width:206pt;height:21.75pt;z-index:251767808;visibility:visible;mso-wrap-style:square;mso-width-percent:0;mso-height-percent:0;mso-wrap-distance-left:9pt;mso-wrap-distance-top:0;mso-wrap-distance-right:9pt;mso-wrap-distance-bottom:0;mso-position-horizontal:absolute;mso-position-horizontal-relative:text;mso-position-vertical:absolute;mso-position-vertical-relative:text;mso-width-percent:0;mso-height-percent:0;mso-width-relative:margin;mso-height-relative:margin;v-text-anchor:top" o:gfxdata="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" filled="f" stroked="f" strokeweight=".5pt">
+              <v:shape w14:anchorId="3A95A9D1" id="Textové pole 31" o:spid="_x0000_s1057" type="#_x0000_t202" style="position:absolute;margin-left:4.65pt;margin-top:2.4pt;width:206pt;height:21.75pt;z-index:251767808;visibility:visible;mso-wrap-style:square;mso-width-percent:0;mso-height-percent:0;mso-wrap-distance-left:9pt;mso-wrap-distance-top:0;mso-wrap-distance-right:9pt;mso-wrap-distance-bottom:0;mso-position-horizontal:absolute;mso-position-horizontal-relative:text;mso-position-vertical:absolute;mso-position-vertical-relative:text;mso-width-percent:0;mso-height-percent:0;mso-width-relative:margin;mso-height-relative:margin;v-text-anchor:top" o:gfxdata="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" filled="f" stroked="f" strokeweight=".5pt">
                 <v:textbox>
                   <w:txbxContent>
                     <w:p>
                       <w:r>
-                        <w:t xml:space="preserve">Výpis </w:t>
-                      </w:r>
-                      <w:r>
-                        <w:t>uživatelů</w:t>
+                        <w:t>Výpis uživatelů</w:t>
                       </w:r>
                     </w:p>
                   </w:txbxContent>
@@ -5854,7 +6028,7 @@
           </mc:Choice>
           <mc:Fallback>
             <w:pict>
-              <v:shape w14:anchorId="2F0FC1AC" id="Textové pole 87" o:spid="_x0000_s1057" type="#_x0000_t202" style="position:absolute;margin-left:226.15pt;margin-top:2.4pt;width:19.5pt;height:21.75pt;z-index:251784192;visibility:visible;mso-wrap-style:square;mso-width-percent:0;mso-height-percent:0;mso-wrap-distance-left:9pt;mso-wrap-distance-top:0;mso-wrap-distance-right:9pt;mso-wrap-distance-bottom:0;mso-position-horizontal:absolute;mso-position-horizontal-relative:text;mso-position-vertical:absolute;mso-position-vertical-relative:text;mso-width-percent:0;mso-height-percent:0;mso-width-relative:margin;mso-height-relative:margin;v-text-anchor:top" o:gfxdata="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" filled="f" stroked="f" strokeweight=".5pt">
+              <v:shape w14:anchorId="2F0FC1AC" id="Textové pole 87" o:spid="_x0000_s1058" type="#_x0000_t202" style="position:absolute;margin-left:226.15pt;margin-top:2.4pt;width:19.5pt;height:21.75pt;z-index:251784192;visibility:visible;mso-wrap-style:square;mso-width-percent:0;mso-height-percent:0;mso-wrap-distance-left:9pt;mso-wrap-distance-top:0;mso-wrap-distance-right:9pt;mso-wrap-distance-bottom:0;mso-position-horizontal:absolute;mso-position-horizontal-relative:text;mso-position-vertical:absolute;mso-position-vertical-relative:text;mso-width-percent:0;mso-height-percent:0;mso-width-relative:margin;mso-height-relative:margin;v-text-anchor:top" o:gfxdata="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" filled="f" stroked="f" strokeweight=".5pt">
                 <v:textbox>
                   <w:txbxContent>
                     <w:p>
@@ -6148,7 +6322,7 @@
           </mc:Choice>
           <mc:Fallback>
             <w:pict>
-              <v:shape w14:anchorId="2CFA0D67" id="Textové pole 33" o:spid="_x0000_s1058" type="#_x0000_t202" style="position:absolute;margin-left:10pt;margin-top:2.95pt;width:19.5pt;height:21.75pt;z-index:251768832;visibility:visible;mso-wrap-style:square;mso-width-percent:0;mso-height-percent:0;mso-wrap-distance-left:9pt;mso-wrap-distance-top:0;mso-wrap-distance-right:9pt;mso-wrap-distance-bottom:0;mso-position-horizontal:absolute;mso-position-horizontal-relative:text;mso-position-vertical:absolute;mso-position-vertical-relative:text;mso-width-percent:0;mso-height-percent:0;mso-width-relative:margin;mso-height-relative:margin;v-text-anchor:top" o:gfxdata="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" filled="f" stroked="f" strokeweight=".5pt">
+              <v:shape w14:anchorId="2CFA0D67" id="Textové pole 33" o:spid="_x0000_s1059" type="#_x0000_t202" style="position:absolute;margin-left:10pt;margin-top:2.95pt;width:19.5pt;height:21.75pt;z-index:251768832;visibility:visible;mso-wrap-style:square;mso-width-percent:0;mso-height-percent:0;mso-wrap-distance-left:9pt;mso-wrap-distance-top:0;mso-wrap-distance-right:9pt;mso-wrap-distance-bottom:0;mso-position-horizontal:absolute;mso-position-horizontal-relative:text;mso-position-vertical:absolute;mso-position-vertical-relative:text;mso-width-percent:0;mso-height-percent:0;mso-width-relative:margin;mso-height-relative:margin;v-text-anchor:top" o:gfxdata="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" filled="f" stroked="f" strokeweight=".5pt">
                 <v:textbox>
                   <w:txbxContent>
                     <w:p>
@@ -6284,7 +6458,7 @@
           </mc:Choice>
           <mc:Fallback>
             <w:pict>
-              <v:shape w14:anchorId="6D2BC840" id="Textové pole 35" o:spid="_x0000_s1059" type="#_x0000_t202" style="position:absolute;margin-left:11.25pt;margin-top:10.1pt;width:19.5pt;height:21.75pt;z-index:251769856;visibility:visible;mso-wrap-style:square;mso-width-percent:0;mso-height-percent:0;mso-wrap-distance-left:9pt;mso-wrap-distance-top:0;mso-wrap-distance-right:9pt;mso-wrap-distance-bottom:0;mso-position-horizontal:absolute;mso-position-horizontal-relative:text;mso-position-vertical:absolute;mso-position-vertical-relative:text;mso-width-percent:0;mso-height-percent:0;mso-width-relative:margin;mso-height-relative:margin;v-text-anchor:top" o:gfxdata="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" filled="f" stroked="f" strokeweight=".5pt">
+              <v:shape w14:anchorId="6D2BC840" id="Textové pole 35" o:spid="_x0000_s1060" type="#_x0000_t202" style="position:absolute;margin-left:11.25pt;margin-top:10.1pt;width:19.5pt;height:21.75pt;z-index:251769856;visibility:visible;mso-wrap-style:square;mso-width-percent:0;mso-height-percent:0;mso-wrap-distance-left:9pt;mso-wrap-distance-top:0;mso-wrap-distance-right:9pt;mso-wrap-distance-bottom:0;mso-position-horizontal:absolute;mso-position-horizontal-relative:text;mso-position-vertical:absolute;mso-position-vertical-relative:text;mso-width-percent:0;mso-height-percent:0;mso-width-relative:margin;mso-height-relative:margin;v-text-anchor:top" o:gfxdata="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" filled="f" stroked="f" strokeweight=".5pt">
                 <v:textbox>
                   <w:txbxContent>
                     <w:p>
@@ -6500,7 +6674,7 @@
           </mc:Choice>
           <mc:Fallback>
             <w:pict>
-              <v:shape w14:anchorId="4848C866" id="Textové pole 37" o:spid="_x0000_s1060" type="#_x0000_t202" style="position:absolute;margin-left:102pt;margin-top:.7pt;width:19.5pt;height:21.75pt;z-index:251770880;visibility:visible;mso-wrap-style:square;mso-width-percent:0;mso-height-percent:0;mso-wrap-distance-left:9pt;mso-wrap-distance-top:0;mso-wrap-distance-right:9pt;mso-wrap-distance-bottom:0;mso-position-horizontal:absolute;mso-position-horizontal-relative:text;mso-position-vertical:absolute;mso-position-vertical-relative:text;mso-width-percent:0;mso-height-percent:0;mso-width-relative:margin;mso-height-relative:margin;v-text-anchor:top" o:gfxdata="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" filled="f" stroked="f" strokeweight=".5pt">
+              <v:shape w14:anchorId="4848C866" id="Textové pole 37" o:spid="_x0000_s1061" type="#_x0000_t202" style="position:absolute;margin-left:102pt;margin-top:.7pt;width:19.5pt;height:21.75pt;z-index:251770880;visibility:visible;mso-wrap-style:square;mso-width-percent:0;mso-height-percent:0;mso-wrap-distance-left:9pt;mso-wrap-distance-top:0;mso-wrap-distance-right:9pt;mso-wrap-distance-bottom:0;mso-position-horizontal:absolute;mso-position-horizontal-relative:text;mso-position-vertical:absolute;mso-position-vertical-relative:text;mso-width-percent:0;mso-height-percent:0;mso-width-relative:margin;mso-height-relative:margin;v-text-anchor:top" o:gfxdata="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" filled="f" stroked="f" strokeweight=".5pt">
                 <v:textbox>
                   <w:txbxContent>
                     <w:p>
@@ -6663,7 +6837,7 @@
           </mc:Choice>
           <mc:Fallback>
             <w:pict>
-              <v:shape w14:anchorId="57EF1E12" id="Textové pole 39" o:spid="_x0000_s1061" type="#_x0000_t202" style="position:absolute;margin-left:102pt;margin-top:9.9pt;width:19.5pt;height:21.75pt;z-index:251773952;visibility:visible;mso-wrap-style:square;mso-width-percent:0;mso-height-percent:0;mso-wrap-distance-left:9pt;mso-wrap-distance-top:0;mso-wrap-distance-right:9pt;mso-wrap-distance-bottom:0;mso-position-horizontal:absolute;mso-position-horizontal-relative:text;mso-position-vertical:absolute;mso-position-vertical-relative:text;mso-width-percent:0;mso-height-percent:0;mso-width-relative:margin;mso-height-relative:margin;v-text-anchor:top" o:gfxdata="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" filled="f" stroked="f" strokeweight=".5pt">
+              <v:shape w14:anchorId="57EF1E12" id="Textové pole 39" o:spid="_x0000_s1062" type="#_x0000_t202" style="position:absolute;margin-left:102pt;margin-top:9.9pt;width:19.5pt;height:21.75pt;z-index:251773952;visibility:visible;mso-wrap-style:square;mso-width-percent:0;mso-height-percent:0;mso-wrap-distance-left:9pt;mso-wrap-distance-top:0;mso-wrap-distance-right:9pt;mso-wrap-distance-bottom:0;mso-position-horizontal:absolute;mso-position-horizontal-relative:text;mso-position-vertical:absolute;mso-position-vertical-relative:text;mso-width-percent:0;mso-height-percent:0;mso-width-relative:margin;mso-height-relative:margin;v-text-anchor:top" o:gfxdata="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" filled="f" stroked="f" strokeweight=".5pt">
                 <v:textbox>
                   <w:txbxContent>
                     <w:p>
@@ -6906,7 +7080,7 @@
           </mc:Choice>
           <mc:Fallback>
             <w:pict>
-              <v:shape w14:anchorId="5E8C0B54" id="Textové pole 42" o:spid="_x0000_s1062" type="#_x0000_t202" style="position:absolute;margin-left:102pt;margin-top:21.2pt;width:19.5pt;height:21.75pt;z-index:251776000;visibility:visible;mso-wrap-style:square;mso-width-percent:0;mso-height-percent:0;mso-wrap-distance-left:9pt;mso-wrap-distance-top:0;mso-wrap-distance-right:9pt;mso-wrap-distance-bottom:0;mso-position-horizontal:absolute;mso-position-horizontal-relative:text;mso-position-vertical:absolute;mso-position-vertical-relative:text;mso-width-percent:0;mso-height-percent:0;mso-width-relative:margin;mso-height-relative:margin;v-text-anchor:top" o:gfxdata="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" filled="f" stroked="f" strokeweight=".5pt">
+              <v:shape w14:anchorId="5E8C0B54" id="Textové pole 42" o:spid="_x0000_s1063" type="#_x0000_t202" style="position:absolute;margin-left:102pt;margin-top:21.2pt;width:19.5pt;height:21.75pt;z-index:251776000;visibility:visible;mso-wrap-style:square;mso-width-percent:0;mso-height-percent:0;mso-wrap-distance-left:9pt;mso-wrap-distance-top:0;mso-wrap-distance-right:9pt;mso-wrap-distance-bottom:0;mso-position-horizontal:absolute;mso-position-horizontal-relative:text;mso-position-vertical:absolute;mso-position-vertical-relative:text;mso-width-percent:0;mso-height-percent:0;mso-width-relative:margin;mso-height-relative:margin;v-text-anchor:top" o:gfxdata="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" filled="f" stroked="f" strokeweight=".5pt">
                 <v:textbox>
                   <w:txbxContent>
                     <w:p>
@@ -6965,10 +7139,7 @@
                         <w:txbxContent>
                           <w:p>
                             <w:r>
-                              <w:t>4</w:t>
-                            </w:r>
-                            <w:r>
-                              <w:t>2</w:t>
+                              <w:t>42</w:t>
                             </w:r>
                           </w:p>
                         </w:txbxContent>
@@ -6993,15 +7164,12 @@
           </mc:Choice>
           <mc:Fallback>
             <w:pict>
-              <v:shape w14:anchorId="0F0EA79B" id="Textové pole 43" o:spid="_x0000_s1063" type="#_x0000_t202" style="position:absolute;margin-left:103.5pt;margin-top:3.95pt;width:19.5pt;height:21.75pt;z-index:251778048;visibility:visible;mso-wrap-style:square;mso-width-percent:0;mso-height-percent:0;mso-wrap-distance-left:9pt;mso-wrap-distance-top:0;mso-wrap-distance-right:9pt;mso-wrap-distance-bottom:0;mso-position-horizontal:absolute;mso-position-horizontal-relative:text;mso-position-vertical:absolute;mso-position-vertical-relative:text;mso-width-percent:0;mso-height-percent:0;mso-width-relative:margin;mso-height-relative:margin;v-text-anchor:top" o:gfxdata="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" filled="f" stroked="f" strokeweight=".5pt">
+              <v:shape w14:anchorId="0F0EA79B" id="Textové pole 43" o:spid="_x0000_s1064" type="#_x0000_t202" style="position:absolute;margin-left:103.5pt;margin-top:3.95pt;width:19.5pt;height:21.75pt;z-index:251778048;visibility:visible;mso-wrap-style:square;mso-width-percent:0;mso-height-percent:0;mso-wrap-distance-left:9pt;mso-wrap-distance-top:0;mso-wrap-distance-right:9pt;mso-wrap-distance-bottom:0;mso-position-horizontal:absolute;mso-position-horizontal-relative:text;mso-position-vertical:absolute;mso-position-vertical-relative:text;mso-width-percent:0;mso-height-percent:0;mso-width-relative:margin;mso-height-relative:margin;v-text-anchor:top" o:gfxdata="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" filled="f" stroked="f" strokeweight=".5pt">
                 <v:textbox>
                   <w:txbxContent>
                     <w:p>
                       <w:r>
-                        <w:t>4</w:t>
-                      </w:r>
-                      <w:r>
-                        <w:t>2</w:t>
+                        <w:t>42</w:t>
                       </w:r>
                     </w:p>
                   </w:txbxContent>
@@ -7134,10 +7302,7 @@
                         <w:txbxContent>
                           <w:p>
                             <w:r>
-                              <w:t>5</w:t>
-                            </w:r>
-                            <w:r>
-                              <w:t>2</w:t>
+                              <w:t>52</w:t>
                             </w:r>
                           </w:p>
                         </w:txbxContent>
@@ -7162,15 +7327,12 @@
           </mc:Choice>
           <mc:Fallback>
             <w:pict>
-              <v:shape w14:anchorId="1F492329" id="Textové pole 67" o:spid="_x0000_s1064" type="#_x0000_t202" style="position:absolute;margin-left:122.65pt;margin-top:22pt;width:19.5pt;height:21.75pt;z-index:251780096;visibility:visible;mso-wrap-style:square;mso-width-percent:0;mso-height-percent:0;mso-wrap-distance-left:9pt;mso-wrap-distance-top:0;mso-wrap-distance-right:9pt;mso-wrap-distance-bottom:0;mso-position-horizontal:absolute;mso-position-horizontal-relative:text;mso-position-vertical:absolute;mso-position-vertical-relative:text;mso-width-percent:0;mso-height-percent:0;mso-width-relative:margin;mso-height-relative:margin;v-text-anchor:top" o:gfxdata="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" filled="f" stroked="f" strokeweight=".5pt">
+              <v:shape w14:anchorId="1F492329" id="Textové pole 67" o:spid="_x0000_s1065" type="#_x0000_t202" style="position:absolute;margin-left:122.65pt;margin-top:22pt;width:19.5pt;height:21.75pt;z-index:251780096;visibility:visible;mso-wrap-style:square;mso-width-percent:0;mso-height-percent:0;mso-wrap-distance-left:9pt;mso-wrap-distance-top:0;mso-wrap-distance-right:9pt;mso-wrap-distance-bottom:0;mso-position-horizontal:absolute;mso-position-horizontal-relative:text;mso-position-vertical:absolute;mso-position-vertical-relative:text;mso-width-percent:0;mso-height-percent:0;mso-width-relative:margin;mso-height-relative:margin;v-text-anchor:top" o:gfxdata="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" filled="f" stroked="f" strokeweight=".5pt">
                 <v:textbox>
                   <w:txbxContent>
                     <w:p>
                       <w:r>
-                        <w:t>5</w:t>
-                      </w:r>
-                      <w:r>
-                        <w:t>2</w:t>
+                        <w:t>52</w:t>
                       </w:r>
                     </w:p>
                   </w:txbxContent>
@@ -7276,10 +7438,7 @@
         <w:pStyle w:val="Nadpis2"/>
       </w:pPr>
       <w:r>
-        <w:t xml:space="preserve">Administrace </w:t>
-      </w:r>
-      <w:r>
-        <w:t>časopisů</w:t>
+        <w:t>Administrace časopisů</w:t>
       </w:r>
     </w:p>
     <w:p>
@@ -7408,10 +7567,7 @@
                               </w:numPr>
                             </w:pPr>
                             <w:r>
-                              <w:t>Filtr</w:t>
-                            </w:r>
-                            <w:r>
-                              <w:t xml:space="preserve"> časopisů</w:t>
+                              <w:t>Filtr časopisů</w:t>
                             </w:r>
                           </w:p>
                           <w:p>
@@ -7481,7 +7637,7 @@
           </mc:Choice>
           <mc:Fallback>
             <w:pict>
-              <v:shape w14:anchorId="5E3E6A53" id="Textové pole 126" o:spid="_x0000_s1065" type="#_x0000_t202" style="position:absolute;margin-left:306.05pt;margin-top:19.25pt;width:189pt;height:255.75pt;z-index:251823104;visibility:visible;mso-wrap-style:square;mso-height-percent:0;mso-wrap-distance-left:9pt;mso-wrap-distance-top:0;mso-wrap-distance-right:9pt;mso-wrap-distance-bottom:0;mso-position-horizontal:absolute;mso-position-horizontal-relative:text;mso-position-vertical:absolute;mso-position-vertical-relative:text;mso-height-percent:0;mso-height-relative:margin;v-text-anchor:top" o:gfxdata="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" filled="f" stroked="f" strokeweight=".5pt">
+              <v:shape w14:anchorId="5E3E6A53" id="Textové pole 126" o:spid="_x0000_s1066" type="#_x0000_t202" style="position:absolute;margin-left:306.05pt;margin-top:19.25pt;width:189pt;height:255.75pt;z-index:251823104;visibility:visible;mso-wrap-style:square;mso-height-percent:0;mso-wrap-distance-left:9pt;mso-wrap-distance-top:0;mso-wrap-distance-right:9pt;mso-wrap-distance-bottom:0;mso-position-horizontal:absolute;mso-position-horizontal-relative:text;mso-position-vertical:absolute;mso-position-vertical-relative:text;mso-height-percent:0;mso-height-relative:margin;v-text-anchor:top" o:gfxdata="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" filled="f" stroked="f" strokeweight=".5pt">
                 <v:textbox>
                   <w:txbxContent>
                     <w:p>
@@ -7493,10 +7649,7 @@
                         </w:numPr>
                       </w:pPr>
                       <w:r>
-                        <w:t>Filtr</w:t>
-                      </w:r>
-                      <w:r>
-                        <w:t xml:space="preserve"> časopisů</w:t>
+                        <w:t>Filtr časopisů</w:t>
                       </w:r>
                     </w:p>
                     <w:p>
@@ -7597,10 +7750,7 @@
                         <w:txbxContent>
                           <w:p>
                             <w:r>
-                              <w:t xml:space="preserve">Výpis </w:t>
-                            </w:r>
-                            <w:r>
-                              <w:t>časopisů</w:t>
+                              <w:t>Výpis časopisů</w:t>
                             </w:r>
                           </w:p>
                         </w:txbxContent>
@@ -7625,15 +7775,12 @@
           </mc:Choice>
           <mc:Fallback>
             <w:pict>
-              <v:shape w14:anchorId="5F308D49" id="Textové pole 127" o:spid="_x0000_s1066" type="#_x0000_t202" style="position:absolute;margin-left:4.65pt;margin-top:2.4pt;width:206pt;height:21.75pt;z-index:251819008;visibility:visible;mso-wrap-style:square;mso-width-percent:0;mso-height-percent:0;mso-wrap-distance-left:9pt;mso-wrap-distance-top:0;mso-wrap-distance-right:9pt;mso-wrap-distance-bottom:0;mso-position-horizontal:absolute;mso-position-horizontal-relative:text;mso-position-vertical:absolute;mso-position-vertical-relative:text;mso-width-percent:0;mso-height-percent:0;mso-width-relative:margin;mso-height-relative:margin;v-text-anchor:top" o:gfxdata="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" filled="f" stroked="f" strokeweight=".5pt">
+              <v:shape w14:anchorId="5F308D49" id="Textové pole 127" o:spid="_x0000_s1067" type="#_x0000_t202" style="position:absolute;margin-left:4.65pt;margin-top:2.4pt;width:206pt;height:21.75pt;z-index:251819008;visibility:visible;mso-wrap-style:square;mso-width-percent:0;mso-height-percent:0;mso-wrap-distance-left:9pt;mso-wrap-distance-top:0;mso-wrap-distance-right:9pt;mso-wrap-distance-bottom:0;mso-position-horizontal:absolute;mso-position-horizontal-relative:text;mso-position-vertical:absolute;mso-position-vertical-relative:text;mso-width-percent:0;mso-height-percent:0;mso-width-relative:margin;mso-height-relative:margin;v-text-anchor:top" o:gfxdata="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" filled="f" stroked="f" strokeweight=".5pt">
                 <v:textbox>
                   <w:txbxContent>
                     <w:p>
                       <w:r>
-                        <w:t xml:space="preserve">Výpis </w:t>
-                      </w:r>
-                      <w:r>
-                        <w:t>časopisů</w:t>
+                        <w:t>Výpis časopisů</w:t>
                       </w:r>
                     </w:p>
                   </w:txbxContent>
@@ -7838,7 +7985,7 @@
           </mc:Choice>
           <mc:Fallback>
             <w:pict>
-              <v:shape w14:anchorId="47B010EF" id="Textové pole 129" o:spid="_x0000_s1067" type="#_x0000_t202" style="position:absolute;margin-left:226.15pt;margin-top:2.4pt;width:19.5pt;height:21.75pt;z-index:251833344;visibility:visible;mso-wrap-style:square;mso-width-percent:0;mso-height-percent:0;mso-wrap-distance-left:9pt;mso-wrap-distance-top:0;mso-wrap-distance-right:9pt;mso-wrap-distance-bottom:0;mso-position-horizontal:absolute;mso-position-horizontal-relative:text;mso-position-vertical:absolute;mso-position-vertical-relative:text;mso-width-percent:0;mso-height-percent:0;mso-width-relative:margin;mso-height-relative:margin;v-text-anchor:top" o:gfxdata="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" filled="f" stroked="f" strokeweight=".5pt">
+              <v:shape w14:anchorId="47B010EF" id="Textové pole 129" o:spid="_x0000_s1068" type="#_x0000_t202" style="position:absolute;margin-left:226.15pt;margin-top:2.4pt;width:19.5pt;height:21.75pt;z-index:251833344;visibility:visible;mso-wrap-style:square;mso-width-percent:0;mso-height-percent:0;mso-wrap-distance-left:9pt;mso-wrap-distance-top:0;mso-wrap-distance-right:9pt;mso-wrap-distance-bottom:0;mso-position-horizontal:absolute;mso-position-horizontal-relative:text;mso-position-vertical:absolute;mso-position-vertical-relative:text;mso-width-percent:0;mso-height-percent:0;mso-width-relative:margin;mso-height-relative:margin;v-text-anchor:top" o:gfxdata="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" filled="f" stroked="f" strokeweight=".5pt">
                 <v:textbox>
                   <w:txbxContent>
                     <w:p>
@@ -8132,7 +8279,7 @@
           </mc:Choice>
           <mc:Fallback>
             <w:pict>
-              <v:shape w14:anchorId="2CCB914A" id="Textové pole 132" o:spid="_x0000_s1068" type="#_x0000_t202" style="position:absolute;margin-left:10pt;margin-top:2.95pt;width:19.5pt;height:21.75pt;z-index:251820032;visibility:visible;mso-wrap-style:square;mso-width-percent:0;mso-height-percent:0;mso-wrap-distance-left:9pt;mso-wrap-distance-top:0;mso-wrap-distance-right:9pt;mso-wrap-distance-bottom:0;mso-position-horizontal:absolute;mso-position-horizontal-relative:text;mso-position-vertical:absolute;mso-position-vertical-relative:text;mso-width-percent:0;mso-height-percent:0;mso-width-relative:margin;mso-height-relative:margin;v-text-anchor:top" o:gfxdata="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" filled="f" stroked="f" strokeweight=".5pt">
+              <v:shape w14:anchorId="2CCB914A" id="Textové pole 132" o:spid="_x0000_s1069" type="#_x0000_t202" style="position:absolute;margin-left:10pt;margin-top:2.95pt;width:19.5pt;height:21.75pt;z-index:251820032;visibility:visible;mso-wrap-style:square;mso-width-percent:0;mso-height-percent:0;mso-wrap-distance-left:9pt;mso-wrap-distance-top:0;mso-wrap-distance-right:9pt;mso-wrap-distance-bottom:0;mso-position-horizontal:absolute;mso-position-horizontal-relative:text;mso-position-vertical:absolute;mso-position-vertical-relative:text;mso-width-percent:0;mso-height-percent:0;mso-width-relative:margin;mso-height-relative:margin;v-text-anchor:top" o:gfxdata="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" filled="f" stroked="f" strokeweight=".5pt">
                 <v:textbox>
                   <w:txbxContent>
                     <w:p>
@@ -8268,7 +8415,7 @@
           </mc:Choice>
           <mc:Fallback>
             <w:pict>
-              <v:shape w14:anchorId="217440E3" id="Textové pole 133" o:spid="_x0000_s1069" type="#_x0000_t202" style="position:absolute;margin-left:11.25pt;margin-top:10.1pt;width:19.5pt;height:21.75pt;z-index:251821056;visibility:visible;mso-wrap-style:square;mso-width-percent:0;mso-height-percent:0;mso-wrap-distance-left:9pt;mso-wrap-distance-top:0;mso-wrap-distance-right:9pt;mso-wrap-distance-bottom:0;mso-position-horizontal:absolute;mso-position-horizontal-relative:text;mso-position-vertical:absolute;mso-position-vertical-relative:text;mso-width-percent:0;mso-height-percent:0;mso-width-relative:margin;mso-height-relative:margin;v-text-anchor:top" o:gfxdata="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" filled="f" stroked="f" strokeweight=".5pt">
+              <v:shape w14:anchorId="217440E3" id="Textové pole 133" o:spid="_x0000_s1070" type="#_x0000_t202" style="position:absolute;margin-left:11.25pt;margin-top:10.1pt;width:19.5pt;height:21.75pt;z-index:251821056;visibility:visible;mso-wrap-style:square;mso-width-percent:0;mso-height-percent:0;mso-wrap-distance-left:9pt;mso-wrap-distance-top:0;mso-wrap-distance-right:9pt;mso-wrap-distance-bottom:0;mso-position-horizontal:absolute;mso-position-horizontal-relative:text;mso-position-vertical:absolute;mso-position-vertical-relative:text;mso-width-percent:0;mso-height-percent:0;mso-width-relative:margin;mso-height-relative:margin;v-text-anchor:top" o:gfxdata="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" filled="f" stroked="f" strokeweight=".5pt">
                 <v:textbox>
                   <w:txbxContent>
                     <w:p>
@@ -8484,7 +8631,7 @@
           </mc:Choice>
           <mc:Fallback>
             <w:pict>
-              <v:shape w14:anchorId="4DB9E1D5" id="Textové pole 135" o:spid="_x0000_s1070" type="#_x0000_t202" style="position:absolute;margin-left:102pt;margin-top:.7pt;width:19.5pt;height:21.75pt;z-index:251822080;visibility:visible;mso-wrap-style:square;mso-width-percent:0;mso-height-percent:0;mso-wrap-distance-left:9pt;mso-wrap-distance-top:0;mso-wrap-distance-right:9pt;mso-wrap-distance-bottom:0;mso-position-horizontal:absolute;mso-position-horizontal-relative:text;mso-position-vertical:absolute;mso-position-vertical-relative:text;mso-width-percent:0;mso-height-percent:0;mso-width-relative:margin;mso-height-relative:margin;v-text-anchor:top" o:gfxdata="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" filled="f" stroked="f" strokeweight=".5pt">
+              <v:shape w14:anchorId="4DB9E1D5" id="Textové pole 135" o:spid="_x0000_s1071" type="#_x0000_t202" style="position:absolute;margin-left:102pt;margin-top:.7pt;width:19.5pt;height:21.75pt;z-index:251822080;visibility:visible;mso-wrap-style:square;mso-width-percent:0;mso-height-percent:0;mso-wrap-distance-left:9pt;mso-wrap-distance-top:0;mso-wrap-distance-right:9pt;mso-wrap-distance-bottom:0;mso-position-horizontal:absolute;mso-position-horizontal-relative:text;mso-position-vertical:absolute;mso-position-vertical-relative:text;mso-width-percent:0;mso-height-percent:0;mso-width-relative:margin;mso-height-relative:margin;v-text-anchor:top" o:gfxdata="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" filled="f" stroked="f" strokeweight=".5pt">
                 <v:textbox>
                   <w:txbxContent>
                     <w:p>
@@ -8647,7 +8794,7 @@
           </mc:Choice>
           <mc:Fallback>
             <w:pict>
-              <v:shape w14:anchorId="26C73A91" id="Textové pole 137" o:spid="_x0000_s1071" type="#_x0000_t202" style="position:absolute;margin-left:102pt;margin-top:9.9pt;width:19.5pt;height:21.75pt;z-index:251825152;visibility:visible;mso-wrap-style:square;mso-width-percent:0;mso-height-percent:0;mso-wrap-distance-left:9pt;mso-wrap-distance-top:0;mso-wrap-distance-right:9pt;mso-wrap-distance-bottom:0;mso-position-horizontal:absolute;mso-position-horizontal-relative:text;mso-position-vertical:absolute;mso-position-vertical-relative:text;mso-width-percent:0;mso-height-percent:0;mso-width-relative:margin;mso-height-relative:margin;v-text-anchor:top" o:gfxdata="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" filled="f" stroked="f" strokeweight=".5pt">
+              <v:shape w14:anchorId="26C73A91" id="Textové pole 137" o:spid="_x0000_s1072" type="#_x0000_t202" style="position:absolute;margin-left:102pt;margin-top:9.9pt;width:19.5pt;height:21.75pt;z-index:251825152;visibility:visible;mso-wrap-style:square;mso-width-percent:0;mso-height-percent:0;mso-wrap-distance-left:9pt;mso-wrap-distance-top:0;mso-wrap-distance-right:9pt;mso-wrap-distance-bottom:0;mso-position-horizontal:absolute;mso-position-horizontal-relative:text;mso-position-vertical:absolute;mso-position-vertical-relative:text;mso-width-percent:0;mso-height-percent:0;mso-width-relative:margin;mso-height-relative:margin;v-text-anchor:top" o:gfxdata="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" filled="f" stroked="f" strokeweight=".5pt">
                 <v:textbox>
                   <w:txbxContent>
                     <w:p>
@@ -8890,7 +9037,7 @@
           </mc:Choice>
           <mc:Fallback>
             <w:pict>
-              <v:shape w14:anchorId="0770709D" id="Textové pole 140" o:spid="_x0000_s1072" type="#_x0000_t202" style="position:absolute;margin-left:102pt;margin-top:21.2pt;width:19.5pt;height:21.75pt;z-index:251827200;visibility:visible;mso-wrap-style:square;mso-width-percent:0;mso-height-percent:0;mso-wrap-distance-left:9pt;mso-wrap-distance-top:0;mso-wrap-distance-right:9pt;mso-wrap-distance-bottom:0;mso-position-horizontal:absolute;mso-position-horizontal-relative:text;mso-position-vertical:absolute;mso-position-vertical-relative:text;mso-width-percent:0;mso-height-percent:0;mso-width-relative:margin;mso-height-relative:margin;v-text-anchor:top" o:gfxdata="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" filled="f" stroked="f" strokeweight=".5pt">
+              <v:shape w14:anchorId="0770709D" id="Textové pole 140" o:spid="_x0000_s1073" type="#_x0000_t202" style="position:absolute;margin-left:102pt;margin-top:21.2pt;width:19.5pt;height:21.75pt;z-index:251827200;visibility:visible;mso-wrap-style:square;mso-width-percent:0;mso-height-percent:0;mso-wrap-distance-left:9pt;mso-wrap-distance-top:0;mso-wrap-distance-right:9pt;mso-wrap-distance-bottom:0;mso-position-horizontal:absolute;mso-position-horizontal-relative:text;mso-position-vertical:absolute;mso-position-vertical-relative:text;mso-width-percent:0;mso-height-percent:0;mso-width-relative:margin;mso-height-relative:margin;v-text-anchor:top" o:gfxdata="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" filled="f" stroked="f" strokeweight=".5pt">
                 <v:textbox>
                   <w:txbxContent>
                     <w:p>
@@ -8974,7 +9121,7 @@
           </mc:Choice>
           <mc:Fallback>
             <w:pict>
-              <v:shape w14:anchorId="4272EE89" id="Textové pole 141" o:spid="_x0000_s1073" type="#_x0000_t202" style="position:absolute;margin-left:103.5pt;margin-top:3.95pt;width:19.5pt;height:21.75pt;z-index:251829248;visibility:visible;mso-wrap-style:square;mso-width-percent:0;mso-height-percent:0;mso-wrap-distance-left:9pt;mso-wrap-distance-top:0;mso-wrap-distance-right:9pt;mso-wrap-distance-bottom:0;mso-position-horizontal:absolute;mso-position-horizontal-relative:text;mso-position-vertical:absolute;mso-position-vertical-relative:text;mso-width-percent:0;mso-height-percent:0;mso-width-relative:margin;mso-height-relative:margin;v-text-anchor:top" o:gfxdata="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" filled="f" stroked="f" strokeweight=".5pt">
+              <v:shape w14:anchorId="4272EE89" id="Textové pole 141" o:spid="_x0000_s1074" type="#_x0000_t202" style="position:absolute;margin-left:103.5pt;margin-top:3.95pt;width:19.5pt;height:21.75pt;z-index:251829248;visibility:visible;mso-wrap-style:square;mso-width-percent:0;mso-height-percent:0;mso-wrap-distance-left:9pt;mso-wrap-distance-top:0;mso-wrap-distance-right:9pt;mso-wrap-distance-bottom:0;mso-position-horizontal:absolute;mso-position-horizontal-relative:text;mso-position-vertical:absolute;mso-position-vertical-relative:text;mso-width-percent:0;mso-height-percent:0;mso-width-relative:margin;mso-height-relative:margin;v-text-anchor:top" o:gfxdata="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" filled="f" stroked="f" strokeweight=".5pt">
                 <v:textbox>
                   <w:txbxContent>
                     <w:p>
@@ -9137,7 +9284,7 @@
           </mc:Choice>
           <mc:Fallback>
             <w:pict>
-              <v:shape w14:anchorId="21417BD3" id="Textové pole 143" o:spid="_x0000_s1074" type="#_x0000_t202" style="position:absolute;margin-left:122.65pt;margin-top:22pt;width:19.5pt;height:21.75pt;z-index:251831296;visibility:visible;mso-wrap-style:square;mso-width-percent:0;mso-height-percent:0;mso-wrap-distance-left:9pt;mso-wrap-distance-top:0;mso-wrap-distance-right:9pt;mso-wrap-distance-bottom:0;mso-position-horizontal:absolute;mso-position-horizontal-relative:text;mso-position-vertical:absolute;mso-position-vertical-relative:text;mso-width-percent:0;mso-height-percent:0;mso-width-relative:margin;mso-height-relative:margin;v-text-anchor:top" o:gfxdata="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" filled="f" stroked="f" strokeweight=".5pt">
+              <v:shape w14:anchorId="21417BD3" id="Textové pole 143" o:spid="_x0000_s1075" type="#_x0000_t202" style="position:absolute;margin-left:122.65pt;margin-top:22pt;width:19.5pt;height:21.75pt;z-index:251831296;visibility:visible;mso-wrap-style:square;mso-width-percent:0;mso-height-percent:0;mso-wrap-distance-left:9pt;mso-wrap-distance-top:0;mso-wrap-distance-right:9pt;mso-wrap-distance-bottom:0;mso-position-horizontal:absolute;mso-position-horizontal-relative:text;mso-position-vertical:absolute;mso-position-vertical-relative:text;mso-width-percent:0;mso-height-percent:0;mso-width-relative:margin;mso-height-relative:margin;v-text-anchor:top" o:gfxdata="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" filled="f" stroked="f" strokeweight=".5pt">
                 <v:textbox>
                   <w:txbxContent>
                     <w:p>
@@ -9235,13 +9382,17 @@
         </mc:AlternateContent>
       </w:r>
     </w:p>
-    <w:p/>
     <w:p>
       <w:pPr>
         <w:pStyle w:val="Nadpis2"/>
       </w:pPr>
-      <w:r>
-        <w:t>Editor emailů</w:t>
+    </w:p>
+    <w:p>
+      <w:pPr>
+        <w:pStyle w:val="Nadpis2"/>
+      </w:pPr>
+      <w:r>
+        <w:t>Vytvoření recenze</w:t>
       </w:r>
     </w:p>
     <w:p>
@@ -9252,18 +9403,18 @@
         <mc:AlternateContent>
           <mc:Choice Requires="wps">
             <w:drawing>
-              <wp:anchor distT="0" distB="0" distL="114300" distR="114300" simplePos="0" relativeHeight="251786240" behindDoc="0" locked="0" layoutInCell="1" allowOverlap="1" wp14:anchorId="0B5B50E7" wp14:editId="493B76BF">
+              <wp:anchor distT="0" distB="0" distL="114300" distR="114300" simplePos="0" relativeHeight="251800576" behindDoc="0" locked="0" layoutInCell="1" allowOverlap="1" wp14:anchorId="7FC94FAB" wp14:editId="69025E69">
                 <wp:simplePos x="0" y="0"/>
                 <wp:positionH relativeFrom="column">
                   <wp:posOffset>-17145</wp:posOffset>
                 </wp:positionH>
                 <wp:positionV relativeFrom="paragraph">
-                  <wp:posOffset>195580</wp:posOffset>
+                  <wp:posOffset>193675</wp:posOffset>
                 </wp:positionV>
-                <wp:extent cx="3609975" cy="2184400"/>
+                <wp:extent cx="3609975" cy="2317750"/>
                 <wp:effectExtent l="0" t="0" r="28575" b="25400"/>
                 <wp:wrapNone/>
-                <wp:docPr id="90" name="Obdélník 90"/>
+                <wp:docPr id="116" name="Obdélník 116"/>
                 <wp:cNvGraphicFramePr/>
                 <a:graphic xmlns:a="http://schemas.openxmlformats.org/drawingml/2006/main">
                   <a:graphicData uri="http://schemas.microsoft.com/office/word/2010/wordprocessingShape">
@@ -9272,7 +9423,7 @@
                       <wps:spPr>
                         <a:xfrm>
                           <a:off x="0" y="0"/>
-                          <a:ext cx="3609975" cy="2184400"/>
+                          <a:ext cx="3609975" cy="2317750"/>
                         </a:xfrm>
                         <a:prstGeom prst="rect">
                           <a:avLst/>
@@ -9317,701 +9468,7 @@
           </mc:Choice>
           <mc:Fallback>
             <w:pict>
-              <v:rect w14:anchorId="7E5D9EE7" id="Obdélník 90" o:spid="_x0000_s1026" style="position:absolute;margin-left:-1.35pt;margin-top:15.4pt;width:284.25pt;height:172pt;z-index:251786240;visibility:visible;mso-wrap-style:square;mso-height-percent:0;mso-wrap-distance-left:9pt;mso-wrap-distance-top:0;mso-wrap-distance-right:9pt;mso-wrap-distance-bottom:0;mso-position-horizontal:absolute;mso-position-horizontal-relative:text;mso-position-vertical:absolute;mso-position-vertical-relative:text;mso-height-percent:0;mso-height-relative:margin;v-text-anchor:middle" o:gfxdata="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" filled="f" strokecolor="black [3213]" strokeweight="1pt"/>
-            </w:pict>
-          </mc:Fallback>
-        </mc:AlternateContent>
-      </w:r>
-      <w:r>
-        <w:rPr>
-          <w:noProof/>
-        </w:rPr>
-        <mc:AlternateContent>
-          <mc:Choice Requires="wps">
-            <w:drawing>
-              <wp:anchor distT="0" distB="0" distL="114300" distR="114300" simplePos="0" relativeHeight="251798528" behindDoc="0" locked="0" layoutInCell="1" allowOverlap="1" wp14:anchorId="2854D304" wp14:editId="59300C5B">
-                <wp:simplePos x="0" y="0"/>
-                <wp:positionH relativeFrom="column">
-                  <wp:posOffset>4002405</wp:posOffset>
-                </wp:positionH>
-                <wp:positionV relativeFrom="paragraph">
-                  <wp:posOffset>120651</wp:posOffset>
-                </wp:positionV>
-                <wp:extent cx="2400300" cy="2438400"/>
-                <wp:effectExtent l="0" t="0" r="0" b="0"/>
-                <wp:wrapNone/>
-                <wp:docPr id="114" name="Textové pole 114"/>
-                <wp:cNvGraphicFramePr/>
-                <a:graphic xmlns:a="http://schemas.openxmlformats.org/drawingml/2006/main">
-                  <a:graphicData uri="http://schemas.microsoft.com/office/word/2010/wordprocessingShape">
-                    <wps:wsp>
-                      <wps:cNvSpPr txBox="1"/>
-                      <wps:spPr>
-                        <a:xfrm>
-                          <a:off x="0" y="0"/>
-                          <a:ext cx="2400300" cy="2438400"/>
-                        </a:xfrm>
-                        <a:prstGeom prst="rect">
-                          <a:avLst/>
-                        </a:prstGeom>
-                        <a:noFill/>
-                        <a:ln w="6350">
-                          <a:noFill/>
-                        </a:ln>
-                      </wps:spPr>
-                      <wps:txbx>
-                        <w:txbxContent>
-                          <w:p>
-                            <w:pPr>
-                              <w:pStyle w:val="Odstavecseseznamem"/>
-                              <w:numPr>
-                                <w:ilvl w:val="0"/>
-                                <w:numId w:val="9"/>
-                              </w:numPr>
-                            </w:pPr>
-                            <w:r>
-                              <w:t>Formulář pro editaci emailu</w:t>
-                            </w:r>
-                          </w:p>
-                          <w:p>
-                            <w:pPr>
-                              <w:pStyle w:val="Odstavecseseznamem"/>
-                              <w:numPr>
-                                <w:ilvl w:val="0"/>
-                                <w:numId w:val="9"/>
-                              </w:numPr>
-                            </w:pPr>
-                            <w:r>
-                              <w:t>Odeslat email</w:t>
-                            </w:r>
-                          </w:p>
-                        </w:txbxContent>
-                      </wps:txbx>
-                      <wps:bodyPr rot="0" spcFirstLastPara="0" vertOverflow="overflow" horzOverflow="overflow" vert="horz" wrap="square" lIns="91440" tIns="45720" rIns="91440" bIns="45720" numCol="1" spcCol="0" rtlCol="0" fromWordArt="0" anchor="t" anchorCtr="0" forceAA="0" compatLnSpc="1">
-                        <a:prstTxWarp prst="textNoShape">
-                          <a:avLst/>
-                        </a:prstTxWarp>
-                        <a:noAutofit/>
-                      </wps:bodyPr>
-                    </wps:wsp>
-                  </a:graphicData>
-                </a:graphic>
-                <wp14:sizeRelV relativeFrom="margin">
-                  <wp14:pctHeight>0</wp14:pctHeight>
-                </wp14:sizeRelV>
-              </wp:anchor>
-            </w:drawing>
-          </mc:Choice>
-          <mc:Fallback>
-            <w:pict>
-              <v:shape w14:anchorId="2854D304" id="Textové pole 114" o:spid="_x0000_s1075" type="#_x0000_t202" style="position:absolute;margin-left:315.15pt;margin-top:9.5pt;width:189pt;height:192pt;z-index:251798528;visibility:visible;mso-wrap-style:square;mso-height-percent:0;mso-wrap-distance-left:9pt;mso-wrap-distance-top:0;mso-wrap-distance-right:9pt;mso-wrap-distance-bottom:0;mso-position-horizontal:absolute;mso-position-horizontal-relative:text;mso-position-vertical:absolute;mso-position-vertical-relative:text;mso-height-percent:0;mso-height-relative:margin;v-text-anchor:top" o:gfxdata="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" filled="f" stroked="f" strokeweight=".5pt">
-                <v:textbox>
-                  <w:txbxContent>
-                    <w:p>
-                      <w:pPr>
-                        <w:pStyle w:val="Odstavecseseznamem"/>
-                        <w:numPr>
-                          <w:ilvl w:val="0"/>
-                          <w:numId w:val="9"/>
-                        </w:numPr>
-                      </w:pPr>
-                      <w:r>
-                        <w:t>Formulář pro editaci emailu</w:t>
-                      </w:r>
-                    </w:p>
-                    <w:p>
-                      <w:pPr>
-                        <w:pStyle w:val="Odstavecseseznamem"/>
-                        <w:numPr>
-                          <w:ilvl w:val="0"/>
-                          <w:numId w:val="9"/>
-                        </w:numPr>
-                      </w:pPr>
-                      <w:r>
-                        <w:t>Odeslat email</w:t>
-                      </w:r>
-                    </w:p>
-                  </w:txbxContent>
-                </v:textbox>
-              </v:shape>
-            </w:pict>
-          </mc:Fallback>
-        </mc:AlternateContent>
-      </w:r>
-    </w:p>
-    <w:p>
-      <w:r>
-        <w:rPr>
-          <w:noProof/>
-        </w:rPr>
-        <mc:AlternateContent>
-          <mc:Choice Requires="wps">
-            <w:drawing>
-              <wp:anchor distT="0" distB="0" distL="114300" distR="114300" simplePos="0" relativeHeight="251792384" behindDoc="0" locked="0" layoutInCell="1" allowOverlap="1" wp14:anchorId="09476C82" wp14:editId="141A7904">
-                <wp:simplePos x="0" y="0"/>
-                <wp:positionH relativeFrom="column">
-                  <wp:posOffset>135255</wp:posOffset>
-                </wp:positionH>
-                <wp:positionV relativeFrom="paragraph">
-                  <wp:posOffset>19685</wp:posOffset>
-                </wp:positionV>
-                <wp:extent cx="2203450" cy="276225"/>
-                <wp:effectExtent l="0" t="0" r="0" b="0"/>
-                <wp:wrapNone/>
-                <wp:docPr id="101" name="Textové pole 101"/>
-                <wp:cNvGraphicFramePr/>
-                <a:graphic xmlns:a="http://schemas.openxmlformats.org/drawingml/2006/main">
-                  <a:graphicData uri="http://schemas.microsoft.com/office/word/2010/wordprocessingShape">
-                    <wps:wsp>
-                      <wps:cNvSpPr txBox="1"/>
-                      <wps:spPr>
-                        <a:xfrm>
-                          <a:off x="0" y="0"/>
-                          <a:ext cx="2203450" cy="276225"/>
-                        </a:xfrm>
-                        <a:prstGeom prst="rect">
-                          <a:avLst/>
-                        </a:prstGeom>
-                        <a:noFill/>
-                        <a:ln w="6350">
-                          <a:noFill/>
-                        </a:ln>
-                      </wps:spPr>
-                      <wps:txbx>
-                        <w:txbxContent>
-                          <w:p>
-                            <w:r>
-                              <w:t>Edituj email</w:t>
-                            </w:r>
-                          </w:p>
-                        </w:txbxContent>
-                      </wps:txbx>
-                      <wps:bodyPr rot="0" spcFirstLastPara="0" vertOverflow="overflow" horzOverflow="overflow" vert="horz" wrap="square" lIns="91440" tIns="45720" rIns="91440" bIns="45720" numCol="1" spcCol="0" rtlCol="0" fromWordArt="0" anchor="t" anchorCtr="0" forceAA="0" compatLnSpc="1">
-                        <a:prstTxWarp prst="textNoShape">
-                          <a:avLst/>
-                        </a:prstTxWarp>
-                        <a:noAutofit/>
-                      </wps:bodyPr>
-                    </wps:wsp>
-                  </a:graphicData>
-                </a:graphic>
-                <wp14:sizeRelH relativeFrom="margin">
-                  <wp14:pctWidth>0</wp14:pctWidth>
-                </wp14:sizeRelH>
-                <wp14:sizeRelV relativeFrom="margin">
-                  <wp14:pctHeight>0</wp14:pctHeight>
-                </wp14:sizeRelV>
-              </wp:anchor>
-            </w:drawing>
-          </mc:Choice>
-          <mc:Fallback>
-            <w:pict>
-              <v:shape w14:anchorId="09476C82" id="Textové pole 101" o:spid="_x0000_s1076" type="#_x0000_t202" style="position:absolute;margin-left:10.65pt;margin-top:1.55pt;width:173.5pt;height:21.75pt;z-index:251792384;visibility:visible;mso-wrap-style:square;mso-width-percent:0;mso-height-percent:0;mso-wrap-distance-left:9pt;mso-wrap-distance-top:0;mso-wrap-distance-right:9pt;mso-wrap-distance-bottom:0;mso-position-horizontal:absolute;mso-position-horizontal-relative:text;mso-position-vertical:absolute;mso-position-vertical-relative:text;mso-width-percent:0;mso-height-percent:0;mso-width-relative:margin;mso-height-relative:margin;v-text-anchor:top" o:gfxdata="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" filled="f" stroked="f" strokeweight=".5pt">
-                <v:textbox>
-                  <w:txbxContent>
-                    <w:p>
-                      <w:r>
-                        <w:t>Edituj email</w:t>
-                      </w:r>
-                    </w:p>
-                  </w:txbxContent>
-                </v:textbox>
-              </v:shape>
-            </w:pict>
-          </mc:Fallback>
-        </mc:AlternateContent>
-      </w:r>
-      <w:r>
-        <w:rPr>
-          <w:noProof/>
-        </w:rPr>
-        <mc:AlternateContent>
-          <mc:Choice Requires="wps">
-            <w:drawing>
-              <wp:anchor distT="0" distB="0" distL="114300" distR="114300" simplePos="0" relativeHeight="251791360" behindDoc="0" locked="0" layoutInCell="1" allowOverlap="1" wp14:anchorId="56A1545C" wp14:editId="062E3953">
-                <wp:simplePos x="0" y="0"/>
-                <wp:positionH relativeFrom="column">
-                  <wp:posOffset>114618</wp:posOffset>
-                </wp:positionH>
-                <wp:positionV relativeFrom="paragraph">
-                  <wp:posOffset>62865</wp:posOffset>
-                </wp:positionV>
-                <wp:extent cx="3352800" cy="209550"/>
-                <wp:effectExtent l="0" t="0" r="19050" b="19050"/>
-                <wp:wrapNone/>
-                <wp:docPr id="103" name="Obdélník 103"/>
-                <wp:cNvGraphicFramePr/>
-                <a:graphic xmlns:a="http://schemas.openxmlformats.org/drawingml/2006/main">
-                  <a:graphicData uri="http://schemas.microsoft.com/office/word/2010/wordprocessingShape">
-                    <wps:wsp>
-                      <wps:cNvSpPr/>
-                      <wps:spPr>
-                        <a:xfrm>
-                          <a:off x="0" y="0"/>
-                          <a:ext cx="3352800" cy="209550"/>
-                        </a:xfrm>
-                        <a:prstGeom prst="rect">
-                          <a:avLst/>
-                        </a:prstGeom>
-                        <a:noFill/>
-                        <a:ln>
-                          <a:solidFill>
-                            <a:schemeClr val="tx1"/>
-                          </a:solidFill>
-                        </a:ln>
-                      </wps:spPr>
-                      <wps:style>
-                        <a:lnRef idx="2">
-                          <a:schemeClr val="accent1">
-                            <a:shade val="50000"/>
-                          </a:schemeClr>
-                        </a:lnRef>
-                        <a:fillRef idx="1">
-                          <a:schemeClr val="accent1"/>
-                        </a:fillRef>
-                        <a:effectRef idx="0">
-                          <a:schemeClr val="accent1"/>
-                        </a:effectRef>
-                        <a:fontRef idx="minor">
-                          <a:schemeClr val="lt1"/>
-                        </a:fontRef>
-                      </wps:style>
-                      <wps:bodyPr rot="0" spcFirstLastPara="0" vertOverflow="overflow" horzOverflow="overflow" vert="horz" wrap="square" lIns="91440" tIns="45720" rIns="91440" bIns="45720" numCol="1" spcCol="0" rtlCol="0" fromWordArt="0" anchor="ctr" anchorCtr="0" forceAA="0" compatLnSpc="1">
-                        <a:prstTxWarp prst="textNoShape">
-                          <a:avLst/>
-                        </a:prstTxWarp>
-                        <a:noAutofit/>
-                      </wps:bodyPr>
-                    </wps:wsp>
-                  </a:graphicData>
-                </a:graphic>
-              </wp:anchor>
-            </w:drawing>
-          </mc:Choice>
-          <mc:Fallback>
-            <w:pict>
-              <v:rect w14:anchorId="7FFFFEA0" id="Obdélník 103" o:spid="_x0000_s1026" style="position:absolute;margin-left:9.05pt;margin-top:4.95pt;width:264pt;height:16.5pt;z-index:251791360;visibility:visible;mso-wrap-style:square;mso-wrap-distance-left:9pt;mso-wrap-distance-top:0;mso-wrap-distance-right:9pt;mso-wrap-distance-bottom:0;mso-position-horizontal:absolute;mso-position-horizontal-relative:text;mso-position-vertical:absolute;mso-position-vertical-relative:text;v-text-anchor:middle" o:gfxdata="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" filled="f" strokecolor="black [3213]" strokeweight="1pt"/>
-            </w:pict>
-          </mc:Fallback>
-        </mc:AlternateContent>
-      </w:r>
-    </w:p>
-    <w:p>
-      <w:r>
-        <w:rPr>
-          <w:noProof/>
-        </w:rPr>
-        <mc:AlternateContent>
-          <mc:Choice Requires="wps">
-            <w:drawing>
-              <wp:anchor distT="0" distB="0" distL="114300" distR="114300" simplePos="0" relativeHeight="251787264" behindDoc="0" locked="0" layoutInCell="1" allowOverlap="1" wp14:anchorId="3659C7D8" wp14:editId="2D548721">
-                <wp:simplePos x="0" y="0"/>
-                <wp:positionH relativeFrom="column">
-                  <wp:posOffset>116205</wp:posOffset>
-                </wp:positionH>
-                <wp:positionV relativeFrom="paragraph">
-                  <wp:posOffset>64135</wp:posOffset>
-                </wp:positionV>
-                <wp:extent cx="3324225" cy="1422400"/>
-                <wp:effectExtent l="0" t="0" r="28575" b="25400"/>
-                <wp:wrapNone/>
-                <wp:docPr id="104" name="Obdélník 104"/>
-                <wp:cNvGraphicFramePr/>
-                <a:graphic xmlns:a="http://schemas.openxmlformats.org/drawingml/2006/main">
-                  <a:graphicData uri="http://schemas.microsoft.com/office/word/2010/wordprocessingShape">
-                    <wps:wsp>
-                      <wps:cNvSpPr/>
-                      <wps:spPr>
-                        <a:xfrm>
-                          <a:off x="0" y="0"/>
-                          <a:ext cx="3324225" cy="1422400"/>
-                        </a:xfrm>
-                        <a:prstGeom prst="rect">
-                          <a:avLst/>
-                        </a:prstGeom>
-                        <a:noFill/>
-                        <a:ln>
-                          <a:solidFill>
-                            <a:schemeClr val="tx1"/>
-                          </a:solidFill>
-                        </a:ln>
-                      </wps:spPr>
-                      <wps:style>
-                        <a:lnRef idx="2">
-                          <a:schemeClr val="accent1">
-                            <a:shade val="50000"/>
-                          </a:schemeClr>
-                        </a:lnRef>
-                        <a:fillRef idx="1">
-                          <a:schemeClr val="accent1"/>
-                        </a:fillRef>
-                        <a:effectRef idx="0">
-                          <a:schemeClr val="accent1"/>
-                        </a:effectRef>
-                        <a:fontRef idx="minor">
-                          <a:schemeClr val="lt1"/>
-                        </a:fontRef>
-                      </wps:style>
-                      <wps:bodyPr rot="0" spcFirstLastPara="0" vertOverflow="overflow" horzOverflow="overflow" vert="horz" wrap="square" lIns="91440" tIns="45720" rIns="91440" bIns="45720" numCol="1" spcCol="0" rtlCol="0" fromWordArt="0" anchor="ctr" anchorCtr="0" forceAA="0" compatLnSpc="1">
-                        <a:prstTxWarp prst="textNoShape">
-                          <a:avLst/>
-                        </a:prstTxWarp>
-                        <a:noAutofit/>
-                      </wps:bodyPr>
-                    </wps:wsp>
-                  </a:graphicData>
-                </a:graphic>
-                <wp14:sizeRelV relativeFrom="margin">
-                  <wp14:pctHeight>0</wp14:pctHeight>
-                </wp14:sizeRelV>
-              </wp:anchor>
-            </w:drawing>
-          </mc:Choice>
-          <mc:Fallback>
-            <w:pict>
-              <v:rect w14:anchorId="550EF6FC" id="Obdélník 104" o:spid="_x0000_s1026" style="position:absolute;margin-left:9.15pt;margin-top:5.05pt;width:261.75pt;height:112pt;z-index:251787264;visibility:visible;mso-wrap-style:square;mso-height-percent:0;mso-wrap-distance-left:9pt;mso-wrap-distance-top:0;mso-wrap-distance-right:9pt;mso-wrap-distance-bottom:0;mso-position-horizontal:absolute;mso-position-horizontal-relative:text;mso-position-vertical:absolute;mso-position-vertical-relative:text;mso-height-percent:0;mso-height-relative:margin;v-text-anchor:middle" o:gfxdata="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" filled="f" strokecolor="black [3213]" strokeweight="1pt"/>
-            </w:pict>
-          </mc:Fallback>
-        </mc:AlternateContent>
-      </w:r>
-      <w:r>
-        <w:rPr>
-          <w:noProof/>
-        </w:rPr>
-        <mc:AlternateContent>
-          <mc:Choice Requires="wps">
-            <w:drawing>
-              <wp:anchor distT="0" distB="0" distL="114300" distR="114300" simplePos="0" relativeHeight="251793408" behindDoc="0" locked="0" layoutInCell="1" allowOverlap="1" wp14:anchorId="1ED0D8C7" wp14:editId="4D191153">
-                <wp:simplePos x="0" y="0"/>
-                <wp:positionH relativeFrom="column">
-                  <wp:posOffset>247650</wp:posOffset>
-                </wp:positionH>
-                <wp:positionV relativeFrom="paragraph">
-                  <wp:posOffset>142240</wp:posOffset>
-                </wp:positionV>
-                <wp:extent cx="247650" cy="276225"/>
-                <wp:effectExtent l="0" t="0" r="0" b="0"/>
-                <wp:wrapNone/>
-                <wp:docPr id="107" name="Textové pole 107"/>
-                <wp:cNvGraphicFramePr/>
-                <a:graphic xmlns:a="http://schemas.openxmlformats.org/drawingml/2006/main">
-                  <a:graphicData uri="http://schemas.microsoft.com/office/word/2010/wordprocessingShape">
-                    <wps:wsp>
-                      <wps:cNvSpPr txBox="1"/>
-                      <wps:spPr>
-                        <a:xfrm>
-                          <a:off x="0" y="0"/>
-                          <a:ext cx="247650" cy="276225"/>
-                        </a:xfrm>
-                        <a:prstGeom prst="rect">
-                          <a:avLst/>
-                        </a:prstGeom>
-                        <a:noFill/>
-                        <a:ln w="6350">
-                          <a:noFill/>
-                        </a:ln>
-                      </wps:spPr>
-                      <wps:txbx>
-                        <w:txbxContent>
-                          <w:p>
-                            <w:r>
-                              <w:t>1</w:t>
-                            </w:r>
-                          </w:p>
-                        </w:txbxContent>
-                      </wps:txbx>
-                      <wps:bodyPr rot="0" spcFirstLastPara="0" vertOverflow="overflow" horzOverflow="overflow" vert="horz" wrap="square" lIns="91440" tIns="45720" rIns="91440" bIns="45720" numCol="1" spcCol="0" rtlCol="0" fromWordArt="0" anchor="t" anchorCtr="0" forceAA="0" compatLnSpc="1">
-                        <a:prstTxWarp prst="textNoShape">
-                          <a:avLst/>
-                        </a:prstTxWarp>
-                        <a:noAutofit/>
-                      </wps:bodyPr>
-                    </wps:wsp>
-                  </a:graphicData>
-                </a:graphic>
-                <wp14:sizeRelH relativeFrom="margin">
-                  <wp14:pctWidth>0</wp14:pctWidth>
-                </wp14:sizeRelH>
-                <wp14:sizeRelV relativeFrom="margin">
-                  <wp14:pctHeight>0</wp14:pctHeight>
-                </wp14:sizeRelV>
-              </wp:anchor>
-            </w:drawing>
-          </mc:Choice>
-          <mc:Fallback>
-            <w:pict>
-              <v:shape w14:anchorId="1ED0D8C7" id="Textové pole 107" o:spid="_x0000_s1077" type="#_x0000_t202" style="position:absolute;margin-left:19.5pt;margin-top:11.2pt;width:19.5pt;height:21.75pt;z-index:251793408;visibility:visible;mso-wrap-style:square;mso-width-percent:0;mso-height-percent:0;mso-wrap-distance-left:9pt;mso-wrap-distance-top:0;mso-wrap-distance-right:9pt;mso-wrap-distance-bottom:0;mso-position-horizontal:absolute;mso-position-horizontal-relative:text;mso-position-vertical:absolute;mso-position-vertical-relative:text;mso-width-percent:0;mso-height-percent:0;mso-width-relative:margin;mso-height-relative:margin;v-text-anchor:top" o:gfxdata="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" filled="f" stroked="f" strokeweight=".5pt">
-                <v:textbox>
-                  <w:txbxContent>
-                    <w:p>
-                      <w:r>
-                        <w:t>1</w:t>
-                      </w:r>
-                    </w:p>
-                  </w:txbxContent>
-                </v:textbox>
-              </v:shape>
-            </w:pict>
-          </mc:Fallback>
-        </mc:AlternateContent>
-      </w:r>
-    </w:p>
-    <w:p/>
-    <w:p/>
-    <w:p/>
-    <w:p/>
-    <w:p>
-      <w:r>
-        <w:rPr>
-          <w:noProof/>
-        </w:rPr>
-        <mc:AlternateContent>
-          <mc:Choice Requires="wps">
-            <w:drawing>
-              <wp:anchor distT="0" distB="0" distL="114300" distR="114300" simplePos="0" relativeHeight="251796480" behindDoc="0" locked="0" layoutInCell="1" allowOverlap="1" wp14:anchorId="19B3F0DC" wp14:editId="272BDE66">
-                <wp:simplePos x="0" y="0"/>
-                <wp:positionH relativeFrom="column">
-                  <wp:posOffset>2990850</wp:posOffset>
-                </wp:positionH>
-                <wp:positionV relativeFrom="paragraph">
-                  <wp:posOffset>74295</wp:posOffset>
-                </wp:positionV>
-                <wp:extent cx="247650" cy="276225"/>
-                <wp:effectExtent l="0" t="0" r="0" b="0"/>
-                <wp:wrapNone/>
-                <wp:docPr id="112" name="Textové pole 112"/>
-                <wp:cNvGraphicFramePr/>
-                <a:graphic xmlns:a="http://schemas.openxmlformats.org/drawingml/2006/main">
-                  <a:graphicData uri="http://schemas.microsoft.com/office/word/2010/wordprocessingShape">
-                    <wps:wsp>
-                      <wps:cNvSpPr txBox="1"/>
-                      <wps:spPr>
-                        <a:xfrm>
-                          <a:off x="0" y="0"/>
-                          <a:ext cx="247650" cy="276225"/>
-                        </a:xfrm>
-                        <a:prstGeom prst="rect">
-                          <a:avLst/>
-                        </a:prstGeom>
-                        <a:noFill/>
-                        <a:ln w="6350">
-                          <a:noFill/>
-                        </a:ln>
-                      </wps:spPr>
-                      <wps:txbx>
-                        <w:txbxContent>
-                          <w:p>
-                            <w:r>
-                              <w:t>2</w:t>
-                            </w:r>
-                          </w:p>
-                        </w:txbxContent>
-                      </wps:txbx>
-                      <wps:bodyPr rot="0" spcFirstLastPara="0" vertOverflow="overflow" horzOverflow="overflow" vert="horz" wrap="square" lIns="91440" tIns="45720" rIns="91440" bIns="45720" numCol="1" spcCol="0" rtlCol="0" fromWordArt="0" anchor="t" anchorCtr="0" forceAA="0" compatLnSpc="1">
-                        <a:prstTxWarp prst="textNoShape">
-                          <a:avLst/>
-                        </a:prstTxWarp>
-                        <a:noAutofit/>
-                      </wps:bodyPr>
-                    </wps:wsp>
-                  </a:graphicData>
-                </a:graphic>
-                <wp14:sizeRelH relativeFrom="margin">
-                  <wp14:pctWidth>0</wp14:pctWidth>
-                </wp14:sizeRelH>
-                <wp14:sizeRelV relativeFrom="margin">
-                  <wp14:pctHeight>0</wp14:pctHeight>
-                </wp14:sizeRelV>
-              </wp:anchor>
-            </w:drawing>
-          </mc:Choice>
-          <mc:Fallback>
-            <w:pict>
-              <v:shape w14:anchorId="19B3F0DC" id="Textové pole 112" o:spid="_x0000_s1078" type="#_x0000_t202" style="position:absolute;margin-left:235.5pt;margin-top:5.85pt;width:19.5pt;height:21.75pt;z-index:251796480;visibility:visible;mso-wrap-style:square;mso-width-percent:0;mso-height-percent:0;mso-wrap-distance-left:9pt;mso-wrap-distance-top:0;mso-wrap-distance-right:9pt;mso-wrap-distance-bottom:0;mso-position-horizontal:absolute;mso-position-horizontal-relative:text;mso-position-vertical:absolute;mso-position-vertical-relative:text;mso-width-percent:0;mso-height-percent:0;mso-width-relative:margin;mso-height-relative:margin;v-text-anchor:top" o:gfxdata="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" filled="f" stroked="f" strokeweight=".5pt">
-                <v:textbox>
-                  <w:txbxContent>
-                    <w:p>
-                      <w:r>
-                        <w:t>2</w:t>
-                      </w:r>
-                    </w:p>
-                  </w:txbxContent>
-                </v:textbox>
-              </v:shape>
-            </w:pict>
-          </mc:Fallback>
-        </mc:AlternateContent>
-      </w:r>
-      <w:r>
-        <w:rPr>
-          <w:noProof/>
-        </w:rPr>
-        <mc:AlternateContent>
-          <mc:Choice Requires="wps">
-            <w:drawing>
-              <wp:anchor distT="0" distB="0" distL="114300" distR="114300" simplePos="0" relativeHeight="251790336" behindDoc="0" locked="0" layoutInCell="1" allowOverlap="1" wp14:anchorId="58FFA48D" wp14:editId="6258A996">
-                <wp:simplePos x="0" y="0"/>
-                <wp:positionH relativeFrom="margin">
-                  <wp:posOffset>2935605</wp:posOffset>
-                </wp:positionH>
-                <wp:positionV relativeFrom="paragraph">
-                  <wp:posOffset>133985</wp:posOffset>
-                </wp:positionV>
-                <wp:extent cx="381000" cy="142875"/>
-                <wp:effectExtent l="0" t="0" r="19050" b="28575"/>
-                <wp:wrapNone/>
-                <wp:docPr id="113" name="Obdélník 113"/>
-                <wp:cNvGraphicFramePr/>
-                <a:graphic xmlns:a="http://schemas.openxmlformats.org/drawingml/2006/main">
-                  <a:graphicData uri="http://schemas.microsoft.com/office/word/2010/wordprocessingShape">
-                    <wps:wsp>
-                      <wps:cNvSpPr/>
-                      <wps:spPr>
-                        <a:xfrm>
-                          <a:off x="0" y="0"/>
-                          <a:ext cx="381000" cy="142875"/>
-                        </a:xfrm>
-                        <a:prstGeom prst="rect">
-                          <a:avLst/>
-                        </a:prstGeom>
-                        <a:noFill/>
-                        <a:ln>
-                          <a:solidFill>
-                            <a:schemeClr val="tx1"/>
-                          </a:solidFill>
-                        </a:ln>
-                      </wps:spPr>
-                      <wps:style>
-                        <a:lnRef idx="2">
-                          <a:schemeClr val="accent1">
-                            <a:shade val="50000"/>
-                          </a:schemeClr>
-                        </a:lnRef>
-                        <a:fillRef idx="1">
-                          <a:schemeClr val="accent1"/>
-                        </a:fillRef>
-                        <a:effectRef idx="0">
-                          <a:schemeClr val="accent1"/>
-                        </a:effectRef>
-                        <a:fontRef idx="minor">
-                          <a:schemeClr val="lt1"/>
-                        </a:fontRef>
-                      </wps:style>
-                      <wps:bodyPr rot="0" spcFirstLastPara="0" vertOverflow="overflow" horzOverflow="overflow" vert="horz" wrap="square" lIns="91440" tIns="45720" rIns="91440" bIns="45720" numCol="1" spcCol="0" rtlCol="0" fromWordArt="0" anchor="ctr" anchorCtr="0" forceAA="0" compatLnSpc="1">
-                        <a:prstTxWarp prst="textNoShape">
-                          <a:avLst/>
-                        </a:prstTxWarp>
-                        <a:noAutofit/>
-                      </wps:bodyPr>
-                    </wps:wsp>
-                  </a:graphicData>
-                </a:graphic>
-                <wp14:sizeRelH relativeFrom="margin">
-                  <wp14:pctWidth>0</wp14:pctWidth>
-                </wp14:sizeRelH>
-                <wp14:sizeRelV relativeFrom="margin">
-                  <wp14:pctHeight>0</wp14:pctHeight>
-                </wp14:sizeRelV>
-              </wp:anchor>
-            </w:drawing>
-          </mc:Choice>
-          <mc:Fallback>
-            <w:pict>
-              <v:rect w14:anchorId="08C8A397" id="Obdélník 113" o:spid="_x0000_s1026" style="position:absolute;margin-left:231.15pt;margin-top:10.55pt;width:30pt;height:11.25pt;z-index:251790336;visibility:visible;mso-wrap-style:square;mso-width-percent:0;mso-height-percent:0;mso-wrap-distance-left:9pt;mso-wrap-distance-top:0;mso-wrap-distance-right:9pt;mso-wrap-distance-bottom:0;mso-position-horizontal:absolute;mso-position-horizontal-relative:margin;mso-position-vertical:absolute;mso-position-vertical-relative:text;mso-width-percent:0;mso-height-percent:0;mso-width-relative:margin;mso-height-relative:margin;v-text-anchor:middle" o:gfxdata="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" filled="f" strokecolor="black [3213]" strokeweight="1pt">
-                <w10:wrap anchorx="margin"/>
-              </v:rect>
-            </w:pict>
-          </mc:Fallback>
-        </mc:AlternateContent>
-      </w:r>
-    </w:p>
-    <w:p>
-      <w:pPr>
-        <w:pStyle w:val="Nadpis2"/>
-      </w:pPr>
-    </w:p>
-    <w:p>
-      <w:pPr>
-        <w:pStyle w:val="Nadpis2"/>
-      </w:pPr>
-      <w:r>
-        <w:t>Vytvoření recenze</w:t>
-      </w:r>
-    </w:p>
-    <w:p>
-      <w:r>
-        <w:rPr>
-          <w:noProof/>
-        </w:rPr>
-        <mc:AlternateContent>
-          <mc:Choice Requires="wps">
-            <w:drawing>
-              <wp:anchor distT="0" distB="0" distL="114300" distR="114300" simplePos="0" relativeHeight="251800576" behindDoc="0" locked="0" layoutInCell="1" allowOverlap="1" wp14:anchorId="7FC94FAB" wp14:editId="69025E69">
-                <wp:simplePos x="0" y="0"/>
-                <wp:positionH relativeFrom="column">
-                  <wp:posOffset>-17145</wp:posOffset>
-                </wp:positionH>
-                <wp:positionV relativeFrom="paragraph">
-                  <wp:posOffset>193040</wp:posOffset>
-                </wp:positionV>
-                <wp:extent cx="3609975" cy="2197100"/>
-                <wp:effectExtent l="0" t="0" r="28575" b="12700"/>
-                <wp:wrapNone/>
-                <wp:docPr id="116" name="Obdélník 116"/>
-                <wp:cNvGraphicFramePr/>
-                <a:graphic xmlns:a="http://schemas.openxmlformats.org/drawingml/2006/main">
-                  <a:graphicData uri="http://schemas.microsoft.com/office/word/2010/wordprocessingShape">
-                    <wps:wsp>
-                      <wps:cNvSpPr/>
-                      <wps:spPr>
-                        <a:xfrm>
-                          <a:off x="0" y="0"/>
-                          <a:ext cx="3609975" cy="2197100"/>
-                        </a:xfrm>
-                        <a:prstGeom prst="rect">
-                          <a:avLst/>
-                        </a:prstGeom>
-                        <a:noFill/>
-                        <a:ln>
-                          <a:solidFill>
-                            <a:schemeClr val="tx1"/>
-                          </a:solidFill>
-                        </a:ln>
-                      </wps:spPr>
-                      <wps:style>
-                        <a:lnRef idx="2">
-                          <a:schemeClr val="accent1">
-                            <a:shade val="50000"/>
-                          </a:schemeClr>
-                        </a:lnRef>
-                        <a:fillRef idx="1">
-                          <a:schemeClr val="accent1"/>
-                        </a:fillRef>
-                        <a:effectRef idx="0">
-                          <a:schemeClr val="accent1"/>
-                        </a:effectRef>
-                        <a:fontRef idx="minor">
-                          <a:schemeClr val="lt1"/>
-                        </a:fontRef>
-                      </wps:style>
-                      <wps:bodyPr rot="0" spcFirstLastPara="0" vertOverflow="overflow" horzOverflow="overflow" vert="horz" wrap="square" lIns="91440" tIns="45720" rIns="91440" bIns="45720" numCol="1" spcCol="0" rtlCol="0" fromWordArt="0" anchor="ctr" anchorCtr="0" forceAA="0" compatLnSpc="1">
-                        <a:prstTxWarp prst="textNoShape">
-                          <a:avLst/>
-                        </a:prstTxWarp>
-                        <a:noAutofit/>
-                      </wps:bodyPr>
-                    </wps:wsp>
-                  </a:graphicData>
-                </a:graphic>
-                <wp14:sizeRelV relativeFrom="margin">
-                  <wp14:pctHeight>0</wp14:pctHeight>
-                </wp14:sizeRelV>
-              </wp:anchor>
-            </w:drawing>
-          </mc:Choice>
-          <mc:Fallback>
-            <w:pict>
-              <v:rect w14:anchorId="4C24B6E2" id="Obdélník 116" o:spid="_x0000_s1026" style="position:absolute;margin-left:-1.35pt;margin-top:15.2pt;width:284.25pt;height:173pt;z-index:251800576;visibility:visible;mso-wrap-style:square;mso-height-percent:0;mso-wrap-distance-left:9pt;mso-wrap-distance-top:0;mso-wrap-distance-right:9pt;mso-wrap-distance-bottom:0;mso-position-horizontal:absolute;mso-position-horizontal-relative:text;mso-position-vertical:absolute;mso-position-vertical-relative:text;mso-height-percent:0;mso-height-relative:margin;v-text-anchor:middle" o:gfxdata="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" filled="f" strokecolor="black [3213]" strokeweight="1pt"/>
+              <v:rect w14:anchorId="3A78DB64" id="Obdélník 116" o:spid="_x0000_s1026" style="position:absolute;margin-left:-1.35pt;margin-top:15.25pt;width:284.25pt;height:182.5pt;z-index:251800576;visibility:visible;mso-wrap-style:square;mso-height-percent:0;mso-wrap-distance-left:9pt;mso-wrap-distance-top:0;mso-wrap-distance-right:9pt;mso-wrap-distance-bottom:0;mso-position-horizontal:absolute;mso-position-horizontal-relative:text;mso-position-vertical:absolute;mso-position-vertical-relative:text;mso-height-percent:0;mso-height-relative:margin;v-text-anchor:middle" o:gfxdata="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" filled="f" strokecolor="black [3213]" strokeweight="1pt"/>
             </w:pict>
           </mc:Fallback>
         </mc:AlternateContent>
@@ -10026,12 +9483,12 @@
               <wp:anchor distT="0" distB="0" distL="114300" distR="114300" simplePos="0" relativeHeight="251807744" behindDoc="0" locked="0" layoutInCell="1" allowOverlap="1" wp14:anchorId="32D0915E" wp14:editId="066585C3">
                 <wp:simplePos x="0" y="0"/>
                 <wp:positionH relativeFrom="column">
-                  <wp:posOffset>4002339</wp:posOffset>
+                  <wp:posOffset>4002405</wp:posOffset>
                 </wp:positionH>
                 <wp:positionV relativeFrom="paragraph">
-                  <wp:posOffset>123849</wp:posOffset>
+                  <wp:posOffset>123826</wp:posOffset>
                 </wp:positionV>
-                <wp:extent cx="2400300" cy="3248025"/>
+                <wp:extent cx="2400300" cy="1720850"/>
                 <wp:effectExtent l="0" t="0" r="0" b="0"/>
                 <wp:wrapNone/>
                 <wp:docPr id="115" name="Textové pole 115"/>
@@ -10043,7 +9500,7 @@
                       <wps:spPr>
                         <a:xfrm>
                           <a:off x="0" y="0"/>
-                          <a:ext cx="2400300" cy="3248025"/>
+                          <a:ext cx="2400300" cy="1720850"/>
                         </a:xfrm>
                         <a:prstGeom prst="rect">
                           <a:avLst/>
@@ -10064,10 +9521,19 @@
                               </w:numPr>
                             </w:pPr>
                             <w:r>
-                              <w:t xml:space="preserve">Formulář pro </w:t>
+                              <w:t>Výběr kategorie recenze</w:t>
                             </w:r>
+                          </w:p>
+                          <w:p>
+                            <w:pPr>
+                              <w:pStyle w:val="Odstavecseseznamem"/>
+                              <w:numPr>
+                                <w:ilvl w:val="0"/>
+                                <w:numId w:val="10"/>
+                              </w:numPr>
+                            </w:pPr>
                             <w:r>
-                              <w:t>napsání recenze</w:t>
+                              <w:t>Formulář pro napsání recenze</w:t>
                             </w:r>
                           </w:p>
                           <w:p>
@@ -10087,7 +9553,7 @@
                               <w:pStyle w:val="Odstavecseseznamem"/>
                               <w:numPr>
                                 <w:ilvl w:val="0"/>
-                                <w:numId w:val="9"/>
+                                <w:numId w:val="10"/>
                               </w:numPr>
                             </w:pPr>
                             <w:r>
@@ -10113,7 +9579,7 @@
           </mc:Choice>
           <mc:Fallback>
             <w:pict>
-              <v:shape w14:anchorId="32D0915E" id="Textové pole 115" o:spid="_x0000_s1079" type="#_x0000_t202" style="position:absolute;margin-left:315.15pt;margin-top:9.75pt;width:189pt;height:255.75pt;z-index:251807744;visibility:visible;mso-wrap-style:square;mso-height-percent:0;mso-wrap-distance-left:9pt;mso-wrap-distance-top:0;mso-wrap-distance-right:9pt;mso-wrap-distance-bottom:0;mso-position-horizontal:absolute;mso-position-horizontal-relative:text;mso-position-vertical:absolute;mso-position-vertical-relative:text;mso-height-percent:0;mso-height-relative:margin;v-text-anchor:top" o:gfxdata="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" filled="f" stroked="f" strokeweight=".5pt">
+              <v:shape w14:anchorId="32D0915E" id="Textové pole 115" o:spid="_x0000_s1076" type="#_x0000_t202" style="position:absolute;margin-left:315.15pt;margin-top:9.75pt;width:189pt;height:135.5pt;z-index:251807744;visibility:visible;mso-wrap-style:square;mso-height-percent:0;mso-wrap-distance-left:9pt;mso-wrap-distance-top:0;mso-wrap-distance-right:9pt;mso-wrap-distance-bottom:0;mso-position-horizontal:absolute;mso-position-horizontal-relative:text;mso-position-vertical:absolute;mso-position-vertical-relative:text;mso-height-percent:0;mso-height-relative:margin;v-text-anchor:top" o:gfxdata="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" filled="f" stroked="f" strokeweight=".5pt">
                 <v:textbox>
                   <w:txbxContent>
                     <w:p>
@@ -10125,10 +9591,19 @@
                         </w:numPr>
                       </w:pPr>
                       <w:r>
-                        <w:t xml:space="preserve">Formulář pro </w:t>
+                        <w:t>Výběr kategorie recenze</w:t>
                       </w:r>
+                    </w:p>
+                    <w:p>
+                      <w:pPr>
+                        <w:pStyle w:val="Odstavecseseznamem"/>
+                        <w:numPr>
+                          <w:ilvl w:val="0"/>
+                          <w:numId w:val="10"/>
+                        </w:numPr>
+                      </w:pPr>
                       <w:r>
-                        <w:t>napsání recenze</w:t>
+                        <w:t>Formulář pro napsání recenze</w:t>
                       </w:r>
                     </w:p>
                     <w:p>
@@ -10148,7 +9623,7 @@
                         <w:pStyle w:val="Odstavecseseznamem"/>
                         <w:numPr>
                           <w:ilvl w:val="0"/>
-                          <w:numId w:val="9"/>
+                          <w:numId w:val="10"/>
                         </w:numPr>
                       </w:pPr>
                       <w:r>
@@ -10246,7 +9721,7 @@
           </mc:Choice>
           <mc:Fallback>
             <w:pict>
-              <v:shape w14:anchorId="1AECD5C3" id="Textové pole 117" o:spid="_x0000_s1080" type="#_x0000_t202" style="position:absolute;margin-left:10.65pt;margin-top:1.4pt;width:222pt;height:21.75pt;z-index:251804672;visibility:visible;mso-wrap-style:square;mso-width-percent:0;mso-height-percent:0;mso-wrap-distance-left:9pt;mso-wrap-distance-top:0;mso-wrap-distance-right:9pt;mso-wrap-distance-bottom:0;mso-position-horizontal:absolute;mso-position-horizontal-relative:text;mso-position-vertical:absolute;mso-position-vertical-relative:text;mso-width-percent:0;mso-height-percent:0;mso-width-relative:margin;mso-height-relative:margin;v-text-anchor:top" o:gfxdata="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" filled="f" stroked="f" strokeweight=".5pt">
+              <v:shape w14:anchorId="1AECD5C3" id="Textové pole 117" o:spid="_x0000_s1077" type="#_x0000_t202" style="position:absolute;margin-left:10.65pt;margin-top:1.4pt;width:222pt;height:21.75pt;z-index:251804672;visibility:visible;mso-wrap-style:square;mso-width-percent:0;mso-height-percent:0;mso-wrap-distance-left:9pt;mso-wrap-distance-top:0;mso-wrap-distance-right:9pt;mso-wrap-distance-bottom:0;mso-position-horizontal:absolute;mso-position-horizontal-relative:text;mso-position-vertical:absolute;mso-position-vertical-relative:text;mso-width-percent:0;mso-height-percent:0;mso-width-relative:margin;mso-height-relative:margin;v-text-anchor:top" o:gfxdata="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" filled="f" stroked="f" strokeweight=".5pt">
                 <v:textbox>
                   <w:txbxContent>
                     <w:p>
@@ -10360,18 +9835,18 @@
         <mc:AlternateContent>
           <mc:Choice Requires="wps">
             <w:drawing>
-              <wp:anchor distT="0" distB="0" distL="114300" distR="114300" simplePos="0" relativeHeight="251801600" behindDoc="0" locked="0" layoutInCell="1" allowOverlap="1" wp14:anchorId="60DD925D" wp14:editId="2F44F532">
+              <wp:anchor distT="0" distB="0" distL="114300" distR="114300" simplePos="0" relativeHeight="251839488" behindDoc="0" locked="0" layoutInCell="1" allowOverlap="1" wp14:anchorId="7C07C53A" wp14:editId="5126311D">
                 <wp:simplePos x="0" y="0"/>
                 <wp:positionH relativeFrom="column">
-                  <wp:posOffset>116205</wp:posOffset>
+                  <wp:posOffset>97155</wp:posOffset>
                 </wp:positionH>
                 <wp:positionV relativeFrom="paragraph">
-                  <wp:posOffset>64135</wp:posOffset>
+                  <wp:posOffset>130175</wp:posOffset>
                 </wp:positionV>
-                <wp:extent cx="3324225" cy="1422400"/>
-                <wp:effectExtent l="0" t="0" r="28575" b="25400"/>
+                <wp:extent cx="3352800" cy="209550"/>
+                <wp:effectExtent l="0" t="0" r="19050" b="19050"/>
                 <wp:wrapNone/>
-                <wp:docPr id="119" name="Obdélník 119"/>
+                <wp:docPr id="21" name="Obdélník 21"/>
                 <wp:cNvGraphicFramePr/>
                 <a:graphic xmlns:a="http://schemas.openxmlformats.org/drawingml/2006/main">
                   <a:graphicData uri="http://schemas.microsoft.com/office/word/2010/wordprocessingShape">
@@ -10380,7 +9855,7 @@
                       <wps:spPr>
                         <a:xfrm>
                           <a:off x="0" y="0"/>
-                          <a:ext cx="3324225" cy="1422400"/>
+                          <a:ext cx="3352800" cy="209550"/>
                         </a:xfrm>
                         <a:prstGeom prst="rect">
                           <a:avLst/>
@@ -10417,15 +9892,12 @@
                     </wps:wsp>
                   </a:graphicData>
                 </a:graphic>
-                <wp14:sizeRelV relativeFrom="margin">
-                  <wp14:pctHeight>0</wp14:pctHeight>
-                </wp14:sizeRelV>
               </wp:anchor>
             </w:drawing>
           </mc:Choice>
           <mc:Fallback>
             <w:pict>
-              <v:rect w14:anchorId="061A58F7" id="Obdélník 119" o:spid="_x0000_s1026" style="position:absolute;margin-left:9.15pt;margin-top:5.05pt;width:261.75pt;height:112pt;z-index:251801600;visibility:visible;mso-wrap-style:square;mso-height-percent:0;mso-wrap-distance-left:9pt;mso-wrap-distance-top:0;mso-wrap-distance-right:9pt;mso-wrap-distance-bottom:0;mso-position-horizontal:absolute;mso-position-horizontal-relative:text;mso-position-vertical:absolute;mso-position-vertical-relative:text;mso-height-percent:0;mso-height-relative:margin;v-text-anchor:middle" o:gfxdata="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" filled="f" strokecolor="black [3213]" strokeweight="1pt"/>
+              <v:rect w14:anchorId="36AE6E8B" id="Obdélník 21" o:spid="_x0000_s1026" style="position:absolute;margin-left:7.65pt;margin-top:10.25pt;width:264pt;height:16.5pt;z-index:251839488;visibility:visible;mso-wrap-style:square;mso-wrap-distance-left:9pt;mso-wrap-distance-top:0;mso-wrap-distance-right:9pt;mso-wrap-distance-bottom:0;mso-position-horizontal:absolute;mso-position-horizontal-relative:text;mso-position-vertical:absolute;mso-position-vertical-relative:text;v-text-anchor:middle" o:gfxdata="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" filled="f" strokecolor="black [3213]" strokeweight="1pt"/>
             </w:pict>
           </mc:Fallback>
         </mc:AlternateContent>
@@ -10437,18 +9909,18 @@
         <mc:AlternateContent>
           <mc:Choice Requires="wps">
             <w:drawing>
-              <wp:anchor distT="0" distB="0" distL="114300" distR="114300" simplePos="0" relativeHeight="251805696" behindDoc="0" locked="0" layoutInCell="1" allowOverlap="1" wp14:anchorId="037F38DD" wp14:editId="42B52484">
+              <wp:anchor distT="0" distB="0" distL="114300" distR="114300" simplePos="0" relativeHeight="251841536" behindDoc="0" locked="0" layoutInCell="1" allowOverlap="1" wp14:anchorId="0E2A6691" wp14:editId="0BAD861F">
                 <wp:simplePos x="0" y="0"/>
                 <wp:positionH relativeFrom="column">
-                  <wp:posOffset>247650</wp:posOffset>
+                  <wp:posOffset>71755</wp:posOffset>
                 </wp:positionH>
                 <wp:positionV relativeFrom="paragraph">
-                  <wp:posOffset>142240</wp:posOffset>
+                  <wp:posOffset>92075</wp:posOffset>
                 </wp:positionV>
                 <wp:extent cx="247650" cy="276225"/>
                 <wp:effectExtent l="0" t="0" r="0" b="0"/>
                 <wp:wrapNone/>
-                <wp:docPr id="120" name="Textové pole 120"/>
+                <wp:docPr id="22" name="Textové pole 22"/>
                 <wp:cNvGraphicFramePr/>
                 <a:graphic xmlns:a="http://schemas.openxmlformats.org/drawingml/2006/main">
                   <a:graphicData uri="http://schemas.microsoft.com/office/word/2010/wordprocessingShape">
@@ -10496,7 +9968,7 @@
           </mc:Choice>
           <mc:Fallback>
             <w:pict>
-              <v:shape w14:anchorId="037F38DD" id="Textové pole 120" o:spid="_x0000_s1081" type="#_x0000_t202" style="position:absolute;margin-left:19.5pt;margin-top:11.2pt;width:19.5pt;height:21.75pt;z-index:251805696;visibility:visible;mso-wrap-style:square;mso-width-percent:0;mso-height-percent:0;mso-wrap-distance-left:9pt;mso-wrap-distance-top:0;mso-wrap-distance-right:9pt;mso-wrap-distance-bottom:0;mso-position-horizontal:absolute;mso-position-horizontal-relative:text;mso-position-vertical:absolute;mso-position-vertical-relative:text;mso-width-percent:0;mso-height-percent:0;mso-width-relative:margin;mso-height-relative:margin;v-text-anchor:top" o:gfxdata="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" filled="f" stroked="f" strokeweight=".5pt">
+              <v:shape w14:anchorId="0E2A6691" id="Textové pole 22" o:spid="_x0000_s1078" type="#_x0000_t202" style="position:absolute;margin-left:5.65pt;margin-top:7.25pt;width:19.5pt;height:21.75pt;z-index:251841536;visibility:visible;mso-wrap-style:square;mso-width-percent:0;mso-height-percent:0;mso-wrap-distance-left:9pt;mso-wrap-distance-top:0;mso-wrap-distance-right:9pt;mso-wrap-distance-bottom:0;mso-position-horizontal:absolute;mso-position-horizontal-relative:text;mso-position-vertical:absolute;mso-position-vertical-relative:text;mso-width-percent:0;mso-height-percent:0;mso-width-relative:margin;mso-height-relative:margin;v-text-anchor:top" o:gfxdata="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" filled="f" stroked="f" strokeweight=".5pt">
                 <v:textbox>
                   <w:txbxContent>
                     <w:p>
@@ -10512,9 +9984,6 @@
         </mc:AlternateContent>
       </w:r>
     </w:p>
-    <w:p/>
-    <w:p/>
-    <w:p/>
     <w:p>
       <w:r>
         <w:rPr>
@@ -10523,18 +9992,18 @@
         <mc:AlternateContent>
           <mc:Choice Requires="wps">
             <w:drawing>
-              <wp:anchor distT="0" distB="0" distL="114300" distR="114300" simplePos="0" relativeHeight="251811840" behindDoc="0" locked="0" layoutInCell="1" allowOverlap="1" wp14:anchorId="383AC6FE" wp14:editId="41F0D02C">
+              <wp:anchor distT="0" distB="0" distL="114300" distR="114300" simplePos="0" relativeHeight="251805696" behindDoc="0" locked="0" layoutInCell="1" allowOverlap="1" wp14:anchorId="037F38DD" wp14:editId="42B52484">
                 <wp:simplePos x="0" y="0"/>
                 <wp:positionH relativeFrom="column">
-                  <wp:posOffset>344805</wp:posOffset>
+                  <wp:posOffset>95250</wp:posOffset>
                 </wp:positionH>
                 <wp:positionV relativeFrom="paragraph">
-                  <wp:posOffset>343535</wp:posOffset>
+                  <wp:posOffset>142875</wp:posOffset>
                 </wp:positionV>
                 <wp:extent cx="247650" cy="276225"/>
                 <wp:effectExtent l="0" t="0" r="0" b="0"/>
                 <wp:wrapNone/>
-                <wp:docPr id="124" name="Textové pole 124"/>
+                <wp:docPr id="120" name="Textové pole 120"/>
                 <wp:cNvGraphicFramePr/>
                 <a:graphic xmlns:a="http://schemas.openxmlformats.org/drawingml/2006/main">
                   <a:graphicData uri="http://schemas.microsoft.com/office/word/2010/wordprocessingShape">
@@ -10582,7 +10051,7 @@
           </mc:Choice>
           <mc:Fallback>
             <w:pict>
-              <v:shape w14:anchorId="383AC6FE" id="Textové pole 124" o:spid="_x0000_s1082" type="#_x0000_t202" style="position:absolute;margin-left:27.15pt;margin-top:27.05pt;width:19.5pt;height:21.75pt;z-index:251811840;visibility:visible;mso-wrap-style:square;mso-width-percent:0;mso-height-percent:0;mso-wrap-distance-left:9pt;mso-wrap-distance-top:0;mso-wrap-distance-right:9pt;mso-wrap-distance-bottom:0;mso-position-horizontal:absolute;mso-position-horizontal-relative:text;mso-position-vertical:absolute;mso-position-vertical-relative:text;mso-width-percent:0;mso-height-percent:0;mso-width-relative:margin;mso-height-relative:margin;v-text-anchor:top" o:gfxdata="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" filled="f" stroked="f" strokeweight=".5pt">
+              <v:shape w14:anchorId="037F38DD" id="Textové pole 120" o:spid="_x0000_s1079" type="#_x0000_t202" style="position:absolute;margin-left:7.5pt;margin-top:11.25pt;width:19.5pt;height:21.75pt;z-index:251805696;visibility:visible;mso-wrap-style:square;mso-width-percent:0;mso-height-percent:0;mso-wrap-distance-left:9pt;mso-wrap-distance-top:0;mso-wrap-distance-right:9pt;mso-wrap-distance-bottom:0;mso-position-horizontal:absolute;mso-position-horizontal-relative:text;mso-position-vertical:absolute;mso-position-vertical-relative:text;mso-width-percent:0;mso-height-percent:0;mso-width-relative:margin;mso-height-relative:margin;v-text-anchor:top" o:gfxdata="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" filled="f" stroked="f" strokeweight=".5pt">
                 <v:textbox>
                   <w:txbxContent>
                     <w:p>
@@ -10604,18 +10073,18 @@
         <mc:AlternateContent>
           <mc:Choice Requires="wps">
             <w:drawing>
-              <wp:anchor distT="0" distB="0" distL="114300" distR="114300" simplePos="0" relativeHeight="251809792" behindDoc="0" locked="0" layoutInCell="1" allowOverlap="1" wp14:anchorId="6E8B0024" wp14:editId="65914F66">
+              <wp:anchor distT="0" distB="0" distL="114300" distR="114300" simplePos="0" relativeHeight="251801600" behindDoc="0" locked="0" layoutInCell="1" allowOverlap="1" wp14:anchorId="60DD925D" wp14:editId="2F44F532">
                 <wp:simplePos x="0" y="0"/>
-                <wp:positionH relativeFrom="margin">
-                  <wp:posOffset>147955</wp:posOffset>
+                <wp:positionH relativeFrom="column">
+                  <wp:posOffset>97155</wp:posOffset>
                 </wp:positionH>
                 <wp:positionV relativeFrom="paragraph">
-                  <wp:posOffset>394335</wp:posOffset>
+                  <wp:posOffset>175260</wp:posOffset>
                 </wp:positionV>
-                <wp:extent cx="654050" cy="171450"/>
-                <wp:effectExtent l="0" t="0" r="12700" b="19050"/>
+                <wp:extent cx="3324225" cy="1117600"/>
+                <wp:effectExtent l="0" t="0" r="28575" b="25400"/>
                 <wp:wrapNone/>
-                <wp:docPr id="123" name="Obdélník 123"/>
+                <wp:docPr id="119" name="Obdélník 119"/>
                 <wp:cNvGraphicFramePr/>
                 <a:graphic xmlns:a="http://schemas.openxmlformats.org/drawingml/2006/main">
                   <a:graphicData uri="http://schemas.microsoft.com/office/word/2010/wordprocessingShape">
@@ -10624,7 +10093,7 @@
                       <wps:spPr>
                         <a:xfrm>
                           <a:off x="0" y="0"/>
-                          <a:ext cx="654050" cy="171450"/>
+                          <a:ext cx="3324225" cy="1117600"/>
                         </a:xfrm>
                         <a:prstGeom prst="rect">
                           <a:avLst/>
@@ -10661,6 +10130,85 @@
                     </wps:wsp>
                   </a:graphicData>
                 </a:graphic>
+                <wp14:sizeRelV relativeFrom="margin">
+                  <wp14:pctHeight>0</wp14:pctHeight>
+                </wp14:sizeRelV>
+              </wp:anchor>
+            </w:drawing>
+          </mc:Choice>
+          <mc:Fallback>
+            <w:pict>
+              <v:rect w14:anchorId="14D2D0D7" id="Obdélník 119" o:spid="_x0000_s1026" style="position:absolute;margin-left:7.65pt;margin-top:13.8pt;width:261.75pt;height:88pt;z-index:251801600;visibility:visible;mso-wrap-style:square;mso-height-percent:0;mso-wrap-distance-left:9pt;mso-wrap-distance-top:0;mso-wrap-distance-right:9pt;mso-wrap-distance-bottom:0;mso-position-horizontal:absolute;mso-position-horizontal-relative:text;mso-position-vertical:absolute;mso-position-vertical-relative:text;mso-height-percent:0;mso-height-relative:margin;v-text-anchor:middle" o:gfxdata="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" filled="f" strokecolor="black [3213]" strokeweight="1pt"/>
+            </w:pict>
+          </mc:Fallback>
+        </mc:AlternateContent>
+      </w:r>
+    </w:p>
+    <w:p>
+      <w:bookmarkStart w:id="0" w:name="_GoBack"/>
+      <w:bookmarkEnd w:id="0"/>
+    </w:p>
+    <w:p/>
+    <w:p/>
+    <w:p>
+      <w:pPr>
+        <w:pStyle w:val="Nadpis2"/>
+      </w:pPr>
+      <w:r>
+        <w:rPr>
+          <w:noProof/>
+        </w:rPr>
+        <mc:AlternateContent>
+          <mc:Choice Requires="wps">
+            <w:drawing>
+              <wp:anchor distT="0" distB="0" distL="114300" distR="114300" simplePos="0" relativeHeight="251806720" behindDoc="0" locked="0" layoutInCell="1" allowOverlap="1" wp14:anchorId="3A46B891" wp14:editId="462359A2">
+                <wp:simplePos x="0" y="0"/>
+                <wp:positionH relativeFrom="column">
+                  <wp:posOffset>3016250</wp:posOffset>
+                </wp:positionH>
+                <wp:positionV relativeFrom="paragraph">
+                  <wp:posOffset>177165</wp:posOffset>
+                </wp:positionV>
+                <wp:extent cx="247650" cy="276225"/>
+                <wp:effectExtent l="0" t="0" r="0" b="0"/>
+                <wp:wrapNone/>
+                <wp:docPr id="121" name="Textové pole 121"/>
+                <wp:cNvGraphicFramePr/>
+                <a:graphic xmlns:a="http://schemas.openxmlformats.org/drawingml/2006/main">
+                  <a:graphicData uri="http://schemas.microsoft.com/office/word/2010/wordprocessingShape">
+                    <wps:wsp>
+                      <wps:cNvSpPr txBox="1"/>
+                      <wps:spPr>
+                        <a:xfrm>
+                          <a:off x="0" y="0"/>
+                          <a:ext cx="247650" cy="276225"/>
+                        </a:xfrm>
+                        <a:prstGeom prst="rect">
+                          <a:avLst/>
+                        </a:prstGeom>
+                        <a:noFill/>
+                        <a:ln w="6350">
+                          <a:noFill/>
+                        </a:ln>
+                      </wps:spPr>
+                      <wps:txbx>
+                        <w:txbxContent>
+                          <w:p>
+                            <w:r>
+                              <w:t>4</w:t>
+                            </w:r>
+                          </w:p>
+                        </w:txbxContent>
+                      </wps:txbx>
+                      <wps:bodyPr rot="0" spcFirstLastPara="0" vertOverflow="overflow" horzOverflow="overflow" vert="horz" wrap="square" lIns="91440" tIns="45720" rIns="91440" bIns="45720" numCol="1" spcCol="0" rtlCol="0" fromWordArt="0" anchor="t" anchorCtr="0" forceAA="0" compatLnSpc="1">
+                        <a:prstTxWarp prst="textNoShape">
+                          <a:avLst/>
+                        </a:prstTxWarp>
+                        <a:noAutofit/>
+                      </wps:bodyPr>
+                    </wps:wsp>
+                  </a:graphicData>
+                </a:graphic>
                 <wp14:sizeRelH relativeFrom="margin">
                   <wp14:pctWidth>0</wp14:pctWidth>
                 </wp14:sizeRelH>
@@ -10672,13 +10220,107 @@
           </mc:Choice>
           <mc:Fallback>
             <w:pict>
-              <v:rect w14:anchorId="5104A03F" id="Obdélník 123" o:spid="_x0000_s1026" style="position:absolute;margin-left:11.65pt;margin-top:31.05pt;width:51.5pt;height:13.5pt;z-index:251809792;visibility:visible;mso-wrap-style:square;mso-width-percent:0;mso-height-percent:0;mso-wrap-distance-left:9pt;mso-wrap-distance-top:0;mso-wrap-distance-right:9pt;mso-wrap-distance-bottom:0;mso-position-horizontal:absolute;mso-position-horizontal-relative:margin;mso-position-vertical:absolute;mso-position-vertical-relative:text;mso-width-percent:0;mso-height-percent:0;mso-width-relative:margin;mso-height-relative:margin;v-text-anchor:middle" o:gfxdata="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" filled="f" strokecolor="black [3213]" strokeweight="1pt">
-                <w10:wrap anchorx="margin"/>
-              </v:rect>
+              <v:shape w14:anchorId="3A46B891" id="Textové pole 121" o:spid="_x0000_s1080" type="#_x0000_t202" style="position:absolute;margin-left:237.5pt;margin-top:13.95pt;width:19.5pt;height:21.75pt;z-index:251806720;visibility:visible;mso-wrap-style:square;mso-width-percent:0;mso-height-percent:0;mso-wrap-distance-left:9pt;mso-wrap-distance-top:0;mso-wrap-distance-right:9pt;mso-wrap-distance-bottom:0;mso-position-horizontal:absolute;mso-position-horizontal-relative:text;mso-position-vertical:absolute;mso-position-vertical-relative:text;mso-width-percent:0;mso-height-percent:0;mso-width-relative:margin;mso-height-relative:margin;v-text-anchor:top" o:gfxdata="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" filled="f" stroked="f" strokeweight=".5pt">
+                <v:textbox>
+                  <w:txbxContent>
+                    <w:p>
+                      <w:r>
+                        <w:t>4</w:t>
+                      </w:r>
+                    </w:p>
+                  </w:txbxContent>
+                </v:textbox>
+              </v:shape>
             </w:pict>
           </mc:Fallback>
         </mc:AlternateContent>
       </w:r>
+      <w:r>
+        <w:rPr>
+          <w:noProof/>
+        </w:rPr>
+        <mc:AlternateContent>
+          <mc:Choice Requires="wps">
+            <w:drawing>
+              <wp:anchor distT="0" distB="0" distL="114300" distR="114300" simplePos="0" relativeHeight="251811840" behindDoc="0" locked="0" layoutInCell="1" allowOverlap="1" wp14:anchorId="383AC6FE" wp14:editId="41F0D02C">
+                <wp:simplePos x="0" y="0"/>
+                <wp:positionH relativeFrom="column">
+                  <wp:posOffset>357505</wp:posOffset>
+                </wp:positionH>
+                <wp:positionV relativeFrom="paragraph">
+                  <wp:posOffset>178435</wp:posOffset>
+                </wp:positionV>
+                <wp:extent cx="247650" cy="276225"/>
+                <wp:effectExtent l="0" t="0" r="0" b="0"/>
+                <wp:wrapNone/>
+                <wp:docPr id="124" name="Textové pole 124"/>
+                <wp:cNvGraphicFramePr/>
+                <a:graphic xmlns:a="http://schemas.openxmlformats.org/drawingml/2006/main">
+                  <a:graphicData uri="http://schemas.microsoft.com/office/word/2010/wordprocessingShape">
+                    <wps:wsp>
+                      <wps:cNvSpPr txBox="1"/>
+                      <wps:spPr>
+                        <a:xfrm>
+                          <a:off x="0" y="0"/>
+                          <a:ext cx="247650" cy="276225"/>
+                        </a:xfrm>
+                        <a:prstGeom prst="rect">
+                          <a:avLst/>
+                        </a:prstGeom>
+                        <a:noFill/>
+                        <a:ln w="6350">
+                          <a:noFill/>
+                        </a:ln>
+                      </wps:spPr>
+                      <wps:txbx>
+                        <w:txbxContent>
+                          <w:p>
+                            <w:r>
+                              <w:t>3</w:t>
+                            </w:r>
+                          </w:p>
+                        </w:txbxContent>
+                      </wps:txbx>
+                      <wps:bodyPr rot="0" spcFirstLastPara="0" vertOverflow="overflow" horzOverflow="overflow" vert="horz" wrap="square" lIns="91440" tIns="45720" rIns="91440" bIns="45720" numCol="1" spcCol="0" rtlCol="0" fromWordArt="0" anchor="t" anchorCtr="0" forceAA="0" compatLnSpc="1">
+                        <a:prstTxWarp prst="textNoShape">
+                          <a:avLst/>
+                        </a:prstTxWarp>
+                        <a:noAutofit/>
+                      </wps:bodyPr>
+                    </wps:wsp>
+                  </a:graphicData>
+                </a:graphic>
+                <wp14:sizeRelH relativeFrom="margin">
+                  <wp14:pctWidth>0</wp14:pctWidth>
+                </wp14:sizeRelH>
+                <wp14:sizeRelV relativeFrom="margin">
+                  <wp14:pctHeight>0</wp14:pctHeight>
+                </wp14:sizeRelV>
+              </wp:anchor>
+            </w:drawing>
+          </mc:Choice>
+          <mc:Fallback>
+            <w:pict>
+              <v:shape w14:anchorId="383AC6FE" id="Textové pole 124" o:spid="_x0000_s1081" type="#_x0000_t202" style="position:absolute;margin-left:28.15pt;margin-top:14.05pt;width:19.5pt;height:21.75pt;z-index:251811840;visibility:visible;mso-wrap-style:square;mso-width-percent:0;mso-height-percent:0;mso-wrap-distance-left:9pt;mso-wrap-distance-top:0;mso-wrap-distance-right:9pt;mso-wrap-distance-bottom:0;mso-position-horizontal:absolute;mso-position-horizontal-relative:text;mso-position-vertical:absolute;mso-position-vertical-relative:text;mso-width-percent:0;mso-height-percent:0;mso-width-relative:margin;mso-height-relative:margin;v-text-anchor:top" o:gfxdata="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" filled="f" stroked="f" strokeweight=".5pt">
+                <v:textbox>
+                  <w:txbxContent>
+                    <w:p>
+                      <w:r>
+                        <w:t>3</w:t>
+                      </w:r>
+                    </w:p>
+                  </w:txbxContent>
+                </v:textbox>
+              </v:shape>
+            </w:pict>
+          </mc:Fallback>
+        </mc:AlternateContent>
+      </w:r>
+    </w:p>
+    <w:p>
+      <w:pPr>
+        <w:pStyle w:val="Nadpis2"/>
+      </w:pPr>
       <w:r>
         <w:rPr>
           <w:noProof/>
@@ -10689,10 +10331,10 @@
               <wp:anchor distT="0" distB="0" distL="114300" distR="114300" simplePos="0" relativeHeight="251802624" behindDoc="0" locked="0" layoutInCell="1" allowOverlap="1" wp14:anchorId="55327637" wp14:editId="0BEDF812">
                 <wp:simplePos x="0" y="0"/>
                 <wp:positionH relativeFrom="margin">
-                  <wp:posOffset>2980055</wp:posOffset>
+                  <wp:posOffset>2948305</wp:posOffset>
                 </wp:positionH>
                 <wp:positionV relativeFrom="paragraph">
-                  <wp:posOffset>376555</wp:posOffset>
+                  <wp:posOffset>35560</wp:posOffset>
                 </wp:positionV>
                 <wp:extent cx="381000" cy="142875"/>
                 <wp:effectExtent l="0" t="0" r="19050" b="28575"/>
@@ -10754,7 +10396,7 @@
           </mc:Choice>
           <mc:Fallback>
             <w:pict>
-              <v:rect w14:anchorId="33A03F81" id="Obdélník 122" o:spid="_x0000_s1026" style="position:absolute;margin-left:234.65pt;margin-top:29.65pt;width:30pt;height:11.25pt;z-index:251802624;visibility:visible;mso-wrap-style:square;mso-width-percent:0;mso-height-percent:0;mso-wrap-distance-left:9pt;mso-wrap-distance-top:0;mso-wrap-distance-right:9pt;mso-wrap-distance-bottom:0;mso-position-horizontal:absolute;mso-position-horizontal-relative:margin;mso-position-vertical:absolute;mso-position-vertical-relative:text;mso-width-percent:0;mso-height-percent:0;mso-width-relative:margin;mso-height-relative:margin;v-text-anchor:middle" o:gfxdata="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" filled="f" strokecolor="black [3213]" strokeweight="1pt">
+              <v:rect w14:anchorId="4801E186" id="Obdélník 122" o:spid="_x0000_s1026" style="position:absolute;margin-left:232.15pt;margin-top:2.8pt;width:30pt;height:11.25pt;z-index:251802624;visibility:visible;mso-wrap-style:square;mso-width-percent:0;mso-height-percent:0;mso-wrap-distance-left:9pt;mso-wrap-distance-top:0;mso-wrap-distance-right:9pt;mso-wrap-distance-bottom:0;mso-position-horizontal:absolute;mso-position-horizontal-relative:margin;mso-position-vertical:absolute;mso-position-vertical-relative:text;mso-width-percent:0;mso-height-percent:0;mso-width-relative:margin;mso-height-relative:margin;v-text-anchor:middle" o:gfxdata="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" filled="f" strokecolor="black [3213]" strokeweight="1pt">
                 <w10:wrap anchorx="margin"/>
               </v:rect>
             </w:pict>
@@ -10768,46 +10410,55 @@
         <mc:AlternateContent>
           <mc:Choice Requires="wps">
             <w:drawing>
-              <wp:anchor distT="0" distB="0" distL="114300" distR="114300" simplePos="0" relativeHeight="251806720" behindDoc="0" locked="0" layoutInCell="1" allowOverlap="1" wp14:anchorId="3A46B891" wp14:editId="462359A2">
+              <wp:anchor distT="0" distB="0" distL="114300" distR="114300" simplePos="0" relativeHeight="251809792" behindDoc="0" locked="0" layoutInCell="1" allowOverlap="1" wp14:anchorId="6E8B0024" wp14:editId="65914F66">
                 <wp:simplePos x="0" y="0"/>
-                <wp:positionH relativeFrom="column">
-                  <wp:posOffset>3016250</wp:posOffset>
+                <wp:positionH relativeFrom="margin">
+                  <wp:posOffset>146685</wp:posOffset>
                 </wp:positionH>
                 <wp:positionV relativeFrom="paragraph">
-                  <wp:posOffset>323215</wp:posOffset>
+                  <wp:posOffset>5715</wp:posOffset>
                 </wp:positionV>
-                <wp:extent cx="247650" cy="276225"/>
-                <wp:effectExtent l="0" t="0" r="0" b="0"/>
+                <wp:extent cx="654050" cy="171450"/>
+                <wp:effectExtent l="0" t="0" r="12700" b="19050"/>
                 <wp:wrapNone/>
-                <wp:docPr id="121" name="Textové pole 121"/>
+                <wp:docPr id="123" name="Obdélník 123"/>
                 <wp:cNvGraphicFramePr/>
                 <a:graphic xmlns:a="http://schemas.openxmlformats.org/drawingml/2006/main">
                   <a:graphicData uri="http://schemas.microsoft.com/office/word/2010/wordprocessingShape">
                     <wps:wsp>
-                      <wps:cNvSpPr txBox="1"/>
+                      <wps:cNvSpPr/>
                       <wps:spPr>
                         <a:xfrm>
                           <a:off x="0" y="0"/>
-                          <a:ext cx="247650" cy="276225"/>
+                          <a:ext cx="654050" cy="171450"/>
                         </a:xfrm>
                         <a:prstGeom prst="rect">
                           <a:avLst/>
                         </a:prstGeom>
                         <a:noFill/>
-                        <a:ln w="6350">
-                          <a:noFill/>
+                        <a:ln>
+                          <a:solidFill>
+                            <a:schemeClr val="tx1"/>
+                          </a:solidFill>
                         </a:ln>
                       </wps:spPr>
-                      <wps:txbx>
-                        <w:txbxContent>
-                          <w:p>
-                            <w:r>
-                              <w:t>3</w:t>
-                            </w:r>
-                          </w:p>
-                        </w:txbxContent>
-                      </wps:txbx>
-                      <wps:bodyPr rot="0" spcFirstLastPara="0" vertOverflow="overflow" horzOverflow="overflow" vert="horz" wrap="square" lIns="91440" tIns="45720" rIns="91440" bIns="45720" numCol="1" spcCol="0" rtlCol="0" fromWordArt="0" anchor="t" anchorCtr="0" forceAA="0" compatLnSpc="1">
+                      <wps:style>
+                        <a:lnRef idx="2">
+                          <a:schemeClr val="accent1">
+                            <a:shade val="50000"/>
+                          </a:schemeClr>
+                        </a:lnRef>
+                        <a:fillRef idx="1">
+                          <a:schemeClr val="accent1"/>
+                        </a:fillRef>
+                        <a:effectRef idx="0">
+                          <a:schemeClr val="accent1"/>
+                        </a:effectRef>
+                        <a:fontRef idx="minor">
+                          <a:schemeClr val="lt1"/>
+                        </a:fontRef>
+                      </wps:style>
+                      <wps:bodyPr rot="0" spcFirstLastPara="0" vertOverflow="overflow" horzOverflow="overflow" vert="horz" wrap="square" lIns="91440" tIns="45720" rIns="91440" bIns="45720" numCol="1" spcCol="0" rtlCol="0" fromWordArt="0" anchor="ctr" anchorCtr="0" forceAA="0" compatLnSpc="1">
                         <a:prstTxWarp prst="textNoShape">
                           <a:avLst/>
                         </a:prstTxWarp>
@@ -10827,22 +10478,21 @@
           </mc:Choice>
           <mc:Fallback>
             <w:pict>
-              <v:shape w14:anchorId="3A46B891" id="Textové pole 121" o:spid="_x0000_s1083" type="#_x0000_t202" style="position:absolute;margin-left:237.5pt;margin-top:25.45pt;width:19.5pt;height:21.75pt;z-index:251806720;visibility:visible;mso-wrap-style:square;mso-width-percent:0;mso-height-percent:0;mso-wrap-distance-left:9pt;mso-wrap-distance-top:0;mso-wrap-distance-right:9pt;mso-wrap-distance-bottom:0;mso-position-horizontal:absolute;mso-position-horizontal-relative:text;mso-position-vertical:absolute;mso-position-vertical-relative:text;mso-width-percent:0;mso-height-percent:0;mso-width-relative:margin;mso-height-relative:margin;v-text-anchor:top" o:gfxdata="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" filled="f" stroked="f" strokeweight=".5pt">
-                <v:textbox>
-                  <w:txbxContent>
-                    <w:p>
-                      <w:r>
-                        <w:t>3</w:t>
-                      </w:r>
-                    </w:p>
-                  </w:txbxContent>
-                </v:textbox>
-              </v:shape>
+              <v:rect w14:anchorId="1E35E999" id="Obdélník 123" o:spid="_x0000_s1026" style="position:absolute;margin-left:11.55pt;margin-top:.45pt;width:51.5pt;height:13.5pt;z-index:251809792;visibility:visible;mso-wrap-style:square;mso-width-percent:0;mso-height-percent:0;mso-wrap-distance-left:9pt;mso-wrap-distance-top:0;mso-wrap-distance-right:9pt;mso-wrap-distance-bottom:0;mso-position-horizontal:absolute;mso-position-horizontal-relative:margin;mso-position-vertical:absolute;mso-position-vertical-relative:text;mso-width-percent:0;mso-height-percent:0;mso-width-relative:margin;mso-height-relative:margin;v-text-anchor:middle" o:gfxdata="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" filled="f" strokecolor="black [3213]" strokeweight="1pt">
+                <w10:wrap anchorx="margin"/>
+              </v:rect>
             </w:pict>
           </mc:Fallback>
         </mc:AlternateContent>
       </w:r>
     </w:p>
+    <w:p/>
+    <w:p/>
+    <w:p/>
+    <w:p/>
+    <w:p/>
+    <w:p/>
+    <w:p/>
     <w:p>
       <w:pPr>
         <w:pStyle w:val="Nadpis2"/>
@@ -10853,6 +10503,83 @@
       </w:r>
     </w:p>
     <w:p>
+      <w:r>
+        <w:rPr>
+          <w:noProof/>
+        </w:rPr>
+        <mc:AlternateContent>
+          <mc:Choice Requires="wps">
+            <w:drawing>
+              <wp:anchor distT="0" distB="0" distL="114300" distR="114300" simplePos="0" relativeHeight="251735040" behindDoc="0" locked="0" layoutInCell="1" allowOverlap="1" wp14:anchorId="39F63784" wp14:editId="35BC82B8">
+                <wp:simplePos x="0" y="0"/>
+                <wp:positionH relativeFrom="column">
+                  <wp:posOffset>-17145</wp:posOffset>
+                </wp:positionH>
+                <wp:positionV relativeFrom="paragraph">
+                  <wp:posOffset>197485</wp:posOffset>
+                </wp:positionV>
+                <wp:extent cx="3609975" cy="2343150"/>
+                <wp:effectExtent l="0" t="0" r="28575" b="19050"/>
+                <wp:wrapNone/>
+                <wp:docPr id="92" name="Obdélník 92"/>
+                <wp:cNvGraphicFramePr/>
+                <a:graphic xmlns:a="http://schemas.openxmlformats.org/drawingml/2006/main">
+                  <a:graphicData uri="http://schemas.microsoft.com/office/word/2010/wordprocessingShape">
+                    <wps:wsp>
+                      <wps:cNvSpPr/>
+                      <wps:spPr>
+                        <a:xfrm>
+                          <a:off x="0" y="0"/>
+                          <a:ext cx="3609975" cy="2343150"/>
+                        </a:xfrm>
+                        <a:prstGeom prst="rect">
+                          <a:avLst/>
+                        </a:prstGeom>
+                        <a:noFill/>
+                        <a:ln>
+                          <a:solidFill>
+                            <a:schemeClr val="tx1"/>
+                          </a:solidFill>
+                        </a:ln>
+                      </wps:spPr>
+                      <wps:style>
+                        <a:lnRef idx="2">
+                          <a:schemeClr val="accent1">
+                            <a:shade val="50000"/>
+                          </a:schemeClr>
+                        </a:lnRef>
+                        <a:fillRef idx="1">
+                          <a:schemeClr val="accent1"/>
+                        </a:fillRef>
+                        <a:effectRef idx="0">
+                          <a:schemeClr val="accent1"/>
+                        </a:effectRef>
+                        <a:fontRef idx="minor">
+                          <a:schemeClr val="lt1"/>
+                        </a:fontRef>
+                      </wps:style>
+                      <wps:bodyPr rot="0" spcFirstLastPara="0" vertOverflow="overflow" horzOverflow="overflow" vert="horz" wrap="square" lIns="91440" tIns="45720" rIns="91440" bIns="45720" numCol="1" spcCol="0" rtlCol="0" fromWordArt="0" anchor="ctr" anchorCtr="0" forceAA="0" compatLnSpc="1">
+                        <a:prstTxWarp prst="textNoShape">
+                          <a:avLst/>
+                        </a:prstTxWarp>
+                        <a:noAutofit/>
+                      </wps:bodyPr>
+                    </wps:wsp>
+                  </a:graphicData>
+                </a:graphic>
+                <wp14:sizeRelV relativeFrom="margin">
+                  <wp14:pctHeight>0</wp14:pctHeight>
+                </wp14:sizeRelV>
+              </wp:anchor>
+            </w:drawing>
+          </mc:Choice>
+          <mc:Fallback>
+            <w:pict>
+              <v:rect w14:anchorId="201365C8" id="Obdélník 92" o:spid="_x0000_s1026" style="position:absolute;margin-left:-1.35pt;margin-top:15.55pt;width:284.25pt;height:184.5pt;z-index:251735040;visibility:visible;mso-wrap-style:square;mso-height-percent:0;mso-wrap-distance-left:9pt;mso-wrap-distance-top:0;mso-wrap-distance-right:9pt;mso-wrap-distance-bottom:0;mso-position-horizontal:absolute;mso-position-horizontal-relative:text;mso-position-vertical:absolute;mso-position-vertical-relative:text;mso-height-percent:0;mso-height-relative:margin;v-text-anchor:middle" o:gfxdata="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" filled="f" strokecolor="black [3213]" strokeweight="1pt"/>
+            </w:pict>
+          </mc:Fallback>
+        </mc:AlternateContent>
+      </w:r>
       <w:r>
         <w:rPr>
           <w:noProof/>
@@ -10981,7 +10708,7 @@
           </mc:Choice>
           <mc:Fallback>
             <w:pict>
-              <v:shape w14:anchorId="326FA3EA" id="Textové pole 91" o:spid="_x0000_s1084" type="#_x0000_t202" style="position:absolute;margin-left:306.05pt;margin-top:19.15pt;width:189pt;height:193.85pt;z-index:251744256;visibility:visible;mso-wrap-style:square;mso-height-percent:0;mso-wrap-distance-left:9pt;mso-wrap-distance-top:0;mso-wrap-distance-right:9pt;mso-wrap-distance-bottom:0;mso-position-horizontal:absolute;mso-position-horizontal-relative:text;mso-position-vertical:absolute;mso-position-vertical-relative:text;mso-height-percent:0;mso-height-relative:margin;v-text-anchor:top" o:gfxdata="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" filled="f" stroked="f" strokeweight=".5pt">
+              <v:shape w14:anchorId="326FA3EA" id="Textové pole 91" o:spid="_x0000_s1082" type="#_x0000_t202" style="position:absolute;margin-left:306.05pt;margin-top:19.15pt;width:189pt;height:193.85pt;z-index:251744256;visibility:visible;mso-wrap-style:square;mso-height-percent:0;mso-wrap-distance-left:9pt;mso-wrap-distance-top:0;mso-wrap-distance-right:9pt;mso-wrap-distance-bottom:0;mso-position-horizontal:absolute;mso-position-horizontal-relative:text;mso-position-vertical:absolute;mso-position-vertical-relative:text;mso-height-percent:0;mso-height-relative:margin;v-text-anchor:top" o:gfxdata="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" filled="f" stroked="f" strokeweight=".5pt">
                 <v:textbox>
                   <w:txbxContent>
                     <w:p>
@@ -11061,80 +10788,6 @@
           </mc:Fallback>
         </mc:AlternateContent>
       </w:r>
-      <w:r>
-        <w:rPr>
-          <w:noProof/>
-        </w:rPr>
-        <mc:AlternateContent>
-          <mc:Choice Requires="wps">
-            <w:drawing>
-              <wp:anchor distT="0" distB="0" distL="114300" distR="114300" simplePos="0" relativeHeight="251735040" behindDoc="0" locked="0" layoutInCell="1" allowOverlap="1" wp14:anchorId="39F63784" wp14:editId="35BC82B8">
-                <wp:simplePos x="0" y="0"/>
-                <wp:positionH relativeFrom="column">
-                  <wp:posOffset>-18732</wp:posOffset>
-                </wp:positionH>
-                <wp:positionV relativeFrom="paragraph">
-                  <wp:posOffset>196215</wp:posOffset>
-                </wp:positionV>
-                <wp:extent cx="3609975" cy="2762250"/>
-                <wp:effectExtent l="0" t="0" r="28575" b="19050"/>
-                <wp:wrapNone/>
-                <wp:docPr id="92" name="Obdélník 92"/>
-                <wp:cNvGraphicFramePr/>
-                <a:graphic xmlns:a="http://schemas.openxmlformats.org/drawingml/2006/main">
-                  <a:graphicData uri="http://schemas.microsoft.com/office/word/2010/wordprocessingShape">
-                    <wps:wsp>
-                      <wps:cNvSpPr/>
-                      <wps:spPr>
-                        <a:xfrm>
-                          <a:off x="0" y="0"/>
-                          <a:ext cx="3609975" cy="2762250"/>
-                        </a:xfrm>
-                        <a:prstGeom prst="rect">
-                          <a:avLst/>
-                        </a:prstGeom>
-                        <a:noFill/>
-                        <a:ln>
-                          <a:solidFill>
-                            <a:schemeClr val="tx1"/>
-                          </a:solidFill>
-                        </a:ln>
-                      </wps:spPr>
-                      <wps:style>
-                        <a:lnRef idx="2">
-                          <a:schemeClr val="accent1">
-                            <a:shade val="50000"/>
-                          </a:schemeClr>
-                        </a:lnRef>
-                        <a:fillRef idx="1">
-                          <a:schemeClr val="accent1"/>
-                        </a:fillRef>
-                        <a:effectRef idx="0">
-                          <a:schemeClr val="accent1"/>
-                        </a:effectRef>
-                        <a:fontRef idx="minor">
-                          <a:schemeClr val="lt1"/>
-                        </a:fontRef>
-                      </wps:style>
-                      <wps:bodyPr rot="0" spcFirstLastPara="0" vertOverflow="overflow" horzOverflow="overflow" vert="horz" wrap="square" lIns="91440" tIns="45720" rIns="91440" bIns="45720" numCol="1" spcCol="0" rtlCol="0" fromWordArt="0" anchor="ctr" anchorCtr="0" forceAA="0" compatLnSpc="1">
-                        <a:prstTxWarp prst="textNoShape">
-                          <a:avLst/>
-                        </a:prstTxWarp>
-                        <a:noAutofit/>
-                      </wps:bodyPr>
-                    </wps:wsp>
-                  </a:graphicData>
-                </a:graphic>
-              </wp:anchor>
-            </w:drawing>
-          </mc:Choice>
-          <mc:Fallback>
-            <w:pict>
-              <v:rect w14:anchorId="25068AF7" id="Obdélník 92" o:spid="_x0000_s1026" style="position:absolute;margin-left:-1.45pt;margin-top:15.45pt;width:284.25pt;height:217.5pt;z-index:251735040;visibility:visible;mso-wrap-style:square;mso-wrap-distance-left:9pt;mso-wrap-distance-top:0;mso-wrap-distance-right:9pt;mso-wrap-distance-bottom:0;mso-position-horizontal:absolute;mso-position-horizontal-relative:text;mso-position-vertical:absolute;mso-position-vertical-relative:text;v-text-anchor:middle" o:gfxdata="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" filled="f" strokecolor="black [3213]" strokeweight="1pt"/>
-            </w:pict>
-          </mc:Fallback>
-        </mc:AlternateContent>
-      </w:r>
     </w:p>
     <w:p>
       <w:r>
@@ -11203,7 +10856,7 @@
           </mc:Choice>
           <mc:Fallback>
             <w:pict>
-              <v:shape w14:anchorId="1BEF966D" id="Textové pole 93" o:spid="_x0000_s1085" type="#_x0000_t202" style="position:absolute;margin-left:6.65pt;margin-top:1.4pt;width:103.5pt;height:21.75pt;z-index:251740160;visibility:visible;mso-wrap-style:square;mso-width-percent:0;mso-height-percent:0;mso-wrap-distance-left:9pt;mso-wrap-distance-top:0;mso-wrap-distance-right:9pt;mso-wrap-distance-bottom:0;mso-position-horizontal:absolute;mso-position-horizontal-relative:text;mso-position-vertical:absolute;mso-position-vertical-relative:text;mso-width-percent:0;mso-height-percent:0;mso-width-relative:margin;mso-height-relative:margin;v-text-anchor:top" o:gfxdata="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" filled="f" stroked="f" strokeweight=".5pt">
+              <v:shape w14:anchorId="1BEF966D" id="Textové pole 93" o:spid="_x0000_s1083" type="#_x0000_t202" style="position:absolute;margin-left:6.65pt;margin-top:1.4pt;width:103.5pt;height:21.75pt;z-index:251740160;visibility:visible;mso-wrap-style:square;mso-width-percent:0;mso-height-percent:0;mso-wrap-distance-left:9pt;mso-wrap-distance-top:0;mso-wrap-distance-right:9pt;mso-wrap-distance-bottom:0;mso-position-horizontal:absolute;mso-position-horizontal-relative:text;mso-position-vertical:absolute;mso-position-vertical-relative:text;mso-width-percent:0;mso-height-percent:0;mso-width-relative:margin;mso-height-relative:margin;v-text-anchor:top" o:gfxdata="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" filled="f" stroked="f" strokeweight=".5pt">
                 <v:textbox>
                   <w:txbxContent>
                     <w:p>
@@ -11360,7 +11013,7 @@
           </mc:Choice>
           <mc:Fallback>
             <w:pict>
-              <v:shape w14:anchorId="184F1EC2" id="Textové pole 6" o:spid="_x0000_s1086" type="#_x0000_t202" style="position:absolute;margin-left:231pt;margin-top:2.2pt;width:19.5pt;height:21.75pt;z-index:251752448;visibility:visible;mso-wrap-style:square;mso-width-percent:0;mso-height-percent:0;mso-wrap-distance-left:9pt;mso-wrap-distance-top:0;mso-wrap-distance-right:9pt;mso-wrap-distance-bottom:0;mso-position-horizontal:absolute;mso-position-horizontal-relative:text;mso-position-vertical:absolute;mso-position-vertical-relative:text;mso-width-percent:0;mso-height-percent:0;mso-width-relative:margin;mso-height-relative:margin;v-text-anchor:top" o:gfxdata="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" filled="f" stroked="f" strokeweight=".5pt">
+              <v:shape w14:anchorId="184F1EC2" id="Textové pole 6" o:spid="_x0000_s1084" type="#_x0000_t202" style="position:absolute;margin-left:231pt;margin-top:2.2pt;width:19.5pt;height:21.75pt;z-index:251752448;visibility:visible;mso-wrap-style:square;mso-width-percent:0;mso-height-percent:0;mso-wrap-distance-left:9pt;mso-wrap-distance-top:0;mso-wrap-distance-right:9pt;mso-wrap-distance-bottom:0;mso-position-horizontal:absolute;mso-position-horizontal-relative:text;mso-position-vertical:absolute;mso-position-vertical-relative:text;mso-width-percent:0;mso-height-percent:0;mso-width-relative:margin;mso-height-relative:margin;v-text-anchor:top" o:gfxdata="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" filled="f" stroked="f" strokeweight=".5pt">
                 <v:textbox>
                   <w:txbxContent>
                     <w:p>
@@ -11521,7 +11174,7 @@
           </mc:Choice>
           <mc:Fallback>
             <w:pict>
-              <v:shape w14:anchorId="497BC59D" id="Textové pole 99" o:spid="_x0000_s1087" type="#_x0000_t202" style="position:absolute;margin-left:173.25pt;margin-top:2.95pt;width:19.5pt;height:21.75pt;z-index:251743232;visibility:visible;mso-wrap-style:square;mso-width-percent:0;mso-height-percent:0;mso-wrap-distance-left:9pt;mso-wrap-distance-top:0;mso-wrap-distance-right:9pt;mso-wrap-distance-bottom:0;mso-position-horizontal:absolute;mso-position-horizontal-relative:text;mso-position-vertical:absolute;mso-position-vertical-relative:text;mso-width-percent:0;mso-height-percent:0;mso-width-relative:margin;mso-height-relative:margin;v-text-anchor:top" o:gfxdata="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" filled="f" stroked="f" strokeweight=".5pt">
+              <v:shape w14:anchorId="497BC59D" id="Textové pole 99" o:spid="_x0000_s1085" type="#_x0000_t202" style="position:absolute;margin-left:173.25pt;margin-top:2.95pt;width:19.5pt;height:21.75pt;z-index:251743232;visibility:visible;mso-wrap-style:square;mso-width-percent:0;mso-height-percent:0;mso-wrap-distance-left:9pt;mso-wrap-distance-top:0;mso-wrap-distance-right:9pt;mso-wrap-distance-bottom:0;mso-position-horizontal:absolute;mso-position-horizontal-relative:text;mso-position-vertical:absolute;mso-position-vertical-relative:text;mso-width-percent:0;mso-height-percent:0;mso-width-relative:margin;mso-height-relative:margin;v-text-anchor:top" o:gfxdata="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" filled="f" stroked="f" strokeweight=".5pt">
                 <v:textbox>
                   <w:txbxContent>
                     <w:p>
@@ -11762,7 +11415,7 @@
           </mc:Choice>
           <mc:Fallback>
             <w:pict>
-              <v:shape w14:anchorId="52153D7F" id="Textové pole 95" o:spid="_x0000_s1088" type="#_x0000_t202" style="position:absolute;margin-left:10.5pt;margin-top:2.95pt;width:19.5pt;height:21.75pt;z-index:251741184;visibility:visible;mso-wrap-style:square;mso-width-percent:0;mso-height-percent:0;mso-wrap-distance-left:9pt;mso-wrap-distance-top:0;mso-wrap-distance-right:9pt;mso-wrap-distance-bottom:0;mso-position-horizontal:absolute;mso-position-horizontal-relative:text;mso-position-vertical:absolute;mso-position-vertical-relative:text;mso-width-percent:0;mso-height-percent:0;mso-width-relative:margin;mso-height-relative:margin;v-text-anchor:top" o:gfxdata="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" filled="f" stroked="f" strokeweight=".5pt">
+              <v:shape w14:anchorId="52153D7F" id="Textové pole 95" o:spid="_x0000_s1086" type="#_x0000_t202" style="position:absolute;margin-left:10.5pt;margin-top:2.95pt;width:19.5pt;height:21.75pt;z-index:251741184;visibility:visible;mso-wrap-style:square;mso-width-percent:0;mso-height-percent:0;mso-wrap-distance-left:9pt;mso-wrap-distance-top:0;mso-wrap-distance-right:9pt;mso-wrap-distance-bottom:0;mso-position-horizontal:absolute;mso-position-horizontal-relative:text;mso-position-vertical:absolute;mso-position-vertical-relative:text;mso-width-percent:0;mso-height-percent:0;mso-width-relative:margin;mso-height-relative:margin;v-text-anchor:top" o:gfxdata="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" filled="f" stroked="f" strokeweight=".5pt">
                 <v:textbox>
                   <w:txbxContent>
                     <w:p>
@@ -11789,13 +11442,13 @@
               <wp:anchor distT="0" distB="0" distL="114300" distR="114300" simplePos="0" relativeHeight="251738112" behindDoc="0" locked="0" layoutInCell="1" allowOverlap="1" wp14:anchorId="68A64FF7" wp14:editId="4F56A16E">
                 <wp:simplePos x="0" y="0"/>
                 <wp:positionH relativeFrom="column">
-                  <wp:posOffset>143193</wp:posOffset>
+                  <wp:posOffset>141605</wp:posOffset>
                 </wp:positionH>
                 <wp:positionV relativeFrom="paragraph">
-                  <wp:posOffset>124460</wp:posOffset>
+                  <wp:posOffset>121920</wp:posOffset>
                 </wp:positionV>
-                <wp:extent cx="3295650" cy="571500"/>
-                <wp:effectExtent l="0" t="0" r="19050" b="19050"/>
+                <wp:extent cx="3295650" cy="482600"/>
+                <wp:effectExtent l="0" t="0" r="19050" b="12700"/>
                 <wp:wrapNone/>
                 <wp:docPr id="98" name="Obdélník 98"/>
                 <wp:cNvGraphicFramePr/>
@@ -11806,7 +11459,7 @@
                       <wps:spPr>
                         <a:xfrm>
                           <a:off x="0" y="0"/>
-                          <a:ext cx="3295650" cy="571500"/>
+                          <a:ext cx="3295650" cy="482600"/>
                         </a:xfrm>
                         <a:prstGeom prst="rect">
                           <a:avLst/>
@@ -11854,7 +11507,7 @@
           </mc:Choice>
           <mc:Fallback>
             <w:pict>
-              <v:rect w14:anchorId="58FF3089" id="Obdélník 98" o:spid="_x0000_s1026" style="position:absolute;margin-left:11.3pt;margin-top:9.8pt;width:259.5pt;height:45pt;z-index:251738112;visibility:visible;mso-wrap-style:square;mso-width-percent:0;mso-height-percent:0;mso-wrap-distance-left:9pt;mso-wrap-distance-top:0;mso-wrap-distance-right:9pt;mso-wrap-distance-bottom:0;mso-position-horizontal:absolute;mso-position-horizontal-relative:text;mso-position-vertical:absolute;mso-position-vertical-relative:text;mso-width-percent:0;mso-height-percent:0;mso-width-relative:margin;mso-height-relative:margin;v-text-anchor:middle" o:gfxdata="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" filled="f" strokecolor="black [3213]" strokeweight="1pt"/>
+              <v:rect w14:anchorId="3E77724D" id="Obdélník 98" o:spid="_x0000_s1026" style="position:absolute;margin-left:11.15pt;margin-top:9.6pt;width:259.5pt;height:38pt;z-index:251738112;visibility:visible;mso-wrap-style:square;mso-width-percent:0;mso-height-percent:0;mso-wrap-distance-left:9pt;mso-wrap-distance-top:0;mso-wrap-distance-right:9pt;mso-wrap-distance-bottom:0;mso-position-horizontal:absolute;mso-position-horizontal-relative:text;mso-position-vertical:absolute;mso-position-vertical-relative:text;mso-width-percent:0;mso-height-percent:0;mso-width-relative:margin;mso-height-relative:margin;v-text-anchor:middle" o:gfxdata="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" filled="f" strokecolor="black [3213]" strokeweight="1pt"/>
             </w:pict>
           </mc:Fallback>
         </mc:AlternateContent>
@@ -11925,7 +11578,7 @@
           </mc:Choice>
           <mc:Fallback>
             <w:pict>
-              <v:shape w14:anchorId="2A1A6561" id="Textové pole 97" o:spid="_x0000_s1089" type="#_x0000_t202" style="position:absolute;margin-left:11.25pt;margin-top:10.1pt;width:19.5pt;height:21.75pt;z-index:251742208;visibility:visible;mso-wrap-style:square;mso-width-percent:0;mso-height-percent:0;mso-wrap-distance-left:9pt;mso-wrap-distance-top:0;mso-wrap-distance-right:9pt;mso-wrap-distance-bottom:0;mso-position-horizontal:absolute;mso-position-horizontal-relative:text;mso-position-vertical:absolute;mso-position-vertical-relative:text;mso-width-percent:0;mso-height-percent:0;mso-width-relative:margin;mso-height-relative:margin;v-text-anchor:top" o:gfxdata="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" filled="f" stroked="f" strokeweight=".5pt">
+              <v:shape w14:anchorId="2A1A6561" id="Textové pole 97" o:spid="_x0000_s1087" type="#_x0000_t202" style="position:absolute;margin-left:11.25pt;margin-top:10.1pt;width:19.5pt;height:21.75pt;z-index:251742208;visibility:visible;mso-wrap-style:square;mso-width-percent:0;mso-height-percent:0;mso-wrap-distance-left:9pt;mso-wrap-distance-top:0;mso-wrap-distance-right:9pt;mso-wrap-distance-bottom:0;mso-position-horizontal:absolute;mso-position-horizontal-relative:text;mso-position-vertical:absolute;mso-position-vertical-relative:text;mso-width-percent:0;mso-height-percent:0;mso-width-relative:margin;mso-height-relative:margin;v-text-anchor:top" o:gfxdata="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" filled="f" stroked="f" strokeweight=".5pt">
                 <v:textbox>
                   <w:txbxContent>
                     <w:p>
@@ -11953,13 +11606,13 @@
               <wp:anchor distT="0" distB="0" distL="114300" distR="114300" simplePos="0" relativeHeight="251749376" behindDoc="0" locked="0" layoutInCell="1" allowOverlap="1" wp14:anchorId="11680EEF" wp14:editId="6011AC18">
                 <wp:simplePos x="0" y="0"/>
                 <wp:positionH relativeFrom="column">
-                  <wp:posOffset>143193</wp:posOffset>
+                  <wp:posOffset>141605</wp:posOffset>
                 </wp:positionH>
                 <wp:positionV relativeFrom="paragraph">
-                  <wp:posOffset>219710</wp:posOffset>
+                  <wp:posOffset>96520</wp:posOffset>
                 </wp:positionV>
-                <wp:extent cx="3248025" cy="1123950"/>
-                <wp:effectExtent l="0" t="0" r="28575" b="19050"/>
+                <wp:extent cx="3248025" cy="882650"/>
+                <wp:effectExtent l="0" t="0" r="28575" b="12700"/>
                 <wp:wrapNone/>
                 <wp:docPr id="106" name="Obdélník 106"/>
                 <wp:cNvGraphicFramePr/>
@@ -11970,7 +11623,7 @@
                       <wps:spPr>
                         <a:xfrm>
                           <a:off x="0" y="0"/>
-                          <a:ext cx="3248025" cy="1123950"/>
+                          <a:ext cx="3248025" cy="882650"/>
                         </a:xfrm>
                         <a:prstGeom prst="rect">
                           <a:avLst/>
@@ -12018,13 +11671,11 @@
           </mc:Choice>
           <mc:Fallback>
             <w:pict>
-              <v:rect w14:anchorId="192548D9" id="Obdélník 106" o:spid="_x0000_s1026" style="position:absolute;margin-left:11.3pt;margin-top:17.3pt;width:255.75pt;height:88.5pt;z-index:251749376;visibility:visible;mso-wrap-style:square;mso-width-percent:0;mso-height-percent:0;mso-wrap-distance-left:9pt;mso-wrap-distance-top:0;mso-wrap-distance-right:9pt;mso-wrap-distance-bottom:0;mso-position-horizontal:absolute;mso-position-horizontal-relative:text;mso-position-vertical:absolute;mso-position-vertical-relative:text;mso-width-percent:0;mso-height-percent:0;mso-width-relative:margin;mso-height-relative:margin;v-text-anchor:middle" o:gfxdata="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" filled="f" strokecolor="black [3213]" strokeweight="1pt"/>
+              <v:rect w14:anchorId="7125EFFF" id="Obdélník 106" o:spid="_x0000_s1026" style="position:absolute;margin-left:11.15pt;margin-top:7.6pt;width:255.75pt;height:69.5pt;z-index:251749376;visibility:visible;mso-wrap-style:square;mso-width-percent:0;mso-height-percent:0;mso-wrap-distance-left:9pt;mso-wrap-distance-top:0;mso-wrap-distance-right:9pt;mso-wrap-distance-bottom:0;mso-position-horizontal:absolute;mso-position-horizontal-relative:text;mso-position-vertical:absolute;mso-position-vertical-relative:text;mso-width-percent:0;mso-height-percent:0;mso-width-relative:margin;mso-height-relative:margin;v-text-anchor:middle" o:gfxdata="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" filled="f" strokecolor="black [3213]" strokeweight="1pt"/>
             </w:pict>
           </mc:Fallback>
         </mc:AlternateContent>
       </w:r>
-    </w:p>
-    <w:p>
       <w:r>
         <w:rPr>
           <w:noProof/>
@@ -12035,10 +11686,10 @@
               <wp:anchor distT="0" distB="0" distL="114300" distR="114300" simplePos="0" relativeHeight="251750400" behindDoc="0" locked="0" layoutInCell="1" allowOverlap="1" wp14:anchorId="00FA7201" wp14:editId="22F44E2E">
                 <wp:simplePos x="0" y="0"/>
                 <wp:positionH relativeFrom="column">
-                  <wp:posOffset>361950</wp:posOffset>
+                  <wp:posOffset>121920</wp:posOffset>
                 </wp:positionH>
                 <wp:positionV relativeFrom="paragraph">
-                  <wp:posOffset>29210</wp:posOffset>
+                  <wp:posOffset>73660</wp:posOffset>
                 </wp:positionV>
                 <wp:extent cx="278708" cy="285750"/>
                 <wp:effectExtent l="0" t="0" r="0" b="0"/>
@@ -12091,7 +11742,7 @@
           </mc:Choice>
           <mc:Fallback>
             <w:pict>
-              <v:shape w14:anchorId="00FA7201" id="Textové pole 105" o:spid="_x0000_s1090" type="#_x0000_t202" style="position:absolute;margin-left:28.5pt;margin-top:2.3pt;width:21.95pt;height:22.5pt;z-index:251750400;visibility:visible;mso-wrap-style:square;mso-width-percent:0;mso-height-percent:0;mso-wrap-distance-left:9pt;mso-wrap-distance-top:0;mso-wrap-distance-right:9pt;mso-wrap-distance-bottom:0;mso-position-horizontal:absolute;mso-position-horizontal-relative:text;mso-position-vertical:absolute;mso-position-vertical-relative:text;mso-width-percent:0;mso-height-percent:0;mso-width-relative:margin;mso-height-relative:margin;v-text-anchor:top" o:gfxdata="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" filled="f" stroked="f" strokeweight=".5pt">
+              <v:shape w14:anchorId="00FA7201" id="Textové pole 105" o:spid="_x0000_s1088" type="#_x0000_t202" style="position:absolute;margin-left:9.6pt;margin-top:5.8pt;width:21.95pt;height:22.5pt;z-index:251750400;visibility:visible;mso-wrap-style:square;mso-width-percent:0;mso-height-percent:0;mso-wrap-distance-left:9pt;mso-wrap-distance-top:0;mso-wrap-distance-right:9pt;mso-wrap-distance-bottom:0;mso-position-horizontal:absolute;mso-position-horizontal-relative:text;mso-position-vertical:absolute;mso-position-vertical-relative:text;mso-width-percent:0;mso-height-percent:0;mso-width-relative:margin;mso-height-relative:margin;v-text-anchor:top" o:gfxdata="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" filled="f" stroked="f" strokeweight=".5pt">
                 <v:textbox>
                   <w:txbxContent>
                     <w:p>
@@ -12107,11 +11758,6 @@
         </mc:AlternateContent>
       </w:r>
     </w:p>
-    <w:p/>
-    <w:p/>
-    <w:p/>
-    <w:p/>
-    <w:p/>
     <w:p/>
     <w:p/>
     <w:sectPr>

</xml_diff>

<commit_message>
Přidání formulářů, navržení funkcí
</commit_message>
<xml_diff>
--- a/Dokumentace/Návrh grafického rozhraní aplikace pro LOGOS POLYTECHNIKOS.docx
+++ b/Dokumentace/Návrh grafického rozhraní aplikace pro LOGOS POLYTECHNIKOS.docx
@@ -621,7 +621,7 @@
                                     </pic:cNvPicPr>
                                   </pic:nvPicPr>
                                   <pic:blipFill>
-                                    <a:blip r:embed="rId5">
+                                    <a:blip r:embed="rId6">
                                       <a:extLst>
                                         <a:ext uri="{28A0092B-C50C-407E-A947-70E740481C1C}">
                                           <a14:useLocalDpi xmlns:a14="http://schemas.microsoft.com/office/drawing/2010/main" val="0"/>
@@ -1756,10 +1756,19 @@
                               </w:numPr>
                             </w:pPr>
                             <w:r>
-                              <w:t>F</w:t>
+                              <w:t>Název příspěvku</w:t>
                             </w:r>
+                          </w:p>
+                          <w:p>
+                            <w:pPr>
+                              <w:pStyle w:val="Odstavecseseznamem"/>
+                              <w:numPr>
+                                <w:ilvl w:val="0"/>
+                                <w:numId w:val="3"/>
+                              </w:numPr>
+                            </w:pPr>
                             <w:r>
-                              <w:t>ormulář pro zadání příspěvku</w:t>
+                              <w:t>Formulář pro zadání příspěvku</w:t>
                             </w:r>
                           </w:p>
                           <w:p>
@@ -1833,7 +1842,11 @@
           </mc:Choice>
           <mc:Fallback>
             <w:pict>
-              <v:shape w14:anchorId="4E251B0A" id="Textové pole 45" o:spid="_x0000_s1035" type="#_x0000_t202" style="position:absolute;margin-left:306.05pt;margin-top:19.3pt;width:189pt;height:213pt;z-index:251697152;visibility:visible;mso-wrap-style:square;mso-height-percent:0;mso-wrap-distance-left:9pt;mso-wrap-distance-top:0;mso-wrap-distance-right:9pt;mso-wrap-distance-bottom:0;mso-position-horizontal:absolute;mso-position-horizontal-relative:text;mso-position-vertical:absolute;mso-position-vertical-relative:text;mso-height-percent:0;mso-height-relative:margin;v-text-anchor:top" o:gfxdata="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" filled="f" stroked="f" strokeweight=".5pt">
+              <v:shapetype w14:anchorId="4E251B0A" id="_x0000_t202" coordsize="21600,21600" o:spt="202" path="m,l,21600r21600,l21600,xe">
+                <v:stroke joinstyle="miter"/>
+                <v:path gradientshapeok="t" o:connecttype="rect"/>
+              </v:shapetype>
+              <v:shape id="Textové pole 45" o:spid="_x0000_s1035" type="#_x0000_t202" style="position:absolute;margin-left:306.05pt;margin-top:19.3pt;width:189pt;height:213pt;z-index:251697152;visibility:visible;mso-wrap-style:square;mso-height-percent:0;mso-wrap-distance-left:9pt;mso-wrap-distance-top:0;mso-wrap-distance-right:9pt;mso-wrap-distance-bottom:0;mso-position-horizontal:absolute;mso-position-horizontal-relative:text;mso-position-vertical:absolute;mso-position-vertical-relative:text;mso-height-percent:0;mso-height-relative:margin;v-text-anchor:top" o:gfxdata="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" filled="f" stroked="f" strokeweight=".5pt">
                 <v:textbox>
                   <w:txbxContent>
                     <w:p>
@@ -1860,10 +1873,19 @@
                         </w:numPr>
                       </w:pPr>
                       <w:r>
-                        <w:t>F</w:t>
+                        <w:t>Název příspěvku</w:t>
                       </w:r>
+                    </w:p>
+                    <w:p>
+                      <w:pPr>
+                        <w:pStyle w:val="Odstavecseseznamem"/>
+                        <w:numPr>
+                          <w:ilvl w:val="0"/>
+                          <w:numId w:val="3"/>
+                        </w:numPr>
+                      </w:pPr>
                       <w:r>
-                        <w:t>ormulář pro zadání příspěvku</w:t>
+                        <w:t>Formulář pro zadání příspěvku</w:t>
                       </w:r>
                     </w:p>
                     <w:p>
@@ -2321,6 +2343,8 @@
       </w:r>
     </w:p>
     <w:p>
+      <w:bookmarkStart w:id="0" w:name="_GoBack"/>
+      <w:bookmarkEnd w:id="0"/>
       <w:r>
         <w:rPr>
           <w:noProof/>
@@ -2331,10 +2355,10 @@
               <wp:anchor distT="0" distB="0" distL="114300" distR="114300" simplePos="0" relativeHeight="251693056" behindDoc="0" locked="0" layoutInCell="1" allowOverlap="1" wp14:anchorId="3CD01A42" wp14:editId="168C1F69">
                 <wp:simplePos x="0" y="0"/>
                 <wp:positionH relativeFrom="column">
-                  <wp:posOffset>146050</wp:posOffset>
+                  <wp:posOffset>108611</wp:posOffset>
                 </wp:positionH>
                 <wp:positionV relativeFrom="paragraph">
-                  <wp:posOffset>132715</wp:posOffset>
+                  <wp:posOffset>50038</wp:posOffset>
                 </wp:positionV>
                 <wp:extent cx="247650" cy="276225"/>
                 <wp:effectExtent l="0" t="0" r="0" b="0"/>
@@ -2387,7 +2411,7 @@
           </mc:Choice>
           <mc:Fallback>
             <w:pict>
-              <v:shape w14:anchorId="3CD01A42" id="Textové pole 50" o:spid="_x0000_s1038" type="#_x0000_t202" style="position:absolute;margin-left:11.5pt;margin-top:10.45pt;width:19.5pt;height:21.75pt;z-index:251693056;visibility:visible;mso-wrap-style:square;mso-width-percent:0;mso-height-percent:0;mso-wrap-distance-left:9pt;mso-wrap-distance-top:0;mso-wrap-distance-right:9pt;mso-wrap-distance-bottom:0;mso-position-horizontal:absolute;mso-position-horizontal-relative:text;mso-position-vertical:absolute;mso-position-vertical-relative:text;mso-width-percent:0;mso-height-percent:0;mso-width-relative:margin;mso-height-relative:margin;v-text-anchor:top" o:gfxdata="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" filled="f" stroked="f" strokeweight=".5pt">
+              <v:shape w14:anchorId="3CD01A42" id="Textové pole 50" o:spid="_x0000_s1038" type="#_x0000_t202" style="position:absolute;margin-left:8.55pt;margin-top:3.95pt;width:19.5pt;height:21.75pt;z-index:251693056;visibility:visible;mso-wrap-style:square;mso-width-percent:0;mso-height-percent:0;mso-wrap-distance-left:9pt;mso-wrap-distance-top:0;mso-wrap-distance-right:9pt;mso-wrap-distance-bottom:0;mso-position-horizontal:absolute;mso-position-horizontal-relative:text;mso-position-vertical:absolute;mso-position-vertical-relative:text;mso-width-percent:0;mso-height-percent:0;mso-width-relative:margin;mso-height-relative:margin;v-text-anchor:top" o:gfxdata="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" filled="f" stroked="f" strokeweight=".5pt">
                 <v:textbox>
                   <w:txbxContent>
                     <w:p>
@@ -2409,18 +2433,18 @@
         <mc:AlternateContent>
           <mc:Choice Requires="wps">
             <w:drawing>
-              <wp:anchor distT="0" distB="0" distL="114300" distR="114300" simplePos="0" relativeHeight="251686912" behindDoc="0" locked="0" layoutInCell="1" allowOverlap="1" wp14:anchorId="51D758DA" wp14:editId="4D788BB8">
+              <wp:anchor distT="0" distB="0" distL="114300" distR="114300" simplePos="0" relativeHeight="251843584" behindDoc="0" locked="0" layoutInCell="1" allowOverlap="1" wp14:anchorId="32642595" wp14:editId="47028E8F">
                 <wp:simplePos x="0" y="0"/>
                 <wp:positionH relativeFrom="column">
-                  <wp:posOffset>116205</wp:posOffset>
+                  <wp:posOffset>130226</wp:posOffset>
                 </wp:positionH>
                 <wp:positionV relativeFrom="paragraph">
-                  <wp:posOffset>108585</wp:posOffset>
+                  <wp:posOffset>86944</wp:posOffset>
                 </wp:positionV>
-                <wp:extent cx="3324225" cy="1130300"/>
-                <wp:effectExtent l="0" t="0" r="28575" b="12700"/>
+                <wp:extent cx="3311525" cy="254000"/>
+                <wp:effectExtent l="0" t="0" r="22225" b="12700"/>
                 <wp:wrapNone/>
-                <wp:docPr id="53" name="Obdélník 53"/>
+                <wp:docPr id="16" name="Obdélník 16"/>
                 <wp:cNvGraphicFramePr/>
                 <a:graphic xmlns:a="http://schemas.openxmlformats.org/drawingml/2006/main">
                   <a:graphicData uri="http://schemas.microsoft.com/office/word/2010/wordprocessingShape">
@@ -2429,7 +2453,7 @@
                       <wps:spPr>
                         <a:xfrm>
                           <a:off x="0" y="0"/>
-                          <a:ext cx="3324225" cy="1130300"/>
+                          <a:ext cx="3311525" cy="254000"/>
                         </a:xfrm>
                         <a:prstGeom prst="rect">
                           <a:avLst/>
@@ -2466,6 +2490,9 @@
                     </wps:wsp>
                   </a:graphicData>
                 </a:graphic>
+                <wp14:sizeRelH relativeFrom="margin">
+                  <wp14:pctWidth>0</wp14:pctWidth>
+                </wp14:sizeRelH>
                 <wp14:sizeRelV relativeFrom="margin">
                   <wp14:pctHeight>0</wp14:pctHeight>
                 </wp14:sizeRelV>
@@ -2474,13 +2501,172 @@
           </mc:Choice>
           <mc:Fallback>
             <w:pict>
-              <v:rect w14:anchorId="4EE50E11" id="Obdélník 53" o:spid="_x0000_s1026" style="position:absolute;margin-left:9.15pt;margin-top:8.55pt;width:261.75pt;height:89pt;z-index:251686912;visibility:visible;mso-wrap-style:square;mso-height-percent:0;mso-wrap-distance-left:9pt;mso-wrap-distance-top:0;mso-wrap-distance-right:9pt;mso-wrap-distance-bottom:0;mso-position-horizontal:absolute;mso-position-horizontal-relative:text;mso-position-vertical:absolute;mso-position-vertical-relative:text;mso-height-percent:0;mso-height-relative:margin;v-text-anchor:middle" o:gfxdata="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" filled="f" strokecolor="black [3213]" strokeweight="1pt"/>
+              <v:rect w14:anchorId="16EF4FEE" id="Obdélník 16" o:spid="_x0000_s1026" style="position:absolute;margin-left:10.25pt;margin-top:6.85pt;width:260.75pt;height:20pt;z-index:251843584;visibility:visible;mso-wrap-style:square;mso-width-percent:0;mso-height-percent:0;mso-wrap-distance-left:9pt;mso-wrap-distance-top:0;mso-wrap-distance-right:9pt;mso-wrap-distance-bottom:0;mso-position-horizontal:absolute;mso-position-horizontal-relative:text;mso-position-vertical:absolute;mso-position-vertical-relative:text;mso-width-percent:0;mso-height-percent:0;mso-width-relative:margin;mso-height-relative:margin;v-text-anchor:middle" o:gfxdata="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" filled="f" strokecolor="black [3213]" strokeweight="1pt"/>
             </w:pict>
           </mc:Fallback>
         </mc:AlternateContent>
       </w:r>
     </w:p>
-    <w:p/>
+    <w:p>
+      <w:r>
+        <w:rPr>
+          <w:noProof/>
+        </w:rPr>
+        <mc:AlternateContent>
+          <mc:Choice Requires="wps">
+            <w:drawing>
+              <wp:anchor distT="0" distB="0" distL="114300" distR="114300" simplePos="0" relativeHeight="251845632" behindDoc="0" locked="0" layoutInCell="1" allowOverlap="1" wp14:anchorId="39335300" wp14:editId="0103F0F5">
+                <wp:simplePos x="0" y="0"/>
+                <wp:positionH relativeFrom="column">
+                  <wp:posOffset>101118</wp:posOffset>
+                </wp:positionH>
+                <wp:positionV relativeFrom="paragraph">
+                  <wp:posOffset>123241</wp:posOffset>
+                </wp:positionV>
+                <wp:extent cx="247650" cy="276225"/>
+                <wp:effectExtent l="0" t="0" r="0" b="0"/>
+                <wp:wrapNone/>
+                <wp:docPr id="23" name="Textové pole 23"/>
+                <wp:cNvGraphicFramePr/>
+                <a:graphic xmlns:a="http://schemas.openxmlformats.org/drawingml/2006/main">
+                  <a:graphicData uri="http://schemas.microsoft.com/office/word/2010/wordprocessingShape">
+                    <wps:wsp>
+                      <wps:cNvSpPr txBox="1"/>
+                      <wps:spPr>
+                        <a:xfrm>
+                          <a:off x="0" y="0"/>
+                          <a:ext cx="247650" cy="276225"/>
+                        </a:xfrm>
+                        <a:prstGeom prst="rect">
+                          <a:avLst/>
+                        </a:prstGeom>
+                        <a:noFill/>
+                        <a:ln w="6350">
+                          <a:noFill/>
+                        </a:ln>
+                      </wps:spPr>
+                      <wps:txbx>
+                        <w:txbxContent>
+                          <w:p>
+                            <w:r>
+                              <w:t>3</w:t>
+                            </w:r>
+                          </w:p>
+                        </w:txbxContent>
+                      </wps:txbx>
+                      <wps:bodyPr rot="0" spcFirstLastPara="0" vertOverflow="overflow" horzOverflow="overflow" vert="horz" wrap="square" lIns="91440" tIns="45720" rIns="91440" bIns="45720" numCol="1" spcCol="0" rtlCol="0" fromWordArt="0" anchor="t" anchorCtr="0" forceAA="0" compatLnSpc="1">
+                        <a:prstTxWarp prst="textNoShape">
+                          <a:avLst/>
+                        </a:prstTxWarp>
+                        <a:noAutofit/>
+                      </wps:bodyPr>
+                    </wps:wsp>
+                  </a:graphicData>
+                </a:graphic>
+                <wp14:sizeRelH relativeFrom="margin">
+                  <wp14:pctWidth>0</wp14:pctWidth>
+                </wp14:sizeRelH>
+                <wp14:sizeRelV relativeFrom="margin">
+                  <wp14:pctHeight>0</wp14:pctHeight>
+                </wp14:sizeRelV>
+              </wp:anchor>
+            </w:drawing>
+          </mc:Choice>
+          <mc:Fallback>
+            <w:pict>
+              <v:shape w14:anchorId="39335300" id="Textové pole 23" o:spid="_x0000_s1039" type="#_x0000_t202" style="position:absolute;margin-left:7.95pt;margin-top:9.7pt;width:19.5pt;height:21.75pt;z-index:251845632;visibility:visible;mso-wrap-style:square;mso-width-percent:0;mso-height-percent:0;mso-wrap-distance-left:9pt;mso-wrap-distance-top:0;mso-wrap-distance-right:9pt;mso-wrap-distance-bottom:0;mso-position-horizontal:absolute;mso-position-horizontal-relative:text;mso-position-vertical:absolute;mso-position-vertical-relative:text;mso-width-percent:0;mso-height-percent:0;mso-width-relative:margin;mso-height-relative:margin;v-text-anchor:top" o:gfxdata="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" filled="f" stroked="f" strokeweight=".5pt">
+                <v:textbox>
+                  <w:txbxContent>
+                    <w:p>
+                      <w:r>
+                        <w:t>3</w:t>
+                      </w:r>
+                    </w:p>
+                  </w:txbxContent>
+                </v:textbox>
+              </v:shape>
+            </w:pict>
+          </mc:Fallback>
+        </mc:AlternateContent>
+      </w:r>
+      <w:r>
+        <w:rPr>
+          <w:noProof/>
+        </w:rPr>
+        <mc:AlternateContent>
+          <mc:Choice Requires="wps">
+            <w:drawing>
+              <wp:anchor distT="0" distB="0" distL="114300" distR="114300" simplePos="0" relativeHeight="251686912" behindDoc="0" locked="0" layoutInCell="1" allowOverlap="1" wp14:anchorId="51D758DA" wp14:editId="4D788BB8">
+                <wp:simplePos x="0" y="0"/>
+                <wp:positionH relativeFrom="column">
+                  <wp:posOffset>117018</wp:posOffset>
+                </wp:positionH>
+                <wp:positionV relativeFrom="paragraph">
+                  <wp:posOffset>132105</wp:posOffset>
+                </wp:positionV>
+                <wp:extent cx="3324225" cy="823062"/>
+                <wp:effectExtent l="0" t="0" r="28575" b="15240"/>
+                <wp:wrapNone/>
+                <wp:docPr id="53" name="Obdélník 53"/>
+                <wp:cNvGraphicFramePr/>
+                <a:graphic xmlns:a="http://schemas.openxmlformats.org/drawingml/2006/main">
+                  <a:graphicData uri="http://schemas.microsoft.com/office/word/2010/wordprocessingShape">
+                    <wps:wsp>
+                      <wps:cNvSpPr/>
+                      <wps:spPr>
+                        <a:xfrm>
+                          <a:off x="0" y="0"/>
+                          <a:ext cx="3324225" cy="823062"/>
+                        </a:xfrm>
+                        <a:prstGeom prst="rect">
+                          <a:avLst/>
+                        </a:prstGeom>
+                        <a:noFill/>
+                        <a:ln>
+                          <a:solidFill>
+                            <a:schemeClr val="tx1"/>
+                          </a:solidFill>
+                        </a:ln>
+                      </wps:spPr>
+                      <wps:style>
+                        <a:lnRef idx="2">
+                          <a:schemeClr val="accent1">
+                            <a:shade val="50000"/>
+                          </a:schemeClr>
+                        </a:lnRef>
+                        <a:fillRef idx="1">
+                          <a:schemeClr val="accent1"/>
+                        </a:fillRef>
+                        <a:effectRef idx="0">
+                          <a:schemeClr val="accent1"/>
+                        </a:effectRef>
+                        <a:fontRef idx="minor">
+                          <a:schemeClr val="lt1"/>
+                        </a:fontRef>
+                      </wps:style>
+                      <wps:bodyPr rot="0" spcFirstLastPara="0" vertOverflow="overflow" horzOverflow="overflow" vert="horz" wrap="square" lIns="91440" tIns="45720" rIns="91440" bIns="45720" numCol="1" spcCol="0" rtlCol="0" fromWordArt="0" anchor="ctr" anchorCtr="0" forceAA="0" compatLnSpc="1">
+                        <a:prstTxWarp prst="textNoShape">
+                          <a:avLst/>
+                        </a:prstTxWarp>
+                        <a:noAutofit/>
+                      </wps:bodyPr>
+                    </wps:wsp>
+                  </a:graphicData>
+                </a:graphic>
+                <wp14:sizeRelV relativeFrom="margin">
+                  <wp14:pctHeight>0</wp14:pctHeight>
+                </wp14:sizeRelV>
+              </wp:anchor>
+            </w:drawing>
+          </mc:Choice>
+          <mc:Fallback>
+            <w:pict>
+              <v:rect w14:anchorId="0DA6EBF7" id="Obdélník 53" o:spid="_x0000_s1026" style="position:absolute;margin-left:9.2pt;margin-top:10.4pt;width:261.75pt;height:64.8pt;z-index:251686912;visibility:visible;mso-wrap-style:square;mso-height-percent:0;mso-wrap-distance-left:9pt;mso-wrap-distance-top:0;mso-wrap-distance-right:9pt;mso-wrap-distance-bottom:0;mso-position-horizontal:absolute;mso-position-horizontal-relative:text;mso-position-vertical:absolute;mso-position-vertical-relative:text;mso-height-percent:0;mso-height-relative:margin;v-text-anchor:middle" o:gfxdata="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" filled="f" strokecolor="black [3213]" strokeweight="1pt"/>
+            </w:pict>
+          </mc:Fallback>
+        </mc:AlternateContent>
+      </w:r>
+    </w:p>
     <w:p/>
     <w:p/>
     <w:p>
@@ -2525,7 +2711,7 @@
                         <w:txbxContent>
                           <w:p>
                             <w:r>
-                              <w:t>3</w:t>
+                              <w:t>5</w:t>
                             </w:r>
                           </w:p>
                         </w:txbxContent>
@@ -2550,12 +2736,12 @@
           </mc:Choice>
           <mc:Fallback>
             <w:pict>
-              <v:shape w14:anchorId="27B5FCFB" id="Textové pole 48" o:spid="_x0000_s1039" type="#_x0000_t202" style="position:absolute;margin-left:152.5pt;margin-top:13.5pt;width:19.5pt;height:21.75pt;z-index:251695104;visibility:visible;mso-wrap-style:square;mso-width-percent:0;mso-height-percent:0;mso-wrap-distance-left:9pt;mso-wrap-distance-top:0;mso-wrap-distance-right:9pt;mso-wrap-distance-bottom:0;mso-position-horizontal:absolute;mso-position-horizontal-relative:text;mso-position-vertical:absolute;mso-position-vertical-relative:text;mso-width-percent:0;mso-height-percent:0;mso-width-relative:margin;mso-height-relative:margin;v-text-anchor:top" o:gfxdata="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" filled="f" stroked="f" strokeweight=".5pt">
+              <v:shape w14:anchorId="27B5FCFB" id="Textové pole 48" o:spid="_x0000_s1040" type="#_x0000_t202" style="position:absolute;margin-left:152.5pt;margin-top:13.5pt;width:19.5pt;height:21.75pt;z-index:251695104;visibility:visible;mso-wrap-style:square;mso-width-percent:0;mso-height-percent:0;mso-wrap-distance-left:9pt;mso-wrap-distance-top:0;mso-wrap-distance-right:9pt;mso-wrap-distance-bottom:0;mso-position-horizontal:absolute;mso-position-horizontal-relative:text;mso-position-vertical:absolute;mso-position-vertical-relative:text;mso-width-percent:0;mso-height-percent:0;mso-width-relative:margin;mso-height-relative:margin;v-text-anchor:top" o:gfxdata="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" filled="f" stroked="f" strokeweight=".5pt">
                 <v:textbox>
                   <w:txbxContent>
                     <w:p>
                       <w:r>
-                        <w:t>3</w:t>
+                        <w:t>5</w:t>
                       </w:r>
                     </w:p>
                   </w:txbxContent>
@@ -2686,7 +2872,7 @@
                         <w:txbxContent>
                           <w:p>
                             <w:r>
-                              <w:t>2</w:t>
+                              <w:t>4</w:t>
                             </w:r>
                           </w:p>
                         </w:txbxContent>
@@ -2711,12 +2897,12 @@
           </mc:Choice>
           <mc:Fallback>
             <w:pict>
-              <v:shape w14:anchorId="044CCDC4" id="Textové pole 49" o:spid="_x0000_s1040" type="#_x0000_t202" style="position:absolute;margin-left:18pt;margin-top:14.35pt;width:19.5pt;height:21.75pt;z-index:251694080;visibility:visible;mso-wrap-style:square;mso-width-percent:0;mso-height-percent:0;mso-wrap-distance-left:9pt;mso-wrap-distance-top:0;mso-wrap-distance-right:9pt;mso-wrap-distance-bottom:0;mso-position-horizontal:absolute;mso-position-horizontal-relative:text;mso-position-vertical:absolute;mso-position-vertical-relative:text;mso-width-percent:0;mso-height-percent:0;mso-width-relative:margin;mso-height-relative:margin;v-text-anchor:top" o:gfxdata="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" filled="f" stroked="f" strokeweight=".5pt">
+              <v:shape w14:anchorId="044CCDC4" id="Textové pole 49" o:spid="_x0000_s1041" type="#_x0000_t202" style="position:absolute;margin-left:18pt;margin-top:14.35pt;width:19.5pt;height:21.75pt;z-index:251694080;visibility:visible;mso-wrap-style:square;mso-width-percent:0;mso-height-percent:0;mso-wrap-distance-left:9pt;mso-wrap-distance-top:0;mso-wrap-distance-right:9pt;mso-wrap-distance-bottom:0;mso-position-horizontal:absolute;mso-position-horizontal-relative:text;mso-position-vertical:absolute;mso-position-vertical-relative:text;mso-width-percent:0;mso-height-percent:0;mso-width-relative:margin;mso-height-relative:margin;v-text-anchor:top" o:gfxdata="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" filled="f" stroked="f" strokeweight=".5pt">
                 <v:textbox>
                   <w:txbxContent>
                     <w:p>
                       <w:r>
-                        <w:t>2</w:t>
+                        <w:t>4</w:t>
                       </w:r>
                     </w:p>
                   </w:txbxContent>
@@ -2849,7 +3035,7 @@
                         <w:txbxContent>
                           <w:p>
                             <w:r>
-                              <w:t>4</w:t>
+                              <w:t>6</w:t>
                             </w:r>
                           </w:p>
                         </w:txbxContent>
@@ -2874,12 +3060,12 @@
           </mc:Choice>
           <mc:Fallback>
             <w:pict>
-              <v:shape w14:anchorId="65FA75F6" id="Textové pole 47" o:spid="_x0000_s1041" type="#_x0000_t202" style="position:absolute;margin-left:236pt;margin-top:18.85pt;width:19.5pt;height:21.75pt;z-index:251696128;visibility:visible;mso-wrap-style:square;mso-width-percent:0;mso-height-percent:0;mso-wrap-distance-left:9pt;mso-wrap-distance-top:0;mso-wrap-distance-right:9pt;mso-wrap-distance-bottom:0;mso-position-horizontal:absolute;mso-position-horizontal-relative:text;mso-position-vertical:absolute;mso-position-vertical-relative:text;mso-width-percent:0;mso-height-percent:0;mso-width-relative:margin;mso-height-relative:margin;v-text-anchor:top" o:gfxdata="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" filled="f" stroked="f" strokeweight=".5pt">
+              <v:shape w14:anchorId="65FA75F6" id="Textové pole 47" o:spid="_x0000_s1042" type="#_x0000_t202" style="position:absolute;margin-left:236pt;margin-top:18.85pt;width:19.5pt;height:21.75pt;z-index:251696128;visibility:visible;mso-wrap-style:square;mso-width-percent:0;mso-height-percent:0;mso-wrap-distance-left:9pt;mso-wrap-distance-top:0;mso-wrap-distance-right:9pt;mso-wrap-distance-bottom:0;mso-position-horizontal:absolute;mso-position-horizontal-relative:text;mso-position-vertical:absolute;mso-position-vertical-relative:text;mso-width-percent:0;mso-height-percent:0;mso-width-relative:margin;mso-height-relative:margin;v-text-anchor:top" o:gfxdata="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" filled="f" stroked="f" strokeweight=".5pt">
                 <v:textbox>
                   <w:txbxContent>
                     <w:p>
                       <w:r>
-                        <w:t>4</w:t>
+                        <w:t>6</w:t>
                       </w:r>
                     </w:p>
                   </w:txbxContent>
@@ -5974,7 +6160,7 @@
                                           </pic:cNvPicPr>
                                         </pic:nvPicPr>
                                         <pic:blipFill>
-                                          <a:blip r:embed="rId6">
+                                          <a:blip r:embed="rId7">
                                             <a:extLst>
                                               <a:ext uri="{28A0092B-C50C-407E-A947-70E740481C1C}">
                                                 <a14:useLocalDpi xmlns:a14="http://schemas.microsoft.com/office/drawing/2010/main" val="0"/>
@@ -6057,7 +6243,7 @@
                                     </pic:cNvPicPr>
                                   </pic:nvPicPr>
                                   <pic:blipFill>
-                                    <a:blip r:embed="rId6">
+                                    <a:blip r:embed="rId8">
                                       <a:extLst>
                                         <a:ext uri="{28A0092B-C50C-407E-A947-70E740481C1C}">
                                           <a14:useLocalDpi xmlns:a14="http://schemas.microsoft.com/office/drawing/2010/main" val="0"/>
@@ -6404,7 +6590,7 @@
                                           </pic:cNvPicPr>
                                         </pic:nvPicPr>
                                         <pic:blipFill>
-                                          <a:blip r:embed="rId6">
+                                          <a:blip r:embed="rId8">
                                             <a:extLst>
                                               <a:ext uri="{28A0092B-C50C-407E-A947-70E740481C1C}">
                                                 <a14:useLocalDpi xmlns:a14="http://schemas.microsoft.com/office/drawing/2010/main" val="0"/>
@@ -6487,7 +6673,7 @@
                                     </pic:cNvPicPr>
                                   </pic:nvPicPr>
                                   <pic:blipFill>
-                                    <a:blip r:embed="rId6">
+                                    <a:blip r:embed="rId8">
                                       <a:extLst>
                                         <a:ext uri="{28A0092B-C50C-407E-A947-70E740481C1C}">
                                           <a14:useLocalDpi xmlns:a14="http://schemas.microsoft.com/office/drawing/2010/main" val="0"/>
@@ -7931,7 +8117,7 @@
                                           </pic:cNvPicPr>
                                         </pic:nvPicPr>
                                         <pic:blipFill>
-                                          <a:blip r:embed="rId6">
+                                          <a:blip r:embed="rId8">
                                             <a:extLst>
                                               <a:ext uri="{28A0092B-C50C-407E-A947-70E740481C1C}">
                                                 <a14:useLocalDpi xmlns:a14="http://schemas.microsoft.com/office/drawing/2010/main" val="0"/>
@@ -8014,7 +8200,7 @@
                                     </pic:cNvPicPr>
                                   </pic:nvPicPr>
                                   <pic:blipFill>
-                                    <a:blip r:embed="rId6">
+                                    <a:blip r:embed="rId8">
                                       <a:extLst>
                                         <a:ext uri="{28A0092B-C50C-407E-A947-70E740481C1C}">
                                           <a14:useLocalDpi xmlns:a14="http://schemas.microsoft.com/office/drawing/2010/main" val="0"/>
@@ -8361,7 +8547,7 @@
                                           </pic:cNvPicPr>
                                         </pic:nvPicPr>
                                         <pic:blipFill>
-                                          <a:blip r:embed="rId6">
+                                          <a:blip r:embed="rId8">
                                             <a:extLst>
                                               <a:ext uri="{28A0092B-C50C-407E-A947-70E740481C1C}">
                                                 <a14:useLocalDpi xmlns:a14="http://schemas.microsoft.com/office/drawing/2010/main" val="0"/>
@@ -8444,7 +8630,7 @@
                                     </pic:cNvPicPr>
                                   </pic:nvPicPr>
                                   <pic:blipFill>
-                                    <a:blip r:embed="rId6">
+                                    <a:blip r:embed="rId8">
                                       <a:extLst>
                                         <a:ext uri="{28A0092B-C50C-407E-A947-70E740481C1C}">
                                           <a14:useLocalDpi xmlns:a14="http://schemas.microsoft.com/office/drawing/2010/main" val="0"/>
@@ -10144,10 +10330,7 @@
         </mc:AlternateContent>
       </w:r>
     </w:p>
-    <w:p>
-      <w:bookmarkStart w:id="0" w:name="_GoBack"/>
-      <w:bookmarkEnd w:id="0"/>
-    </w:p>
+    <w:p/>
     <w:p/>
     <w:p/>
     <w:p>

</xml_diff>